<commit_message>
Added Sections 5 and 6 to the Project Plan
</commit_message>
<xml_diff>
--- a/TeamCursor_ProjectPlan_3_26_2014.docx
+++ b/TeamCursor_ProjectPlan_3_26_2014.docx
@@ -1,6 +1,6 @@
 
 <file path=word/document.xml><?xml version="1.0" encoding="utf-8"?>
-<w:document xmlns:wpc="http://schemas.microsoft.com/office/word/2010/wordprocessingCanvas" xmlns:mc="http://schemas.openxmlformats.org/markup-compatibility/2006" xmlns:o="urn:schemas-microsoft-com:office:office" xmlns:r="http://schemas.openxmlformats.org/officeDocument/2006/relationships" xmlns:m="http://schemas.openxmlformats.org/officeDocument/2006/math" xmlns:v="urn:schemas-microsoft-com:vml" xmlns:wp14="http://schemas.microsoft.com/office/word/2010/wordprocessingDrawing" xmlns:wp="http://schemas.openxmlformats.org/drawingml/2006/wordprocessingDrawing" xmlns:w10="urn:schemas-microsoft-com:office:word" xmlns:w="http://schemas.openxmlformats.org/wordprocessingml/2006/main" xmlns:w14="http://schemas.microsoft.com/office/word/2010/wordml" xmlns:w15="http://schemas.microsoft.com/office/word/2012/wordml" xmlns:wpg="http://schemas.microsoft.com/office/word/2010/wordprocessingGroup" xmlns:wpi="http://schemas.microsoft.com/office/word/2010/wordprocessingInk" xmlns:wne="http://schemas.microsoft.com/office/word/2006/wordml" xmlns:wps="http://schemas.microsoft.com/office/word/2010/wordprocessingShape" mc:Ignorable="w14 w15 wp14">
+<w:document xmlns:wpc="http://schemas.microsoft.com/office/word/2010/wordprocessingCanvas" xmlns:mc="http://schemas.openxmlformats.org/markup-compatibility/2006" xmlns:o="urn:schemas-microsoft-com:office:office" xmlns:r="http://schemas.openxmlformats.org/officeDocument/2006/relationships" xmlns:m="http://schemas.openxmlformats.org/officeDocument/2006/math" xmlns:v="urn:schemas-microsoft-com:vml" xmlns:wp14="http://schemas.microsoft.com/office/word/2010/wordprocessingDrawing" xmlns:wp="http://schemas.openxmlformats.org/drawingml/2006/wordprocessingDrawing" xmlns:w10="urn:schemas-microsoft-com:office:word" xmlns:w="http://schemas.openxmlformats.org/wordprocessingml/2006/main" xmlns:w14="http://schemas.microsoft.com/office/word/2010/wordml" xmlns:wpg="http://schemas.microsoft.com/office/word/2010/wordprocessingGroup" xmlns:wpi="http://schemas.microsoft.com/office/word/2010/wordprocessingInk" xmlns:wne="http://schemas.microsoft.com/office/word/2006/wordml" xmlns:wps="http://schemas.microsoft.com/office/word/2010/wordprocessingShape" mc:Ignorable="w14 wp14">
   <w:body>
     <w:p>
       <w:pPr>
@@ -501,11 +501,11 @@
     <w:p>
       <w:pPr>
         <w:sectPr>
-          <w:headerReference w:type="default" r:id="rId8"/>
-          <w:footerReference w:type="even" r:id="rId9"/>
-          <w:footerReference w:type="default" r:id="rId10"/>
-          <w:headerReference w:type="first" r:id="rId11"/>
-          <w:footerReference w:type="first" r:id="rId12"/>
+          <w:headerReference w:type="default" r:id="rId9"/>
+          <w:footerReference w:type="even" r:id="rId10"/>
+          <w:footerReference w:type="default" r:id="rId11"/>
+          <w:headerReference w:type="first" r:id="rId12"/>
+          <w:footerReference w:type="first" r:id="rId13"/>
           <w:pgSz w:w="12240" w:h="15840"/>
           <w:pgMar w:top="1440" w:right="1440" w:bottom="1440" w:left="2160" w:header="720" w:footer="720" w:gutter="0"/>
           <w:pgNumType w:fmt="lowerRoman" w:start="1"/>
@@ -3053,10 +3053,10 @@
     <w:p>
       <w:pPr>
         <w:sectPr>
-          <w:headerReference w:type="even" r:id="rId13"/>
-          <w:headerReference w:type="default" r:id="rId14"/>
-          <w:footerReference w:type="even" r:id="rId15"/>
-          <w:footerReference w:type="default" r:id="rId16"/>
+          <w:headerReference w:type="even" r:id="rId14"/>
+          <w:headerReference w:type="default" r:id="rId15"/>
+          <w:footerReference w:type="even" r:id="rId16"/>
+          <w:footerReference w:type="default" r:id="rId17"/>
           <w:pgSz w:w="12240" w:h="15840"/>
           <w:pgMar w:top="1440" w:right="1440" w:bottom="1440" w:left="2160" w:header="720" w:footer="720" w:gutter="0"/>
           <w:pgNumType w:fmt="lowerRoman"/>
@@ -3804,11 +3804,9 @@
       <w:r>
         <w:t xml:space="preserve"> and Abbreviations</w:t>
       </w:r>
-      <w:bookmarkStart w:id="38" w:name="_GoBack"/>
       <w:bookmarkEnd w:id="35"/>
       <w:bookmarkEnd w:id="36"/>
       <w:bookmarkEnd w:id="37"/>
-      <w:bookmarkEnd w:id="38"/>
     </w:p>
     <w:tbl>
       <w:tblPr>
@@ -3966,7 +3964,7 @@
         </w:tabs>
         <w:spacing w:after="120"/>
       </w:pPr>
-      <w:bookmarkStart w:id="39" w:name="_Toc296529774"/>
+      <w:bookmarkStart w:id="38" w:name="_Toc296529774"/>
       <w:bookmarkEnd w:id="23"/>
       <w:bookmarkEnd w:id="24"/>
       <w:bookmarkEnd w:id="25"/>
@@ -3979,7 +3977,7 @@
       <w:bookmarkEnd w:id="29"/>
       <w:bookmarkEnd w:id="30"/>
       <w:bookmarkEnd w:id="31"/>
-      <w:bookmarkEnd w:id="39"/>
+      <w:bookmarkEnd w:id="38"/>
     </w:p>
     <w:p>
       <w:pPr>
@@ -4008,17 +4006,17 @@
       <w:r>
         <w:t xml:space="preserve"> </w:t>
       </w:r>
-      <w:bookmarkStart w:id="40" w:name="_Toc346359890"/>
-      <w:bookmarkStart w:id="41" w:name="_Toc86477726"/>
-      <w:bookmarkStart w:id="42" w:name="_Toc296529775"/>
-      <w:bookmarkStart w:id="43" w:name="_Toc285614682"/>
-      <w:bookmarkStart w:id="44" w:name="_Toc285614729"/>
+      <w:bookmarkStart w:id="39" w:name="_Toc346359890"/>
+      <w:bookmarkStart w:id="40" w:name="_Toc86477726"/>
+      <w:bookmarkStart w:id="41" w:name="_Toc296529775"/>
+      <w:bookmarkStart w:id="42" w:name="_Toc285614682"/>
+      <w:bookmarkStart w:id="43" w:name="_Toc285614729"/>
       <w:r>
         <w:t>Overview</w:t>
       </w:r>
+      <w:bookmarkEnd w:id="39"/>
       <w:bookmarkEnd w:id="40"/>
       <w:bookmarkEnd w:id="41"/>
-      <w:bookmarkEnd w:id="42"/>
     </w:p>
     <w:p>
       <w:pPr>
@@ -4106,15 +4104,15 @@
           <w:tab w:val="num" w:pos="576"/>
         </w:tabs>
       </w:pPr>
-      <w:bookmarkStart w:id="45" w:name="_Toc346359891"/>
-      <w:bookmarkStart w:id="46" w:name="_Toc86477727"/>
-      <w:bookmarkStart w:id="47" w:name="_Toc296529776"/>
+      <w:bookmarkStart w:id="44" w:name="_Toc346359891"/>
+      <w:bookmarkStart w:id="45" w:name="_Toc86477727"/>
+      <w:bookmarkStart w:id="46" w:name="_Toc296529776"/>
       <w:r>
         <w:t>Relationships</w:t>
       </w:r>
+      <w:bookmarkEnd w:id="44"/>
       <w:bookmarkEnd w:id="45"/>
       <w:bookmarkEnd w:id="46"/>
-      <w:bookmarkEnd w:id="47"/>
     </w:p>
     <w:p>
       <w:pPr>
@@ -4139,15 +4137,15 @@
           <w:tab w:val="num" w:pos="576"/>
         </w:tabs>
       </w:pPr>
-      <w:bookmarkStart w:id="48" w:name="_Toc346359892"/>
-      <w:bookmarkStart w:id="49" w:name="_Toc86477728"/>
-      <w:bookmarkStart w:id="50" w:name="_Toc296529777"/>
+      <w:bookmarkStart w:id="47" w:name="_Toc346359892"/>
+      <w:bookmarkStart w:id="48" w:name="_Toc86477728"/>
+      <w:bookmarkStart w:id="49" w:name="_Toc296529777"/>
       <w:r>
         <w:t>Source Code</w:t>
       </w:r>
+      <w:bookmarkEnd w:id="47"/>
       <w:bookmarkEnd w:id="48"/>
       <w:bookmarkEnd w:id="49"/>
-      <w:bookmarkEnd w:id="50"/>
     </w:p>
     <w:p>
       <w:pPr>
@@ -4195,15 +4193,15 @@
           <w:tab w:val="num" w:pos="576"/>
         </w:tabs>
       </w:pPr>
-      <w:bookmarkStart w:id="51" w:name="_Toc346359893"/>
-      <w:bookmarkStart w:id="52" w:name="_Toc86477729"/>
-      <w:bookmarkStart w:id="53" w:name="_Toc296529778"/>
+      <w:bookmarkStart w:id="50" w:name="_Toc346359893"/>
+      <w:bookmarkStart w:id="51" w:name="_Toc86477729"/>
+      <w:bookmarkStart w:id="52" w:name="_Toc296529778"/>
       <w:r>
         <w:t>Documentation</w:t>
       </w:r>
+      <w:bookmarkEnd w:id="50"/>
       <w:bookmarkEnd w:id="51"/>
       <w:bookmarkEnd w:id="52"/>
-      <w:bookmarkEnd w:id="53"/>
     </w:p>
     <w:p>
       <w:pPr>
@@ -4255,33 +4253,33 @@
           <w:tab w:val="num" w:pos="576"/>
         </w:tabs>
       </w:pPr>
-      <w:bookmarkStart w:id="54" w:name="_Toc325535228"/>
-      <w:bookmarkStart w:id="55" w:name="_Toc340917768"/>
-      <w:bookmarkStart w:id="56" w:name="_Toc340918333"/>
-      <w:bookmarkStart w:id="57" w:name="_Toc341002883"/>
-      <w:bookmarkStart w:id="58" w:name="_Toc341057619"/>
-      <w:bookmarkStart w:id="59" w:name="_Toc346359895"/>
-      <w:bookmarkStart w:id="60" w:name="_Toc86477730"/>
-      <w:bookmarkStart w:id="61" w:name="_Toc296529779"/>
-      <w:bookmarkStart w:id="62" w:name="_Toc325535227"/>
-      <w:bookmarkStart w:id="63" w:name="_Toc340917767"/>
-      <w:bookmarkStart w:id="64" w:name="_Toc340918332"/>
-      <w:bookmarkStart w:id="65" w:name="_Toc341002882"/>
-      <w:bookmarkStart w:id="66" w:name="_Toc341057618"/>
+      <w:bookmarkStart w:id="53" w:name="_Toc325535228"/>
+      <w:bookmarkStart w:id="54" w:name="_Toc340917768"/>
+      <w:bookmarkStart w:id="55" w:name="_Toc340918333"/>
+      <w:bookmarkStart w:id="56" w:name="_Toc341002883"/>
+      <w:bookmarkStart w:id="57" w:name="_Toc341057619"/>
+      <w:bookmarkStart w:id="58" w:name="_Toc346359895"/>
+      <w:bookmarkStart w:id="59" w:name="_Toc86477730"/>
+      <w:bookmarkStart w:id="60" w:name="_Toc296529779"/>
+      <w:bookmarkStart w:id="61" w:name="_Toc325535227"/>
+      <w:bookmarkStart w:id="62" w:name="_Toc340917767"/>
+      <w:bookmarkStart w:id="63" w:name="_Toc340918332"/>
+      <w:bookmarkStart w:id="64" w:name="_Toc341002882"/>
+      <w:bookmarkStart w:id="65" w:name="_Toc341057618"/>
       <w:r>
         <w:t xml:space="preserve">Project </w:t>
       </w:r>
+      <w:bookmarkEnd w:id="53"/>
       <w:bookmarkEnd w:id="54"/>
       <w:bookmarkEnd w:id="55"/>
       <w:bookmarkEnd w:id="56"/>
       <w:bookmarkEnd w:id="57"/>
+      <w:r>
+        <w:t>Resources</w:t>
+      </w:r>
       <w:bookmarkEnd w:id="58"/>
-      <w:r>
-        <w:t>Resources</w:t>
-      </w:r>
       <w:bookmarkEnd w:id="59"/>
       <w:bookmarkEnd w:id="60"/>
-      <w:bookmarkEnd w:id="61"/>
     </w:p>
     <w:p>
       <w:pPr>
@@ -4363,9 +4361,9 @@
             <o:lock v:ext="edit" aspectratio="t"/>
           </v:shapetype>
           <v:shape id="_x0000_i1025" type="#_x0000_t75" style="width:390.75pt;height:137.25pt" o:ole="">
-            <v:imagedata r:id="rId17" o:title=""/>
+            <v:imagedata r:id="rId18" o:title=""/>
           </v:shape>
-          <o:OLEObject Type="Embed" ProgID="Word.Picture.8" ShapeID="_x0000_i1025" DrawAspect="Content" ObjectID="_1457456826" r:id="rId18"/>
+          <o:OLEObject Type="Embed" ProgID="Word.Picture.8" ShapeID="_x0000_i1025" DrawAspect="Content" ObjectID="_1457539803" r:id="rId19"/>
         </w:object>
       </w:r>
     </w:p>
@@ -4413,21 +4411,21 @@
           <w:tab w:val="num" w:pos="576"/>
         </w:tabs>
       </w:pPr>
-      <w:bookmarkStart w:id="67" w:name="_Toc346359896"/>
-      <w:bookmarkStart w:id="68" w:name="_Toc86477731"/>
-      <w:bookmarkStart w:id="69" w:name="_Toc296529780"/>
+      <w:bookmarkStart w:id="66" w:name="_Toc346359896"/>
+      <w:bookmarkStart w:id="67" w:name="_Toc86477731"/>
+      <w:bookmarkStart w:id="68" w:name="_Toc296529780"/>
+      <w:bookmarkEnd w:id="61"/>
       <w:bookmarkEnd w:id="62"/>
       <w:bookmarkEnd w:id="63"/>
       <w:bookmarkEnd w:id="64"/>
       <w:bookmarkEnd w:id="65"/>
-      <w:bookmarkEnd w:id="66"/>
       <w:r>
         <w:lastRenderedPageBreak/>
         <w:t>Project Constraints</w:t>
       </w:r>
+      <w:bookmarkEnd w:id="66"/>
       <w:bookmarkEnd w:id="67"/>
       <w:bookmarkEnd w:id="68"/>
-      <w:bookmarkEnd w:id="69"/>
     </w:p>
     <w:p>
       <w:pPr>
@@ -4476,15 +4474,15 @@
         </w:tabs>
         <w:spacing w:after="120"/>
       </w:pPr>
-      <w:bookmarkStart w:id="70" w:name="_Toc346359897"/>
-      <w:bookmarkStart w:id="71" w:name="_Toc86477732"/>
-      <w:bookmarkStart w:id="72" w:name="_Toc296529781"/>
+      <w:bookmarkStart w:id="69" w:name="_Toc346359897"/>
+      <w:bookmarkStart w:id="70" w:name="_Toc86477732"/>
+      <w:bookmarkStart w:id="71" w:name="_Toc296529781"/>
       <w:r>
         <w:t>Software Process</w:t>
       </w:r>
+      <w:bookmarkEnd w:id="69"/>
       <w:bookmarkEnd w:id="70"/>
       <w:bookmarkEnd w:id="71"/>
-      <w:bookmarkEnd w:id="72"/>
     </w:p>
     <w:p>
       <w:pPr>
@@ -4494,15 +4492,15 @@
           <w:tab w:val="num" w:pos="576"/>
         </w:tabs>
       </w:pPr>
-      <w:bookmarkStart w:id="73" w:name="_Toc346359898"/>
-      <w:bookmarkStart w:id="74" w:name="_Toc86477733"/>
-      <w:bookmarkStart w:id="75" w:name="_Toc296529782"/>
+      <w:bookmarkStart w:id="72" w:name="_Toc346359898"/>
+      <w:bookmarkStart w:id="73" w:name="_Toc86477733"/>
+      <w:bookmarkStart w:id="74" w:name="_Toc296529782"/>
       <w:r>
         <w:t>Software Development Process</w:t>
       </w:r>
+      <w:bookmarkEnd w:id="72"/>
       <w:bookmarkEnd w:id="73"/>
       <w:bookmarkEnd w:id="74"/>
-      <w:bookmarkEnd w:id="75"/>
     </w:p>
     <w:p>
       <w:pPr>
@@ -4514,9 +4512,57 @@
       <w:r>
         <w:rPr>
           <w:i/>
+          <w:noProof/>
           <w:color w:val="0070C0"/>
         </w:rPr>
-        <w:t>[This subsection of the SPP should define the relationships among major project functions and activities by specifying the timing of major milestones, baselines, reviews, work products, project deliverables, and signature approvals.  The process model may be described using a combination of graphical and textual notations which include project initiation and project termination activities.  The Waterfall Model, Fountain, and ETVX are examples of process models.]</w:t>
+        <w:drawing>
+          <wp:inline distT="0" distB="0" distL="0" distR="0" wp14:anchorId="4A9E4368" wp14:editId="348CB995">
+            <wp:extent cx="5480050" cy="2219960"/>
+            <wp:effectExtent l="0" t="0" r="6350" b="8890"/>
+            <wp:docPr id="4" name="Picture 4"/>
+            <wp:cNvGraphicFramePr>
+              <a:graphicFrameLocks xmlns:a="http://schemas.openxmlformats.org/drawingml/2006/main" noChangeAspect="1"/>
+            </wp:cNvGraphicFramePr>
+            <a:graphic xmlns:a="http://schemas.openxmlformats.org/drawingml/2006/main">
+              <a:graphicData uri="http://schemas.openxmlformats.org/drawingml/2006/picture">
+                <pic:pic xmlns:pic="http://schemas.openxmlformats.org/drawingml/2006/picture">
+                  <pic:nvPicPr>
+                    <pic:cNvPr id="0" name="Picture 5"/>
+                    <pic:cNvPicPr>
+                      <a:picLocks noChangeAspect="1" noChangeArrowheads="1"/>
+                    </pic:cNvPicPr>
+                  </pic:nvPicPr>
+                  <pic:blipFill>
+                    <a:blip r:embed="rId20">
+                      <a:extLst>
+                        <a:ext uri="{28A0092B-C50C-407E-A947-70E740481C1C}">
+                          <a14:useLocalDpi xmlns:a14="http://schemas.microsoft.com/office/drawing/2010/main" val="0"/>
+                        </a:ext>
+                      </a:extLst>
+                    </a:blip>
+                    <a:srcRect/>
+                    <a:stretch>
+                      <a:fillRect/>
+                    </a:stretch>
+                  </pic:blipFill>
+                  <pic:spPr bwMode="auto">
+                    <a:xfrm>
+                      <a:off x="0" y="0"/>
+                      <a:ext cx="5480050" cy="2219960"/>
+                    </a:xfrm>
+                    <a:prstGeom prst="rect">
+                      <a:avLst/>
+                    </a:prstGeom>
+                    <a:noFill/>
+                    <a:ln>
+                      <a:noFill/>
+                    </a:ln>
+                  </pic:spPr>
+                </pic:pic>
+              </a:graphicData>
+            </a:graphic>
+          </wp:inline>
+        </w:drawing>
       </w:r>
     </w:p>
     <w:p>
@@ -4527,38 +4573,119 @@
           <w:tab w:val="num" w:pos="720"/>
         </w:tabs>
       </w:pPr>
-      <w:bookmarkStart w:id="76" w:name="_Toc340917765"/>
-      <w:bookmarkStart w:id="77" w:name="_Toc340918330"/>
-      <w:bookmarkStart w:id="78" w:name="_Toc341002880"/>
-      <w:bookmarkStart w:id="79" w:name="_Toc341057616"/>
-      <w:bookmarkStart w:id="80" w:name="_Toc346359894"/>
-      <w:bookmarkStart w:id="81" w:name="_Toc86477734"/>
-      <w:bookmarkStart w:id="82" w:name="_Toc296529783"/>
-      <w:bookmarkStart w:id="83" w:name="_Toc325535226"/>
+      <w:bookmarkStart w:id="75" w:name="_Toc340917765"/>
+      <w:bookmarkStart w:id="76" w:name="_Toc340918330"/>
+      <w:bookmarkStart w:id="77" w:name="_Toc341002880"/>
+      <w:bookmarkStart w:id="78" w:name="_Toc341057616"/>
+      <w:bookmarkStart w:id="79" w:name="_Toc346359894"/>
+      <w:bookmarkStart w:id="80" w:name="_Toc86477734"/>
+      <w:bookmarkStart w:id="81" w:name="_Toc296529783"/>
+      <w:bookmarkStart w:id="82" w:name="_Toc325535226"/>
       <w:r>
         <w:t>Life Cycle Model</w:t>
       </w:r>
+      <w:bookmarkEnd w:id="75"/>
       <w:bookmarkEnd w:id="76"/>
       <w:bookmarkEnd w:id="77"/>
       <w:bookmarkEnd w:id="78"/>
       <w:bookmarkEnd w:id="79"/>
       <w:bookmarkEnd w:id="80"/>
       <w:bookmarkEnd w:id="81"/>
-      <w:bookmarkEnd w:id="82"/>
-    </w:p>
-    <w:p>
-      <w:pPr>
-        <w:rPr>
-          <w:i/>
+    </w:p>
+    <w:p>
+      <w:pPr>
+        <w:rPr>
+          <w:color w:val="auto"/>
+        </w:rPr>
+      </w:pPr>
+      <w:r>
+        <w:rPr>
+          <w:color w:val="auto"/>
+        </w:rPr>
+        <w:t>During the Requirements phase, all group members will be responsible for providing input to help establish well defined software requirements.</w:t>
+      </w:r>
+    </w:p>
+    <w:p>
+      <w:pPr>
+        <w:rPr>
+          <w:color w:val="auto"/>
+        </w:rPr>
+      </w:pPr>
+    </w:p>
+    <w:p>
+      <w:pPr>
+        <w:rPr>
+          <w:color w:val="auto"/>
+        </w:rPr>
+      </w:pPr>
+      <w:r>
+        <w:rPr>
+          <w:color w:val="auto"/>
+        </w:rPr>
+        <w:t>During the Design phase, all group members will be responsible for providing input to develop a reliable product.</w:t>
+      </w:r>
+    </w:p>
+    <w:p>
+      <w:pPr>
+        <w:rPr>
+          <w:color w:val="auto"/>
+        </w:rPr>
+      </w:pPr>
+    </w:p>
+    <w:p>
+      <w:pPr>
+        <w:rPr>
+          <w:color w:val="auto"/>
+        </w:rPr>
+      </w:pPr>
+      <w:r>
+        <w:rPr>
+          <w:color w:val="auto"/>
+        </w:rPr>
+        <w:t xml:space="preserve">During the Implementation phase, each group member will have assigned specific portions of the program that they will be responsible for completing within the allotted time.  Please refer to </w:t>
+      </w:r>
+      <w:proofErr w:type="spellStart"/>
+      <w:r>
+        <w:rPr>
+          <w:i/>
+          <w:color w:val="auto"/>
+        </w:rPr>
+        <w:t>WebTycho</w:t>
+      </w:r>
+      <w:proofErr w:type="spellEnd"/>
+      <w:r>
+        <w:rPr>
+          <w:i/>
+          <w:color w:val="auto"/>
+        </w:rPr>
+        <w:t xml:space="preserve"> &gt; CMSC495 Section 7981 Semester 1402 &gt; Study Groups &gt; Collaborative Docs &gt; Software </w:t>
+      </w:r>
+      <w:r>
+        <w:rPr>
+          <w:i/>
+          <w:color w:val="auto"/>
+        </w:rPr>
+        <w:t>Code Assignments</w:t>
+      </w:r>
+      <w:r>
+        <w:rPr>
+          <w:color w:val="auto"/>
+        </w:rPr>
+        <w:t xml:space="preserve"> for an up-to-date list of assigned responsibilities.</w:t>
+      </w:r>
+    </w:p>
+    <w:p>
+      <w:pPr>
+        <w:rPr>
           <w:color w:val="0070C0"/>
         </w:rPr>
       </w:pPr>
       <w:r>
         <w:rPr>
-          <w:i/>
-          <w:color w:val="0070C0"/>
-        </w:rPr>
-        <w:t>[This subsection of the SPP should identify the life-cycle models used for the software development process.  It should describe the project organizational structure, organizational boundaries and interfaces, and individual responsibilities for the various software development elements.]</w:t>
+          <w:color w:val="auto"/>
+        </w:rPr>
+        <w:lastRenderedPageBreak/>
+        <w:t>The Submission phase will require all group members to ensure they have all of the required documentation and that it is properly submitted by the project due date of 5/11/2014.</w:t>
       </w:r>
     </w:p>
     <w:p>
@@ -4569,21 +4696,21 @@
           <w:tab w:val="num" w:pos="576"/>
         </w:tabs>
       </w:pPr>
-      <w:bookmarkStart w:id="84" w:name="_Toc346359899"/>
-      <w:bookmarkStart w:id="85" w:name="_Toc86477735"/>
-      <w:bookmarkStart w:id="86" w:name="_Toc296529784"/>
-      <w:bookmarkStart w:id="87" w:name="_Toc325535231"/>
-      <w:bookmarkStart w:id="88" w:name="_Toc340917778"/>
-      <w:bookmarkStart w:id="89" w:name="_Toc340918344"/>
-      <w:bookmarkStart w:id="90" w:name="_Toc341002894"/>
-      <w:bookmarkStart w:id="91" w:name="_Toc341057630"/>
+      <w:bookmarkStart w:id="83" w:name="_Toc346359899"/>
+      <w:bookmarkStart w:id="84" w:name="_Toc86477735"/>
+      <w:bookmarkStart w:id="85" w:name="_Toc296529784"/>
+      <w:bookmarkStart w:id="86" w:name="_Toc325535231"/>
+      <w:bookmarkStart w:id="87" w:name="_Toc340917778"/>
+      <w:bookmarkStart w:id="88" w:name="_Toc340918344"/>
+      <w:bookmarkStart w:id="89" w:name="_Toc341002894"/>
+      <w:bookmarkStart w:id="90" w:name="_Toc341057630"/>
+      <w:bookmarkEnd w:id="82"/>
+      <w:r>
+        <w:t>Software Engineering Activities</w:t>
+      </w:r>
       <w:bookmarkEnd w:id="83"/>
-      <w:r>
-        <w:t>Software Engineering Activities</w:t>
-      </w:r>
       <w:bookmarkEnd w:id="84"/>
       <w:bookmarkEnd w:id="85"/>
-      <w:bookmarkEnd w:id="86"/>
     </w:p>
     <w:p>
       <w:pPr>
@@ -4593,52 +4720,47 @@
           <w:tab w:val="num" w:pos="720"/>
         </w:tabs>
       </w:pPr>
-      <w:bookmarkStart w:id="92" w:name="_Toc86477736"/>
-      <w:bookmarkStart w:id="93" w:name="_Toc296529785"/>
+      <w:bookmarkStart w:id="91" w:name="_Toc86477736"/>
+      <w:bookmarkStart w:id="92" w:name="_Toc296529785"/>
       <w:r>
         <w:t>Handling of Critical Requirements</w:t>
       </w:r>
+      <w:bookmarkEnd w:id="91"/>
       <w:bookmarkEnd w:id="92"/>
-      <w:bookmarkEnd w:id="93"/>
-    </w:p>
-    <w:p>
-      <w:pPr>
-        <w:rPr>
-          <w:i/>
+    </w:p>
+    <w:p>
+      <w:pPr>
+        <w:rPr>
           <w:color w:val="0070C0"/>
         </w:rPr>
       </w:pPr>
       <w:r>
         <w:rPr>
-          <w:i/>
-          <w:color w:val="0070C0"/>
-        </w:rPr>
-        <w:t>[This subsection will identify the overall software engineering methodologies to be used during requirements elicitation and system design.  An example is provided:</w:t>
-      </w:r>
-    </w:p>
-    <w:p>
-      <w:pPr>
-        <w:ind w:left="720"/>
-        <w:rPr>
-          <w:i/>
-          <w:color w:val="0070C0"/>
-        </w:rPr>
-      </w:pPr>
-    </w:p>
-    <w:p>
-      <w:pPr>
-        <w:ind w:left="720"/>
-        <w:rPr>
-          <w:i/>
-          <w:color w:val="0070C0"/>
-        </w:rPr>
-      </w:pPr>
-      <w:r>
-        <w:rPr>
-          <w:i/>
-          <w:color w:val="0070C0"/>
-        </w:rPr>
-        <w:t>Please refer to the [Organization Name] Software Requirements Management Plan for information regarding the elicitation and management of customer requirements.]</w:t>
+          <w:color w:val="auto"/>
+        </w:rPr>
+        <w:t xml:space="preserve">Please refer to </w:t>
+      </w:r>
+      <w:proofErr w:type="spellStart"/>
+      <w:r>
+        <w:rPr>
+          <w:i/>
+          <w:color w:val="auto"/>
+        </w:rPr>
+        <w:t>WebTycho</w:t>
+      </w:r>
+      <w:proofErr w:type="spellEnd"/>
+      <w:r>
+        <w:rPr>
+          <w:i/>
+          <w:color w:val="auto"/>
+        </w:rPr>
+        <w:t xml:space="preserve"> &gt; CMSC495 Section 7981 Semester 1402 &gt; Study Groups &gt; Collaborative Docs &gt; Software Requirements</w:t>
+      </w:r>
+      <w:r>
+        <w:rPr>
+          <w:color w:val="auto"/>
+        </w:rPr>
+        <w:t>.  As software requirements will be listed there, as they are established.</w:t>
       </w:r>
     </w:p>
     <w:p>
@@ -4649,51 +4771,54 @@
           <w:tab w:val="num" w:pos="720"/>
         </w:tabs>
       </w:pPr>
-      <w:bookmarkStart w:id="94" w:name="_Toc86477737"/>
-      <w:bookmarkStart w:id="95" w:name="_Toc296529786"/>
+      <w:bookmarkStart w:id="93" w:name="_Toc86477737"/>
+      <w:bookmarkStart w:id="94" w:name="_Toc296529786"/>
       <w:r>
         <w:t>Recording Rationale</w:t>
       </w:r>
+      <w:bookmarkEnd w:id="93"/>
       <w:bookmarkEnd w:id="94"/>
-      <w:bookmarkEnd w:id="95"/>
-    </w:p>
-    <w:p>
-      <w:pPr>
-        <w:rPr>
-          <w:i/>
+    </w:p>
+    <w:p>
+      <w:pPr>
+        <w:rPr>
           <w:color w:val="0070C0"/>
         </w:rPr>
       </w:pPr>
       <w:r>
         <w:rPr>
-          <w:i/>
-          <w:color w:val="0070C0"/>
-        </w:rPr>
-        <w:lastRenderedPageBreak/>
-        <w:t>[This subsection should define the methodologies used to capture design and implementation decisions. An example follows:</w:t>
-      </w:r>
-    </w:p>
-    <w:p>
-      <w:pPr>
-        <w:rPr>
-          <w:i/>
-          <w:color w:val="0070C0"/>
-        </w:rPr>
-      </w:pPr>
-    </w:p>
-    <w:p>
-      <w:pPr>
-        <w:rPr>
-          <w:i/>
-          <w:color w:val="0070C0"/>
-        </w:rPr>
-      </w:pPr>
-      <w:r>
-        <w:rPr>
-          <w:i/>
-          <w:color w:val="0070C0"/>
-        </w:rPr>
-        <w:t>All initial design and implementation decisions will be recorded and posted in the [Project Name] portal project workspace.  All formal design documentation will follow the format as described in the [Organization Name] Design Documentation Template.]</w:t>
+          <w:color w:val="auto"/>
+        </w:rPr>
+        <w:t xml:space="preserve">Please refer to </w:t>
+      </w:r>
+      <w:proofErr w:type="spellStart"/>
+      <w:r>
+        <w:rPr>
+          <w:i/>
+          <w:color w:val="auto"/>
+        </w:rPr>
+        <w:t>WebTycho</w:t>
+      </w:r>
+      <w:proofErr w:type="spellEnd"/>
+      <w:r>
+        <w:rPr>
+          <w:i/>
+          <w:color w:val="auto"/>
+        </w:rPr>
+        <w:t xml:space="preserve"> &gt; CMSC495 Section 7981 Semester 1402 &gt; Study Groups &gt; Collaborative Docs &gt; Software </w:t>
+      </w:r>
+      <w:r>
+        <w:rPr>
+          <w:i/>
+          <w:color w:val="auto"/>
+        </w:rPr>
+        <w:t>Design</w:t>
+      </w:r>
+      <w:r>
+        <w:rPr>
+          <w:color w:val="auto"/>
+        </w:rPr>
+        <w:t>.  All software design decisions agreed on by the group will be posted there for reference.</w:t>
       </w:r>
     </w:p>
     <w:p>
@@ -4704,50 +4829,31 @@
           <w:tab w:val="num" w:pos="720"/>
         </w:tabs>
       </w:pPr>
-      <w:bookmarkStart w:id="96" w:name="_Toc86477738"/>
-      <w:bookmarkStart w:id="97" w:name="_Toc296529787"/>
+      <w:bookmarkStart w:id="95" w:name="_Toc86477738"/>
+      <w:bookmarkStart w:id="96" w:name="_Toc296529787"/>
       <w:r>
         <w:t>Computer Hardware Resource Utilization</w:t>
       </w:r>
+      <w:bookmarkEnd w:id="95"/>
       <w:bookmarkEnd w:id="96"/>
-      <w:bookmarkEnd w:id="97"/>
-    </w:p>
-    <w:p>
-      <w:pPr>
-        <w:rPr>
-          <w:i/>
-          <w:color w:val="0070C0"/>
-        </w:rPr>
-      </w:pPr>
-      <w:r>
-        <w:rPr>
-          <w:i/>
-          <w:color w:val="0070C0"/>
-        </w:rPr>
-        <w:t xml:space="preserve">[This subsection should describe the approach to be followed for allocating computer hardware resources and monitoring their utilization.  Example text is provided: </w:t>
-      </w:r>
-    </w:p>
-    <w:p>
-      <w:pPr>
-        <w:rPr>
-          <w:i/>
-          <w:color w:val="0070C0"/>
-        </w:rPr>
-      </w:pPr>
-    </w:p>
-    <w:p>
-      <w:pPr>
-        <w:rPr>
-          <w:i/>
-          <w:color w:val="0070C0"/>
-        </w:rPr>
-      </w:pPr>
-      <w:r>
-        <w:rPr>
-          <w:i/>
-          <w:color w:val="0070C0"/>
-        </w:rPr>
-        <w:t>All computer hardware resource utilization is identified in the [Project Name] Spend Plan.  Resource utilization is billed hourly as an associated site contract charge.  Twenty thousand dollars has been allocated to support the procurement of a development environment.  Charges in support of project equipment purchases will be recorded by the Project Manager, [Name], and reported to senior management weekly.]</w:t>
+    </w:p>
+    <w:p>
+      <w:pPr>
+        <w:rPr>
+          <w:color w:val="auto"/>
+        </w:rPr>
+      </w:pPr>
+      <w:r>
+        <w:rPr>
+          <w:color w:val="auto"/>
+        </w:rPr>
+        <w:t>All group members are responsible for providing their own software development environment.</w:t>
+      </w:r>
+      <w:r>
+        <w:rPr>
+          <w:color w:val="auto"/>
+        </w:rPr>
+        <w:t xml:space="preserve">  However, if difficulties arise assistance can be requested from other group members.</w:t>
       </w:r>
     </w:p>
     <w:p>
@@ -4758,13 +4864,13 @@
           <w:tab w:val="num" w:pos="720"/>
         </w:tabs>
       </w:pPr>
-      <w:bookmarkStart w:id="98" w:name="_Toc86477739"/>
-      <w:bookmarkStart w:id="99" w:name="_Toc296529788"/>
+      <w:bookmarkStart w:id="97" w:name="_Toc86477739"/>
+      <w:bookmarkStart w:id="98" w:name="_Toc296529788"/>
       <w:r>
         <w:t>Reusable Software</w:t>
       </w:r>
+      <w:bookmarkEnd w:id="97"/>
       <w:bookmarkEnd w:id="98"/>
-      <w:bookmarkEnd w:id="99"/>
     </w:p>
     <w:p>
       <w:pPr>
@@ -4775,33 +4881,52 @@
       </w:pPr>
       <w:r>
         <w:rPr>
-          <w:i/>
-          <w:color w:val="0070C0"/>
-        </w:rPr>
-        <w:t>[This subsection should describe the approach for identifying, evaluating, and reporting opportunities to develop reusable software products.  See the following example:</w:t>
-      </w:r>
-    </w:p>
-    <w:p>
-      <w:pPr>
-        <w:rPr>
-          <w:i/>
-          <w:color w:val="0070C0"/>
-        </w:rPr>
-      </w:pPr>
-    </w:p>
-    <w:p>
-      <w:pPr>
-        <w:rPr>
-          <w:i/>
-          <w:color w:val="0070C0"/>
-        </w:rPr>
-      </w:pPr>
-      <w:r>
-        <w:rPr>
-          <w:i/>
-          <w:color w:val="0070C0"/>
-        </w:rPr>
-        <w:t>It is the responsibility of each developer to identify reusable code during the development process.  Any item identified will be placed in the [Organization Name] Reuse library which is hosted on the [location].  It is the responsibility of each programmer to determine whether items in the reuse library may be employed during [Project Name] development.]</w:t>
+          <w:color w:val="auto"/>
+        </w:rPr>
+        <w:t xml:space="preserve">Please refer to </w:t>
+      </w:r>
+      <w:proofErr w:type="spellStart"/>
+      <w:r>
+        <w:rPr>
+          <w:i/>
+          <w:color w:val="auto"/>
+        </w:rPr>
+        <w:t>WebTycho</w:t>
+      </w:r>
+      <w:proofErr w:type="spellEnd"/>
+      <w:r>
+        <w:rPr>
+          <w:i/>
+          <w:color w:val="auto"/>
+        </w:rPr>
+        <w:t xml:space="preserve"> &gt; CMSC495 Section 7981 Semester 1402 &gt; Study Groups &gt; Collaborative Docs &gt; </w:t>
+      </w:r>
+      <w:r>
+        <w:rPr>
+          <w:i/>
+          <w:color w:val="auto"/>
+        </w:rPr>
+        <w:t xml:space="preserve">Reusable </w:t>
+      </w:r>
+      <w:r>
+        <w:rPr>
+          <w:i/>
+          <w:color w:val="auto"/>
+        </w:rPr>
+        <w:t>Softwar</w:t>
+      </w:r>
+      <w:r>
+        <w:rPr>
+          <w:i/>
+          <w:color w:val="auto"/>
+        </w:rPr>
+        <w:t>e</w:t>
+      </w:r>
+      <w:r>
+        <w:rPr>
+          <w:color w:val="auto"/>
+        </w:rPr>
+        <w:t>.  Group members will post any code they believe is reusable to that space.</w:t>
       </w:r>
     </w:p>
     <w:p>
@@ -4812,57 +4937,61 @@
           <w:tab w:val="num" w:pos="720"/>
         </w:tabs>
       </w:pPr>
-      <w:bookmarkStart w:id="100" w:name="_Toc346359900"/>
-      <w:bookmarkStart w:id="101" w:name="_Toc86477740"/>
-      <w:bookmarkStart w:id="102" w:name="_Toc296529789"/>
+      <w:bookmarkStart w:id="99" w:name="_Toc346359900"/>
+      <w:bookmarkStart w:id="100" w:name="_Toc86477740"/>
+      <w:bookmarkStart w:id="101" w:name="_Toc296529789"/>
+      <w:bookmarkEnd w:id="86"/>
       <w:bookmarkEnd w:id="87"/>
       <w:bookmarkEnd w:id="88"/>
       <w:bookmarkEnd w:id="89"/>
       <w:bookmarkEnd w:id="90"/>
-      <w:bookmarkEnd w:id="91"/>
       <w:r>
         <w:t>Software Testing</w:t>
       </w:r>
+      <w:bookmarkEnd w:id="99"/>
       <w:bookmarkEnd w:id="100"/>
       <w:bookmarkEnd w:id="101"/>
-      <w:bookmarkEnd w:id="102"/>
-    </w:p>
-    <w:p>
-      <w:pPr>
-        <w:rPr>
-          <w:i/>
+    </w:p>
+    <w:p>
+      <w:pPr>
+        <w:rPr>
           <w:color w:val="0070C0"/>
         </w:rPr>
       </w:pPr>
       <w:r>
         <w:rPr>
-          <w:i/>
-          <w:color w:val="0070C0"/>
-        </w:rPr>
-        <w:t>[This subsection should be further divided to describe the approach for software implementation and unit testing. See below:</w:t>
-      </w:r>
-    </w:p>
-    <w:p>
-      <w:pPr>
-        <w:rPr>
-          <w:i/>
-          <w:color w:val="0070C0"/>
-        </w:rPr>
-      </w:pPr>
-    </w:p>
-    <w:p>
-      <w:pPr>
-        <w:rPr>
-          <w:i/>
-          <w:color w:val="0070C0"/>
-        </w:rPr>
-      </w:pPr>
-      <w:r>
-        <w:rPr>
-          <w:i/>
-          <w:color w:val="0070C0"/>
-        </w:rPr>
-        <w:t xml:space="preserve">This project will use existing templates for software test plans and software unit testing when planning for testing.  These separate documents will be hosted [location].] </w:t>
+          <w:color w:val="auto"/>
+        </w:rPr>
+        <w:t xml:space="preserve">Please refer to </w:t>
+      </w:r>
+      <w:proofErr w:type="spellStart"/>
+      <w:r>
+        <w:rPr>
+          <w:i/>
+          <w:color w:val="auto"/>
+        </w:rPr>
+        <w:t>WebTycho</w:t>
+      </w:r>
+      <w:proofErr w:type="spellEnd"/>
+      <w:r>
+        <w:rPr>
+          <w:i/>
+          <w:color w:val="auto"/>
+        </w:rPr>
+        <w:t xml:space="preserve"> &gt; CMSC495 Section 7981 Semester 1402 &gt; Study Groups &gt; Collaborative Docs &gt; </w:t>
+      </w:r>
+      <w:r>
+        <w:rPr>
+          <w:i/>
+          <w:color w:val="auto"/>
+        </w:rPr>
+        <w:t>Software Testing.</w:t>
+      </w:r>
+      <w:r>
+        <w:rPr>
+          <w:color w:val="auto"/>
+        </w:rPr>
+        <w:t xml:space="preserve">  Methods for testing this project will be developed and posted in that location.</w:t>
       </w:r>
     </w:p>
     <w:p>
@@ -4874,171 +5003,79 @@
         </w:tabs>
         <w:spacing w:after="120"/>
       </w:pPr>
-      <w:bookmarkStart w:id="103" w:name="_Toc346359901"/>
+      <w:bookmarkStart w:id="102" w:name="_Toc346359901"/>
       <w:r>
         <w:br w:type="page"/>
       </w:r>
-      <w:bookmarkStart w:id="104" w:name="_Toc86477741"/>
-      <w:bookmarkStart w:id="105" w:name="_Toc296529790"/>
+      <w:bookmarkStart w:id="103" w:name="_Toc86477741"/>
+      <w:bookmarkStart w:id="104" w:name="_Toc296529790"/>
       <w:r>
         <w:lastRenderedPageBreak/>
         <w:t>Schedule</w:t>
       </w:r>
+      <w:bookmarkEnd w:id="102"/>
       <w:bookmarkEnd w:id="103"/>
       <w:bookmarkEnd w:id="104"/>
+    </w:p>
+    <w:p>
+      <w:pPr>
+        <w:jc w:val="center"/>
+        <w:rPr>
+          <w:i/>
+          <w:color w:val="0070C0"/>
+        </w:rPr>
+      </w:pPr>
+    </w:p>
+    <w:p>
+      <w:pPr>
+        <w:jc w:val="center"/>
+        <w:rPr>
+          <w:i/>
+          <w:color w:val="0070C0"/>
+        </w:rPr>
+      </w:pPr>
+      <w:r>
+        <w:rPr>
+          <w:noProof/>
+        </w:rPr>
+        <w:drawing>
+          <wp:inline distT="0" distB="0" distL="0" distR="0" wp14:anchorId="15B869F0" wp14:editId="5EC4E9BD">
+            <wp:extent cx="5486400" cy="2902226"/>
+            <wp:effectExtent l="38100" t="38100" r="38100" b="50800"/>
+            <wp:docPr id="1" name="Chart 1"/>
+            <wp:cNvGraphicFramePr/>
+            <a:graphic xmlns:a="http://schemas.openxmlformats.org/drawingml/2006/main">
+              <a:graphicData uri="http://schemas.openxmlformats.org/drawingml/2006/chart">
+                <c:chart xmlns:c="http://schemas.openxmlformats.org/drawingml/2006/chart" xmlns:r="http://schemas.openxmlformats.org/officeDocument/2006/relationships" r:id="rId21"/>
+              </a:graphicData>
+            </a:graphic>
+          </wp:inline>
+        </w:drawing>
+      </w:r>
+    </w:p>
+    <w:p/>
+    <w:p>
+      <w:bookmarkStart w:id="105" w:name="_GoBack"/>
       <w:bookmarkEnd w:id="105"/>
     </w:p>
-    <w:p>
-      <w:pPr>
-        <w:spacing w:before="120"/>
+    <w:p/>
+    <w:bookmarkEnd w:id="42"/>
+    <w:bookmarkEnd w:id="43"/>
+    <w:p>
+      <w:pPr>
         <w:jc w:val="both"/>
-        <w:rPr>
-          <w:i/>
-          <w:color w:val="0070C0"/>
-        </w:rPr>
-      </w:pPr>
-      <w:r>
-        <w:rPr>
-          <w:i/>
-          <w:color w:val="0070C0"/>
-        </w:rPr>
-        <w:t>[This section of the SPP should be used to capture the project’s schedule including milestones and critical paths.  Options include Gantt Charts (Milestones Etc.</w:t>
-      </w:r>
-      <w:r>
-        <w:rPr>
-          <w:i/>
-          <w:color w:val="0070C0"/>
-          <w:vertAlign w:val="superscript"/>
-        </w:rPr>
-        <w:t>TM</w:t>
-      </w:r>
-      <w:r>
-        <w:rPr>
-          <w:i/>
-          <w:color w:val="0070C0"/>
-        </w:rPr>
-        <w:t>, Microsoft Project</w:t>
-      </w:r>
-      <w:r>
-        <w:rPr>
-          <w:i/>
-          <w:color w:val="0070C0"/>
-          <w:vertAlign w:val="superscript"/>
-        </w:rPr>
-        <w:t>TM</w:t>
-      </w:r>
-      <w:r>
-        <w:rPr>
-          <w:i/>
-          <w:color w:val="0070C0"/>
-        </w:rPr>
-        <w:t>), Pert Charts, or simple time lines.  Figure 2 is an example schedule created with Milestones, Etc.</w:t>
-      </w:r>
-      <w:r>
-        <w:rPr>
-          <w:i/>
-          <w:color w:val="0070C0"/>
-          <w:vertAlign w:val="superscript"/>
-        </w:rPr>
-        <w:t>TM</w:t>
-      </w:r>
-      <w:r>
-        <w:rPr>
-          <w:i/>
-          <w:color w:val="0070C0"/>
-        </w:rPr>
-        <w:t xml:space="preserve"> for a short (two month) project.</w:t>
-      </w:r>
+      </w:pPr>
     </w:p>
     <w:p>
       <w:pPr>
         <w:jc w:val="center"/>
-        <w:rPr>
-          <w:i/>
-          <w:color w:val="0070C0"/>
-        </w:rPr>
-      </w:pPr>
-    </w:p>
-    <w:p>
-      <w:pPr>
-        <w:jc w:val="center"/>
-        <w:rPr>
-          <w:i/>
-          <w:color w:val="0070C0"/>
-        </w:rPr>
-      </w:pPr>
-      <w:r>
-        <w:rPr>
-          <w:i/>
-          <w:color w:val="0070C0"/>
-        </w:rPr>
-        <w:object w:dxaOrig="6878" w:dyaOrig="5306">
-          <v:shape id="_x0000_i1026" type="#_x0000_t75" style="width:344.25pt;height:265.5pt" o:ole="">
-            <v:imagedata r:id="rId19" o:title=""/>
-          </v:shape>
-          <o:OLEObject Type="Embed" ProgID="Word.Document.8" ShapeID="_x0000_i1026" DrawAspect="Content" ObjectID="_1457456827" r:id="rId20"/>
-        </w:object>
-      </w:r>
-    </w:p>
-    <w:p>
-      <w:pPr>
-        <w:jc w:val="center"/>
-        <w:rPr>
-          <w:i/>
-          <w:color w:val="0070C0"/>
-        </w:rPr>
-      </w:pPr>
-      <w:r>
-        <w:rPr>
-          <w:i/>
-          <w:color w:val="0070C0"/>
-        </w:rPr>
-        <w:t>Figure 2.  Sample project schedule</w:t>
-      </w:r>
-    </w:p>
-    <w:p>
-      <w:pPr>
-        <w:jc w:val="center"/>
-        <w:rPr>
-          <w:i/>
-          <w:color w:val="0070C0"/>
-        </w:rPr>
-      </w:pPr>
-    </w:p>
-    <w:p>
-      <w:pPr>
-        <w:rPr>
-          <w:i/>
-          <w:color w:val="0070C0"/>
-        </w:rPr>
-      </w:pPr>
-      <w:r>
-        <w:rPr>
-          <w:i/>
-          <w:color w:val="0070C0"/>
-        </w:rPr>
-        <w:t>]</w:t>
-      </w:r>
-    </w:p>
-    <w:p/>
-    <w:p/>
-    <w:bookmarkEnd w:id="43"/>
-    <w:bookmarkEnd w:id="44"/>
-    <w:p>
-      <w:pPr>
-        <w:jc w:val="both"/>
-      </w:pPr>
-    </w:p>
-    <w:p>
-      <w:pPr>
-        <w:jc w:val="center"/>
       </w:pPr>
     </w:p>
     <w:p>
       <w:pPr>
         <w:sectPr>
-          <w:headerReference w:type="default" r:id="rId21"/>
-          <w:footerReference w:type="default" r:id="rId22"/>
+          <w:headerReference w:type="default" r:id="rId22"/>
+          <w:footerReference w:type="default" r:id="rId23"/>
           <w:pgSz w:w="12240" w:h="15840"/>
           <w:pgMar w:top="1440" w:right="1800" w:bottom="1440" w:left="1800" w:header="720" w:footer="720" w:gutter="0"/>
           <w:pgNumType w:start="1"/>
@@ -5416,8 +5453,8 @@
       </w:pPr>
     </w:p>
     <w:sectPr>
-      <w:footerReference w:type="even" r:id="rId23"/>
-      <w:footerReference w:type="default" r:id="rId24"/>
+      <w:footerReference w:type="even" r:id="rId24"/>
+      <w:footerReference w:type="default" r:id="rId25"/>
       <w:pgSz w:w="12240" w:h="15840"/>
       <w:pgMar w:top="1440" w:right="1800" w:bottom="1440" w:left="1800" w:header="720" w:footer="720" w:gutter="0"/>
       <w:cols w:space="720"/>
@@ -5429,7 +5466,7 @@
 </file>
 
 <file path=word/endnotes.xml><?xml version="1.0" encoding="utf-8"?>
-<w:endnotes xmlns:wpc="http://schemas.microsoft.com/office/word/2010/wordprocessingCanvas" xmlns:mc="http://schemas.openxmlformats.org/markup-compatibility/2006" xmlns:o="urn:schemas-microsoft-com:office:office" xmlns:r="http://schemas.openxmlformats.org/officeDocument/2006/relationships" xmlns:m="http://schemas.openxmlformats.org/officeDocument/2006/math" xmlns:v="urn:schemas-microsoft-com:vml" xmlns:wp14="http://schemas.microsoft.com/office/word/2010/wordprocessingDrawing" xmlns:wp="http://schemas.openxmlformats.org/drawingml/2006/wordprocessingDrawing" xmlns:w10="urn:schemas-microsoft-com:office:word" xmlns:w="http://schemas.openxmlformats.org/wordprocessingml/2006/main" xmlns:w14="http://schemas.microsoft.com/office/word/2010/wordml" xmlns:w15="http://schemas.microsoft.com/office/word/2012/wordml" xmlns:wpg="http://schemas.microsoft.com/office/word/2010/wordprocessingGroup" xmlns:wpi="http://schemas.microsoft.com/office/word/2010/wordprocessingInk" xmlns:wne="http://schemas.microsoft.com/office/word/2006/wordml" xmlns:wps="http://schemas.microsoft.com/office/word/2010/wordprocessingShape" mc:Ignorable="w14 w15 wp14">
+<w:endnotes xmlns:wpc="http://schemas.microsoft.com/office/word/2010/wordprocessingCanvas" xmlns:mc="http://schemas.openxmlformats.org/markup-compatibility/2006" xmlns:o="urn:schemas-microsoft-com:office:office" xmlns:r="http://schemas.openxmlformats.org/officeDocument/2006/relationships" xmlns:m="http://schemas.openxmlformats.org/officeDocument/2006/math" xmlns:v="urn:schemas-microsoft-com:vml" xmlns:wp14="http://schemas.microsoft.com/office/word/2010/wordprocessingDrawing" xmlns:wp="http://schemas.openxmlformats.org/drawingml/2006/wordprocessingDrawing" xmlns:w10="urn:schemas-microsoft-com:office:word" xmlns:w="http://schemas.openxmlformats.org/wordprocessingml/2006/main" xmlns:w14="http://schemas.microsoft.com/office/word/2010/wordml" xmlns:wpg="http://schemas.microsoft.com/office/word/2010/wordprocessingGroup" xmlns:wpi="http://schemas.microsoft.com/office/word/2010/wordprocessingInk" xmlns:wne="http://schemas.microsoft.com/office/word/2006/wordml" xmlns:wps="http://schemas.microsoft.com/office/word/2010/wordprocessingShape" mc:Ignorable="w14 wp14">
   <w:endnote w:type="separator" w:id="-1">
     <w:p>
       <w:r>
@@ -5448,7 +5485,7 @@
 </file>
 
 <file path=word/footer1.xml><?xml version="1.0" encoding="utf-8"?>
-<w:ftr xmlns:wpc="http://schemas.microsoft.com/office/word/2010/wordprocessingCanvas" xmlns:mc="http://schemas.openxmlformats.org/markup-compatibility/2006" xmlns:o="urn:schemas-microsoft-com:office:office" xmlns:r="http://schemas.openxmlformats.org/officeDocument/2006/relationships" xmlns:m="http://schemas.openxmlformats.org/officeDocument/2006/math" xmlns:v="urn:schemas-microsoft-com:vml" xmlns:wp14="http://schemas.microsoft.com/office/word/2010/wordprocessingDrawing" xmlns:wp="http://schemas.openxmlformats.org/drawingml/2006/wordprocessingDrawing" xmlns:w10="urn:schemas-microsoft-com:office:word" xmlns:w="http://schemas.openxmlformats.org/wordprocessingml/2006/main" xmlns:w14="http://schemas.microsoft.com/office/word/2010/wordml" xmlns:w15="http://schemas.microsoft.com/office/word/2012/wordml" xmlns:wpg="http://schemas.microsoft.com/office/word/2010/wordprocessingGroup" xmlns:wpi="http://schemas.microsoft.com/office/word/2010/wordprocessingInk" xmlns:wne="http://schemas.microsoft.com/office/word/2006/wordml" xmlns:wps="http://schemas.microsoft.com/office/word/2010/wordprocessingShape" mc:Ignorable="w14 w15 wp14">
+<w:ftr xmlns:wpc="http://schemas.microsoft.com/office/word/2010/wordprocessingCanvas" xmlns:mc="http://schemas.openxmlformats.org/markup-compatibility/2006" xmlns:o="urn:schemas-microsoft-com:office:office" xmlns:r="http://schemas.openxmlformats.org/officeDocument/2006/relationships" xmlns:m="http://schemas.openxmlformats.org/officeDocument/2006/math" xmlns:v="urn:schemas-microsoft-com:vml" xmlns:wp14="http://schemas.microsoft.com/office/word/2010/wordprocessingDrawing" xmlns:wp="http://schemas.openxmlformats.org/drawingml/2006/wordprocessingDrawing" xmlns:w10="urn:schemas-microsoft-com:office:word" xmlns:w="http://schemas.openxmlformats.org/wordprocessingml/2006/main" xmlns:w14="http://schemas.microsoft.com/office/word/2010/wordml" xmlns:wpg="http://schemas.microsoft.com/office/word/2010/wordprocessingGroup" xmlns:wpi="http://schemas.microsoft.com/office/word/2010/wordprocessingInk" xmlns:wne="http://schemas.microsoft.com/office/word/2006/wordml" xmlns:wps="http://schemas.microsoft.com/office/word/2010/wordprocessingShape" mc:Ignorable="w14 wp14">
   <w:p>
     <w:pPr>
       <w:pStyle w:val="Footer"/>
@@ -5532,7 +5569,7 @@
 </file>
 
 <file path=word/footer2.xml><?xml version="1.0" encoding="utf-8"?>
-<w:ftr xmlns:wpc="http://schemas.microsoft.com/office/word/2010/wordprocessingCanvas" xmlns:mc="http://schemas.openxmlformats.org/markup-compatibility/2006" xmlns:o="urn:schemas-microsoft-com:office:office" xmlns:r="http://schemas.openxmlformats.org/officeDocument/2006/relationships" xmlns:m="http://schemas.openxmlformats.org/officeDocument/2006/math" xmlns:v="urn:schemas-microsoft-com:vml" xmlns:wp14="http://schemas.microsoft.com/office/word/2010/wordprocessingDrawing" xmlns:wp="http://schemas.openxmlformats.org/drawingml/2006/wordprocessingDrawing" xmlns:w10="urn:schemas-microsoft-com:office:word" xmlns:w="http://schemas.openxmlformats.org/wordprocessingml/2006/main" xmlns:w14="http://schemas.microsoft.com/office/word/2010/wordml" xmlns:w15="http://schemas.microsoft.com/office/word/2012/wordml" xmlns:wpg="http://schemas.microsoft.com/office/word/2010/wordprocessingGroup" xmlns:wpi="http://schemas.microsoft.com/office/word/2010/wordprocessingInk" xmlns:wne="http://schemas.microsoft.com/office/word/2006/wordml" xmlns:wps="http://schemas.microsoft.com/office/word/2010/wordprocessingShape" mc:Ignorable="w14 w15 wp14">
+<w:ftr xmlns:wpc="http://schemas.microsoft.com/office/word/2010/wordprocessingCanvas" xmlns:mc="http://schemas.openxmlformats.org/markup-compatibility/2006" xmlns:o="urn:schemas-microsoft-com:office:office" xmlns:r="http://schemas.openxmlformats.org/officeDocument/2006/relationships" xmlns:m="http://schemas.openxmlformats.org/officeDocument/2006/math" xmlns:v="urn:schemas-microsoft-com:vml" xmlns:wp14="http://schemas.microsoft.com/office/word/2010/wordprocessingDrawing" xmlns:wp="http://schemas.openxmlformats.org/drawingml/2006/wordprocessingDrawing" xmlns:w10="urn:schemas-microsoft-com:office:word" xmlns:w="http://schemas.openxmlformats.org/wordprocessingml/2006/main" xmlns:w14="http://schemas.microsoft.com/office/word/2010/wordml" xmlns:wpg="http://schemas.microsoft.com/office/word/2010/wordprocessingGroup" xmlns:wpi="http://schemas.microsoft.com/office/word/2010/wordprocessingInk" xmlns:wne="http://schemas.microsoft.com/office/word/2006/wordml" xmlns:wps="http://schemas.microsoft.com/office/word/2010/wordprocessingShape" mc:Ignorable="w14 wp14">
   <w:p>
     <w:pPr>
       <w:pStyle w:val="Footer"/>
@@ -5677,7 +5714,7 @@
         <w:caps/>
         <w:noProof/>
       </w:rPr>
-      <w:t>3/27/2014</w:t>
+      <w:t>3/28/2014</w:t>
     </w:r>
     <w:r>
       <w:rPr>
@@ -5809,7 +5846,7 @@
 </file>
 
 <file path=word/footer3.xml><?xml version="1.0" encoding="utf-8"?>
-<w:ftr xmlns:wpc="http://schemas.microsoft.com/office/word/2010/wordprocessingCanvas" xmlns:mc="http://schemas.openxmlformats.org/markup-compatibility/2006" xmlns:o="urn:schemas-microsoft-com:office:office" xmlns:r="http://schemas.openxmlformats.org/officeDocument/2006/relationships" xmlns:m="http://schemas.openxmlformats.org/officeDocument/2006/math" xmlns:v="urn:schemas-microsoft-com:vml" xmlns:wp14="http://schemas.microsoft.com/office/word/2010/wordprocessingDrawing" xmlns:wp="http://schemas.openxmlformats.org/drawingml/2006/wordprocessingDrawing" xmlns:w10="urn:schemas-microsoft-com:office:word" xmlns:w="http://schemas.openxmlformats.org/wordprocessingml/2006/main" xmlns:w14="http://schemas.microsoft.com/office/word/2010/wordml" xmlns:w15="http://schemas.microsoft.com/office/word/2012/wordml" xmlns:wpg="http://schemas.microsoft.com/office/word/2010/wordprocessingGroup" xmlns:wpi="http://schemas.microsoft.com/office/word/2010/wordprocessingInk" xmlns:wne="http://schemas.microsoft.com/office/word/2006/wordml" xmlns:wps="http://schemas.microsoft.com/office/word/2010/wordprocessingShape" mc:Ignorable="w14 w15 wp14">
+<w:ftr xmlns:wpc="http://schemas.microsoft.com/office/word/2010/wordprocessingCanvas" xmlns:mc="http://schemas.openxmlformats.org/markup-compatibility/2006" xmlns:o="urn:schemas-microsoft-com:office:office" xmlns:r="http://schemas.openxmlformats.org/officeDocument/2006/relationships" xmlns:m="http://schemas.openxmlformats.org/officeDocument/2006/math" xmlns:v="urn:schemas-microsoft-com:vml" xmlns:wp14="http://schemas.microsoft.com/office/word/2010/wordprocessingDrawing" xmlns:wp="http://schemas.openxmlformats.org/drawingml/2006/wordprocessingDrawing" xmlns:w10="urn:schemas-microsoft-com:office:word" xmlns:w="http://schemas.openxmlformats.org/wordprocessingml/2006/main" xmlns:w14="http://schemas.microsoft.com/office/word/2010/wordml" xmlns:wpg="http://schemas.microsoft.com/office/word/2010/wordprocessingGroup" xmlns:wpi="http://schemas.microsoft.com/office/word/2010/wordprocessingInk" xmlns:wne="http://schemas.microsoft.com/office/word/2006/wordml" xmlns:wps="http://schemas.microsoft.com/office/word/2010/wordprocessingShape" mc:Ignorable="w14 wp14">
   <w:p>
     <w:pPr>
       <w:pStyle w:val="Footer"/>
@@ -5821,16 +5858,31 @@
         <w:szCs w:val="16"/>
       </w:rPr>
     </w:pPr>
-    <w:fldSimple w:instr=" FILENAME   \* MERGEFORMAT ">
-      <w:r>
-        <w:rPr>
-          <w:noProof/>
-          <w:sz w:val="16"/>
-          <w:szCs w:val="16"/>
-        </w:rPr>
-        <w:t>mtmProgProdSPPtmplt.docx</w:t>
-      </w:r>
-    </w:fldSimple>
+    <w:r>
+      <w:fldChar w:fldCharType="begin"/>
+    </w:r>
+    <w:r>
+      <w:instrText xml:space="preserve"> FILENAME   \* MERGEFORMAT </w:instrText>
+    </w:r>
+    <w:r>
+      <w:fldChar w:fldCharType="separate"/>
+    </w:r>
+    <w:r>
+      <w:rPr>
+        <w:noProof/>
+        <w:sz w:val="16"/>
+        <w:szCs w:val="16"/>
+      </w:rPr>
+      <w:t>mtmProgProdSPPtmplt.docx</w:t>
+    </w:r>
+    <w:r>
+      <w:rPr>
+        <w:noProof/>
+        <w:sz w:val="16"/>
+        <w:szCs w:val="16"/>
+      </w:rPr>
+      <w:fldChar w:fldCharType="end"/>
+    </w:r>
     <w:r>
       <w:rPr>
         <w:caps/>
@@ -5870,7 +5922,7 @@
         <w:sz w:val="16"/>
         <w:szCs w:val="16"/>
       </w:rPr>
-      <w:t>3/27/2014</w:t>
+      <w:t>3/28/2014</w:t>
     </w:r>
     <w:r>
       <w:rPr>
@@ -5998,7 +6050,7 @@
 </file>
 
 <file path=word/footer4.xml><?xml version="1.0" encoding="utf-8"?>
-<w:ftr xmlns:wpc="http://schemas.microsoft.com/office/word/2010/wordprocessingCanvas" xmlns:mc="http://schemas.openxmlformats.org/markup-compatibility/2006" xmlns:o="urn:schemas-microsoft-com:office:office" xmlns:r="http://schemas.openxmlformats.org/officeDocument/2006/relationships" xmlns:m="http://schemas.openxmlformats.org/officeDocument/2006/math" xmlns:v="urn:schemas-microsoft-com:vml" xmlns:wp14="http://schemas.microsoft.com/office/word/2010/wordprocessingDrawing" xmlns:wp="http://schemas.openxmlformats.org/drawingml/2006/wordprocessingDrawing" xmlns:w10="urn:schemas-microsoft-com:office:word" xmlns:w="http://schemas.openxmlformats.org/wordprocessingml/2006/main" xmlns:w14="http://schemas.microsoft.com/office/word/2010/wordml" xmlns:w15="http://schemas.microsoft.com/office/word/2012/wordml" xmlns:wpg="http://schemas.microsoft.com/office/word/2010/wordprocessingGroup" xmlns:wpi="http://schemas.microsoft.com/office/word/2010/wordprocessingInk" xmlns:wne="http://schemas.microsoft.com/office/word/2006/wordml" xmlns:wps="http://schemas.microsoft.com/office/word/2010/wordprocessingShape" mc:Ignorable="w14 w15 wp14">
+<w:ftr xmlns:wpc="http://schemas.microsoft.com/office/word/2010/wordprocessingCanvas" xmlns:mc="http://schemas.openxmlformats.org/markup-compatibility/2006" xmlns:o="urn:schemas-microsoft-com:office:office" xmlns:r="http://schemas.openxmlformats.org/officeDocument/2006/relationships" xmlns:m="http://schemas.openxmlformats.org/officeDocument/2006/math" xmlns:v="urn:schemas-microsoft-com:vml" xmlns:wp14="http://schemas.microsoft.com/office/word/2010/wordprocessingDrawing" xmlns:wp="http://schemas.openxmlformats.org/drawingml/2006/wordprocessingDrawing" xmlns:w10="urn:schemas-microsoft-com:office:word" xmlns:w="http://schemas.openxmlformats.org/wordprocessingml/2006/main" xmlns:w14="http://schemas.microsoft.com/office/word/2010/wordml" xmlns:wpg="http://schemas.microsoft.com/office/word/2010/wordprocessingGroup" xmlns:wpi="http://schemas.microsoft.com/office/word/2010/wordprocessingInk" xmlns:wne="http://schemas.microsoft.com/office/word/2006/wordml" xmlns:wps="http://schemas.microsoft.com/office/word/2010/wordprocessingShape" mc:Ignorable="w14 wp14">
   <w:p>
     <w:pPr>
       <w:pStyle w:val="Footer"/>
@@ -6085,7 +6137,7 @@
         <w:sz w:val="16"/>
         <w:szCs w:val="16"/>
       </w:rPr>
-      <w:t>3/27/2014</w:t>
+      <w:t>3/28/2014</w:t>
     </w:r>
     <w:r>
       <w:rPr>
@@ -6213,7 +6265,7 @@
 </file>
 
 <file path=word/footer5.xml><?xml version="1.0" encoding="utf-8"?>
-<w:ftr xmlns:wpc="http://schemas.microsoft.com/office/word/2010/wordprocessingCanvas" xmlns:mc="http://schemas.openxmlformats.org/markup-compatibility/2006" xmlns:o="urn:schemas-microsoft-com:office:office" xmlns:r="http://schemas.openxmlformats.org/officeDocument/2006/relationships" xmlns:m="http://schemas.openxmlformats.org/officeDocument/2006/math" xmlns:v="urn:schemas-microsoft-com:vml" xmlns:wp14="http://schemas.microsoft.com/office/word/2010/wordprocessingDrawing" xmlns:wp="http://schemas.openxmlformats.org/drawingml/2006/wordprocessingDrawing" xmlns:w10="urn:schemas-microsoft-com:office:word" xmlns:w="http://schemas.openxmlformats.org/wordprocessingml/2006/main" xmlns:w14="http://schemas.microsoft.com/office/word/2010/wordml" xmlns:w15="http://schemas.microsoft.com/office/word/2012/wordml" xmlns:wpg="http://schemas.microsoft.com/office/word/2010/wordprocessingGroup" xmlns:wpi="http://schemas.microsoft.com/office/word/2010/wordprocessingInk" xmlns:wne="http://schemas.microsoft.com/office/word/2006/wordml" xmlns:wps="http://schemas.microsoft.com/office/word/2010/wordprocessingShape" mc:Ignorable="w14 w15 wp14">
+<w:ftr xmlns:wpc="http://schemas.microsoft.com/office/word/2010/wordprocessingCanvas" xmlns:mc="http://schemas.openxmlformats.org/markup-compatibility/2006" xmlns:o="urn:schemas-microsoft-com:office:office" xmlns:r="http://schemas.openxmlformats.org/officeDocument/2006/relationships" xmlns:m="http://schemas.openxmlformats.org/officeDocument/2006/math" xmlns:v="urn:schemas-microsoft-com:vml" xmlns:wp14="http://schemas.microsoft.com/office/word/2010/wordprocessingDrawing" xmlns:wp="http://schemas.openxmlformats.org/drawingml/2006/wordprocessingDrawing" xmlns:w10="urn:schemas-microsoft-com:office:word" xmlns:w="http://schemas.openxmlformats.org/wordprocessingml/2006/main" xmlns:w14="http://schemas.microsoft.com/office/word/2010/wordml" xmlns:wpg="http://schemas.microsoft.com/office/word/2010/wordprocessingGroup" xmlns:wpi="http://schemas.microsoft.com/office/word/2010/wordprocessingInk" xmlns:wne="http://schemas.microsoft.com/office/word/2006/wordml" xmlns:wps="http://schemas.microsoft.com/office/word/2010/wordprocessingShape" mc:Ignorable="w14 wp14">
   <w:p>
     <w:pPr>
       <w:pStyle w:val="Footer"/>
@@ -6312,7 +6364,7 @@
         <w:caps/>
         <w:noProof/>
       </w:rPr>
-      <w:t>3/27/2014</w:t>
+      <w:t>3/28/2014</w:t>
     </w:r>
     <w:r>
       <w:rPr>
@@ -6438,7 +6490,7 @@
 </file>
 
 <file path=word/footer6.xml><?xml version="1.0" encoding="utf-8"?>
-<w:ftr xmlns:wpc="http://schemas.microsoft.com/office/word/2010/wordprocessingCanvas" xmlns:mc="http://schemas.openxmlformats.org/markup-compatibility/2006" xmlns:o="urn:schemas-microsoft-com:office:office" xmlns:r="http://schemas.openxmlformats.org/officeDocument/2006/relationships" xmlns:m="http://schemas.openxmlformats.org/officeDocument/2006/math" xmlns:v="urn:schemas-microsoft-com:vml" xmlns:wp14="http://schemas.microsoft.com/office/word/2010/wordprocessingDrawing" xmlns:wp="http://schemas.openxmlformats.org/drawingml/2006/wordprocessingDrawing" xmlns:w10="urn:schemas-microsoft-com:office:word" xmlns:w="http://schemas.openxmlformats.org/wordprocessingml/2006/main" xmlns:w14="http://schemas.microsoft.com/office/word/2010/wordml" xmlns:w15="http://schemas.microsoft.com/office/word/2012/wordml" xmlns:wpg="http://schemas.microsoft.com/office/word/2010/wordprocessingGroup" xmlns:wpi="http://schemas.microsoft.com/office/word/2010/wordprocessingInk" xmlns:wne="http://schemas.microsoft.com/office/word/2006/wordml" xmlns:wps="http://schemas.microsoft.com/office/word/2010/wordprocessingShape" mc:Ignorable="w14 w15 wp14">
+<w:ftr xmlns:wpc="http://schemas.microsoft.com/office/word/2010/wordprocessingCanvas" xmlns:mc="http://schemas.openxmlformats.org/markup-compatibility/2006" xmlns:o="urn:schemas-microsoft-com:office:office" xmlns:r="http://schemas.openxmlformats.org/officeDocument/2006/relationships" xmlns:m="http://schemas.openxmlformats.org/officeDocument/2006/math" xmlns:v="urn:schemas-microsoft-com:vml" xmlns:wp14="http://schemas.microsoft.com/office/word/2010/wordprocessingDrawing" xmlns:wp="http://schemas.openxmlformats.org/drawingml/2006/wordprocessingDrawing" xmlns:w10="urn:schemas-microsoft-com:office:word" xmlns:w="http://schemas.openxmlformats.org/wordprocessingml/2006/main" xmlns:w14="http://schemas.microsoft.com/office/word/2010/wordml" xmlns:wpg="http://schemas.microsoft.com/office/word/2010/wordprocessingGroup" xmlns:wpi="http://schemas.microsoft.com/office/word/2010/wordprocessingInk" xmlns:wne="http://schemas.microsoft.com/office/word/2006/wordml" xmlns:wps="http://schemas.microsoft.com/office/word/2010/wordprocessingShape" mc:Ignorable="w14 wp14">
   <w:p>
     <w:pPr>
       <w:pStyle w:val="Footer"/>
@@ -6450,22 +6502,35 @@
         <w:szCs w:val="16"/>
       </w:rPr>
     </w:pPr>
-    <w:fldSimple w:instr=" FILENAME   \* MERGEFORMAT ">
-      <w:r>
-        <w:rPr>
-          <w:noProof/>
-          <w:sz w:val="16"/>
-          <w:szCs w:val="16"/>
-        </w:rPr>
-        <w:t>TeamCursor_ProjectPlan</w:t>
-      </w:r>
-      <w:r>
-        <w:rPr>
-          <w:noProof/>
-        </w:rPr>
-        <w:t>_3_26_2014</w:t>
-      </w:r>
-    </w:fldSimple>
+    <w:r>
+      <w:fldChar w:fldCharType="begin"/>
+    </w:r>
+    <w:r>
+      <w:instrText xml:space="preserve"> FILENAME   \* MERGEFORMAT </w:instrText>
+    </w:r>
+    <w:r>
+      <w:fldChar w:fldCharType="separate"/>
+    </w:r>
+    <w:r>
+      <w:rPr>
+        <w:noProof/>
+        <w:sz w:val="16"/>
+        <w:szCs w:val="16"/>
+      </w:rPr>
+      <w:t>TeamCursor_ProjectPlan</w:t>
+    </w:r>
+    <w:r>
+      <w:rPr>
+        <w:noProof/>
+      </w:rPr>
+      <w:t>_3_26_2014</w:t>
+    </w:r>
+    <w:r>
+      <w:rPr>
+        <w:noProof/>
+      </w:rPr>
+      <w:fldChar w:fldCharType="end"/>
+    </w:r>
     <w:r>
       <w:rPr>
         <w:caps/>
@@ -6505,7 +6570,7 @@
         <w:sz w:val="16"/>
         <w:szCs w:val="16"/>
       </w:rPr>
-      <w:t>3/27/2014</w:t>
+      <w:t>3/28/2014</w:t>
     </w:r>
     <w:r>
       <w:rPr>
@@ -6569,7 +6634,7 @@
         <w:sz w:val="16"/>
         <w:szCs w:val="16"/>
       </w:rPr>
-      <w:t>2</w:t>
+      <w:t>5</w:t>
     </w:r>
     <w:r>
       <w:rPr>
@@ -6633,7 +6698,7 @@
 </file>
 
 <file path=word/footer7.xml><?xml version="1.0" encoding="utf-8"?>
-<w:ftr xmlns:wpc="http://schemas.microsoft.com/office/word/2010/wordprocessingCanvas" xmlns:mc="http://schemas.openxmlformats.org/markup-compatibility/2006" xmlns:o="urn:schemas-microsoft-com:office:office" xmlns:r="http://schemas.openxmlformats.org/officeDocument/2006/relationships" xmlns:m="http://schemas.openxmlformats.org/officeDocument/2006/math" xmlns:v="urn:schemas-microsoft-com:vml" xmlns:wp14="http://schemas.microsoft.com/office/word/2010/wordprocessingDrawing" xmlns:wp="http://schemas.openxmlformats.org/drawingml/2006/wordprocessingDrawing" xmlns:w10="urn:schemas-microsoft-com:office:word" xmlns:w="http://schemas.openxmlformats.org/wordprocessingml/2006/main" xmlns:w14="http://schemas.microsoft.com/office/word/2010/wordml" xmlns:w15="http://schemas.microsoft.com/office/word/2012/wordml" xmlns:wpg="http://schemas.microsoft.com/office/word/2010/wordprocessingGroup" xmlns:wpi="http://schemas.microsoft.com/office/word/2010/wordprocessingInk" xmlns:wne="http://schemas.microsoft.com/office/word/2006/wordml" xmlns:wps="http://schemas.microsoft.com/office/word/2010/wordprocessingShape" mc:Ignorable="w14 w15 wp14">
+<w:ftr xmlns:wpc="http://schemas.microsoft.com/office/word/2010/wordprocessingCanvas" xmlns:mc="http://schemas.openxmlformats.org/markup-compatibility/2006" xmlns:o="urn:schemas-microsoft-com:office:office" xmlns:r="http://schemas.openxmlformats.org/officeDocument/2006/relationships" xmlns:m="http://schemas.openxmlformats.org/officeDocument/2006/math" xmlns:v="urn:schemas-microsoft-com:vml" xmlns:wp14="http://schemas.microsoft.com/office/word/2010/wordprocessingDrawing" xmlns:wp="http://schemas.openxmlformats.org/drawingml/2006/wordprocessingDrawing" xmlns:w10="urn:schemas-microsoft-com:office:word" xmlns:w="http://schemas.openxmlformats.org/wordprocessingml/2006/main" xmlns:w14="http://schemas.microsoft.com/office/word/2010/wordml" xmlns:wpg="http://schemas.microsoft.com/office/word/2010/wordprocessingGroup" xmlns:wpi="http://schemas.microsoft.com/office/word/2010/wordprocessingInk" xmlns:wne="http://schemas.microsoft.com/office/word/2006/wordml" xmlns:wps="http://schemas.microsoft.com/office/word/2010/wordprocessingShape" mc:Ignorable="w14 wp14">
   <w:p>
     <w:pPr>
       <w:pStyle w:val="Footer"/>
@@ -6720,7 +6785,7 @@
         <w:sz w:val="16"/>
         <w:szCs w:val="16"/>
       </w:rPr>
-      <w:t>3/27/2014</w:t>
+      <w:t>3/28/2014</w:t>
     </w:r>
     <w:r>
       <w:rPr>
@@ -6848,7 +6913,7 @@
 </file>
 
 <file path=word/footer8.xml><?xml version="1.0" encoding="utf-8"?>
-<w:ftr xmlns:wpc="http://schemas.microsoft.com/office/word/2010/wordprocessingCanvas" xmlns:mc="http://schemas.openxmlformats.org/markup-compatibility/2006" xmlns:o="urn:schemas-microsoft-com:office:office" xmlns:r="http://schemas.openxmlformats.org/officeDocument/2006/relationships" xmlns:m="http://schemas.openxmlformats.org/officeDocument/2006/math" xmlns:v="urn:schemas-microsoft-com:vml" xmlns:wp14="http://schemas.microsoft.com/office/word/2010/wordprocessingDrawing" xmlns:wp="http://schemas.openxmlformats.org/drawingml/2006/wordprocessingDrawing" xmlns:w10="urn:schemas-microsoft-com:office:word" xmlns:w="http://schemas.openxmlformats.org/wordprocessingml/2006/main" xmlns:w14="http://schemas.microsoft.com/office/word/2010/wordml" xmlns:w15="http://schemas.microsoft.com/office/word/2012/wordml" xmlns:wpg="http://schemas.microsoft.com/office/word/2010/wordprocessingGroup" xmlns:wpi="http://schemas.microsoft.com/office/word/2010/wordprocessingInk" xmlns:wne="http://schemas.microsoft.com/office/word/2006/wordml" xmlns:wps="http://schemas.microsoft.com/office/word/2010/wordprocessingShape" mc:Ignorable="w14 w15 wp14">
+<w:ftr xmlns:wpc="http://schemas.microsoft.com/office/word/2010/wordprocessingCanvas" xmlns:mc="http://schemas.openxmlformats.org/markup-compatibility/2006" xmlns:o="urn:schemas-microsoft-com:office:office" xmlns:r="http://schemas.openxmlformats.org/officeDocument/2006/relationships" xmlns:m="http://schemas.openxmlformats.org/officeDocument/2006/math" xmlns:v="urn:schemas-microsoft-com:vml" xmlns:wp14="http://schemas.microsoft.com/office/word/2010/wordprocessingDrawing" xmlns:wp="http://schemas.openxmlformats.org/drawingml/2006/wordprocessingDrawing" xmlns:w10="urn:schemas-microsoft-com:office:word" xmlns:w="http://schemas.openxmlformats.org/wordprocessingml/2006/main" xmlns:w14="http://schemas.microsoft.com/office/word/2010/wordml" xmlns:wpg="http://schemas.microsoft.com/office/word/2010/wordprocessingGroup" xmlns:wpi="http://schemas.microsoft.com/office/word/2010/wordprocessingInk" xmlns:wne="http://schemas.microsoft.com/office/word/2006/wordml" xmlns:wps="http://schemas.microsoft.com/office/word/2010/wordprocessingShape" mc:Ignorable="w14 wp14">
   <w:p>
     <w:pPr>
       <w:pStyle w:val="Footer"/>
@@ -6935,7 +7000,7 @@
         <w:sz w:val="16"/>
         <w:szCs w:val="16"/>
       </w:rPr>
-      <w:t>3/27/2014</w:t>
+      <w:t>3/28/2014</w:t>
     </w:r>
     <w:r>
       <w:rPr>
@@ -7063,7 +7128,7 @@
 </file>
 
 <file path=word/footnotes.xml><?xml version="1.0" encoding="utf-8"?>
-<w:footnotes xmlns:wpc="http://schemas.microsoft.com/office/word/2010/wordprocessingCanvas" xmlns:mc="http://schemas.openxmlformats.org/markup-compatibility/2006" xmlns:o="urn:schemas-microsoft-com:office:office" xmlns:r="http://schemas.openxmlformats.org/officeDocument/2006/relationships" xmlns:m="http://schemas.openxmlformats.org/officeDocument/2006/math" xmlns:v="urn:schemas-microsoft-com:vml" xmlns:wp14="http://schemas.microsoft.com/office/word/2010/wordprocessingDrawing" xmlns:wp="http://schemas.openxmlformats.org/drawingml/2006/wordprocessingDrawing" xmlns:w10="urn:schemas-microsoft-com:office:word" xmlns:w="http://schemas.openxmlformats.org/wordprocessingml/2006/main" xmlns:w14="http://schemas.microsoft.com/office/word/2010/wordml" xmlns:w15="http://schemas.microsoft.com/office/word/2012/wordml" xmlns:wpg="http://schemas.microsoft.com/office/word/2010/wordprocessingGroup" xmlns:wpi="http://schemas.microsoft.com/office/word/2010/wordprocessingInk" xmlns:wne="http://schemas.microsoft.com/office/word/2006/wordml" xmlns:wps="http://schemas.microsoft.com/office/word/2010/wordprocessingShape" mc:Ignorable="w14 w15 wp14">
+<w:footnotes xmlns:wpc="http://schemas.microsoft.com/office/word/2010/wordprocessingCanvas" xmlns:mc="http://schemas.openxmlformats.org/markup-compatibility/2006" xmlns:o="urn:schemas-microsoft-com:office:office" xmlns:r="http://schemas.openxmlformats.org/officeDocument/2006/relationships" xmlns:m="http://schemas.openxmlformats.org/officeDocument/2006/math" xmlns:v="urn:schemas-microsoft-com:vml" xmlns:wp14="http://schemas.microsoft.com/office/word/2010/wordprocessingDrawing" xmlns:wp="http://schemas.openxmlformats.org/drawingml/2006/wordprocessingDrawing" xmlns:w10="urn:schemas-microsoft-com:office:word" xmlns:w="http://schemas.openxmlformats.org/wordprocessingml/2006/main" xmlns:w14="http://schemas.microsoft.com/office/word/2010/wordml" xmlns:wpg="http://schemas.microsoft.com/office/word/2010/wordprocessingGroup" xmlns:wpi="http://schemas.microsoft.com/office/word/2010/wordprocessingInk" xmlns:wne="http://schemas.microsoft.com/office/word/2006/wordml" xmlns:wps="http://schemas.microsoft.com/office/word/2010/wordprocessingShape" mc:Ignorable="w14 wp14">
   <w:footnote w:type="separator" w:id="-1">
     <w:p>
       <w:r>
@@ -7082,7 +7147,7 @@
 </file>
 
 <file path=word/header1.xml><?xml version="1.0" encoding="utf-8"?>
-<w:hdr xmlns:wpc="http://schemas.microsoft.com/office/word/2010/wordprocessingCanvas" xmlns:mc="http://schemas.openxmlformats.org/markup-compatibility/2006" xmlns:o="urn:schemas-microsoft-com:office:office" xmlns:r="http://schemas.openxmlformats.org/officeDocument/2006/relationships" xmlns:m="http://schemas.openxmlformats.org/officeDocument/2006/math" xmlns:v="urn:schemas-microsoft-com:vml" xmlns:wp14="http://schemas.microsoft.com/office/word/2010/wordprocessingDrawing" xmlns:wp="http://schemas.openxmlformats.org/drawingml/2006/wordprocessingDrawing" xmlns:w10="urn:schemas-microsoft-com:office:word" xmlns:w="http://schemas.openxmlformats.org/wordprocessingml/2006/main" xmlns:w14="http://schemas.microsoft.com/office/word/2010/wordml" xmlns:w15="http://schemas.microsoft.com/office/word/2012/wordml" xmlns:wpg="http://schemas.microsoft.com/office/word/2010/wordprocessingGroup" xmlns:wpi="http://schemas.microsoft.com/office/word/2010/wordprocessingInk" xmlns:wne="http://schemas.microsoft.com/office/word/2006/wordml" xmlns:wps="http://schemas.microsoft.com/office/word/2010/wordprocessingShape" mc:Ignorable="w14 w15 wp14">
+<w:hdr xmlns:wpc="http://schemas.microsoft.com/office/word/2010/wordprocessingCanvas" xmlns:mc="http://schemas.openxmlformats.org/markup-compatibility/2006" xmlns:o="urn:schemas-microsoft-com:office:office" xmlns:r="http://schemas.openxmlformats.org/officeDocument/2006/relationships" xmlns:m="http://schemas.openxmlformats.org/officeDocument/2006/math" xmlns:v="urn:schemas-microsoft-com:vml" xmlns:wp14="http://schemas.microsoft.com/office/word/2010/wordprocessingDrawing" xmlns:wp="http://schemas.openxmlformats.org/drawingml/2006/wordprocessingDrawing" xmlns:w10="urn:schemas-microsoft-com:office:word" xmlns:w="http://schemas.openxmlformats.org/wordprocessingml/2006/main" xmlns:w14="http://schemas.microsoft.com/office/word/2010/wordml" xmlns:wpg="http://schemas.microsoft.com/office/word/2010/wordprocessingGroup" xmlns:wpi="http://schemas.microsoft.com/office/word/2010/wordprocessingInk" xmlns:wne="http://schemas.microsoft.com/office/word/2006/wordml" xmlns:wps="http://schemas.microsoft.com/office/word/2010/wordprocessingShape" mc:Ignorable="w14 wp14">
   <w:p>
     <w:pPr>
       <w:pStyle w:val="Header"/>
@@ -7157,7 +7222,7 @@
 </file>
 
 <file path=word/header2.xml><?xml version="1.0" encoding="utf-8"?>
-<w:hdr xmlns:wpc="http://schemas.microsoft.com/office/word/2010/wordprocessingCanvas" xmlns:mc="http://schemas.openxmlformats.org/markup-compatibility/2006" xmlns:o="urn:schemas-microsoft-com:office:office" xmlns:r="http://schemas.openxmlformats.org/officeDocument/2006/relationships" xmlns:m="http://schemas.openxmlformats.org/officeDocument/2006/math" xmlns:v="urn:schemas-microsoft-com:vml" xmlns:wp14="http://schemas.microsoft.com/office/word/2010/wordprocessingDrawing" xmlns:wp="http://schemas.openxmlformats.org/drawingml/2006/wordprocessingDrawing" xmlns:w10="urn:schemas-microsoft-com:office:word" xmlns:w="http://schemas.openxmlformats.org/wordprocessingml/2006/main" xmlns:w14="http://schemas.microsoft.com/office/word/2010/wordml" xmlns:w15="http://schemas.microsoft.com/office/word/2012/wordml" xmlns:wpg="http://schemas.microsoft.com/office/word/2010/wordprocessingGroup" xmlns:wpi="http://schemas.microsoft.com/office/word/2010/wordprocessingInk" xmlns:wne="http://schemas.microsoft.com/office/word/2006/wordml" xmlns:wps="http://schemas.microsoft.com/office/word/2010/wordprocessingShape" mc:Ignorable="w14 w15 wp14">
+<w:hdr xmlns:wpc="http://schemas.microsoft.com/office/word/2010/wordprocessingCanvas" xmlns:mc="http://schemas.openxmlformats.org/markup-compatibility/2006" xmlns:o="urn:schemas-microsoft-com:office:office" xmlns:r="http://schemas.openxmlformats.org/officeDocument/2006/relationships" xmlns:m="http://schemas.openxmlformats.org/officeDocument/2006/math" xmlns:v="urn:schemas-microsoft-com:vml" xmlns:wp14="http://schemas.microsoft.com/office/word/2010/wordprocessingDrawing" xmlns:wp="http://schemas.openxmlformats.org/drawingml/2006/wordprocessingDrawing" xmlns:w10="urn:schemas-microsoft-com:office:word" xmlns:w="http://schemas.openxmlformats.org/wordprocessingml/2006/main" xmlns:w14="http://schemas.microsoft.com/office/word/2010/wordml" xmlns:wpg="http://schemas.microsoft.com/office/word/2010/wordprocessingGroup" xmlns:wpi="http://schemas.microsoft.com/office/word/2010/wordprocessingInk" xmlns:wne="http://schemas.microsoft.com/office/word/2006/wordml" xmlns:wps="http://schemas.microsoft.com/office/word/2010/wordprocessingShape" mc:Ignorable="w14 wp14">
   <w:p>
     <w:pPr>
       <w:pStyle w:val="Header"/>
@@ -7262,7 +7327,7 @@
 </file>
 
 <file path=word/header3.xml><?xml version="1.0" encoding="utf-8"?>
-<w:hdr xmlns:wpc="http://schemas.microsoft.com/office/word/2010/wordprocessingCanvas" xmlns:mc="http://schemas.openxmlformats.org/markup-compatibility/2006" xmlns:o="urn:schemas-microsoft-com:office:office" xmlns:r="http://schemas.openxmlformats.org/officeDocument/2006/relationships" xmlns:m="http://schemas.openxmlformats.org/officeDocument/2006/math" xmlns:v="urn:schemas-microsoft-com:vml" xmlns:wp14="http://schemas.microsoft.com/office/word/2010/wordprocessingDrawing" xmlns:wp="http://schemas.openxmlformats.org/drawingml/2006/wordprocessingDrawing" xmlns:w10="urn:schemas-microsoft-com:office:word" xmlns:w="http://schemas.openxmlformats.org/wordprocessingml/2006/main" xmlns:w14="http://schemas.microsoft.com/office/word/2010/wordml" xmlns:w15="http://schemas.microsoft.com/office/word/2012/wordml" xmlns:wpg="http://schemas.microsoft.com/office/word/2010/wordprocessingGroup" xmlns:wpi="http://schemas.microsoft.com/office/word/2010/wordprocessingInk" xmlns:wne="http://schemas.microsoft.com/office/word/2006/wordml" xmlns:wps="http://schemas.microsoft.com/office/word/2010/wordprocessingShape" mc:Ignorable="w14 w15 wp14">
+<w:hdr xmlns:wpc="http://schemas.microsoft.com/office/word/2010/wordprocessingCanvas" xmlns:mc="http://schemas.openxmlformats.org/markup-compatibility/2006" xmlns:o="urn:schemas-microsoft-com:office:office" xmlns:r="http://schemas.openxmlformats.org/officeDocument/2006/relationships" xmlns:m="http://schemas.openxmlformats.org/officeDocument/2006/math" xmlns:v="urn:schemas-microsoft-com:vml" xmlns:wp14="http://schemas.microsoft.com/office/word/2010/wordprocessingDrawing" xmlns:wp="http://schemas.openxmlformats.org/drawingml/2006/wordprocessingDrawing" xmlns:w10="urn:schemas-microsoft-com:office:word" xmlns:w="http://schemas.openxmlformats.org/wordprocessingml/2006/main" xmlns:w14="http://schemas.microsoft.com/office/word/2010/wordml" xmlns:wpg="http://schemas.microsoft.com/office/word/2010/wordprocessingGroup" xmlns:wpi="http://schemas.microsoft.com/office/word/2010/wordprocessingInk" xmlns:wne="http://schemas.microsoft.com/office/word/2006/wordml" xmlns:wps="http://schemas.microsoft.com/office/word/2010/wordprocessingShape" mc:Ignorable="w14 wp14">
   <w:p>
     <w:pPr>
       <w:pStyle w:val="Header"/>
@@ -7342,7 +7407,7 @@
 </file>
 
 <file path=word/header4.xml><?xml version="1.0" encoding="utf-8"?>
-<w:hdr xmlns:wpc="http://schemas.microsoft.com/office/word/2010/wordprocessingCanvas" xmlns:mc="http://schemas.openxmlformats.org/markup-compatibility/2006" xmlns:o="urn:schemas-microsoft-com:office:office" xmlns:r="http://schemas.openxmlformats.org/officeDocument/2006/relationships" xmlns:m="http://schemas.openxmlformats.org/officeDocument/2006/math" xmlns:v="urn:schemas-microsoft-com:vml" xmlns:wp14="http://schemas.microsoft.com/office/word/2010/wordprocessingDrawing" xmlns:wp="http://schemas.openxmlformats.org/drawingml/2006/wordprocessingDrawing" xmlns:w10="urn:schemas-microsoft-com:office:word" xmlns:w="http://schemas.openxmlformats.org/wordprocessingml/2006/main" xmlns:w14="http://schemas.microsoft.com/office/word/2010/wordml" xmlns:w15="http://schemas.microsoft.com/office/word/2012/wordml" xmlns:wpg="http://schemas.microsoft.com/office/word/2010/wordprocessingGroup" xmlns:wpi="http://schemas.microsoft.com/office/word/2010/wordprocessingInk" xmlns:wne="http://schemas.microsoft.com/office/word/2006/wordml" xmlns:wps="http://schemas.microsoft.com/office/word/2010/wordprocessingShape" mc:Ignorable="w14 w15 wp14">
+<w:hdr xmlns:wpc="http://schemas.microsoft.com/office/word/2010/wordprocessingCanvas" xmlns:mc="http://schemas.openxmlformats.org/markup-compatibility/2006" xmlns:o="urn:schemas-microsoft-com:office:office" xmlns:r="http://schemas.openxmlformats.org/officeDocument/2006/relationships" xmlns:m="http://schemas.openxmlformats.org/officeDocument/2006/math" xmlns:v="urn:schemas-microsoft-com:vml" xmlns:wp14="http://schemas.microsoft.com/office/word/2010/wordprocessingDrawing" xmlns:wp="http://schemas.openxmlformats.org/drawingml/2006/wordprocessingDrawing" xmlns:w10="urn:schemas-microsoft-com:office:word" xmlns:w="http://schemas.openxmlformats.org/wordprocessingml/2006/main" xmlns:w14="http://schemas.microsoft.com/office/word/2010/wordml" xmlns:wpg="http://schemas.microsoft.com/office/word/2010/wordprocessingGroup" xmlns:wpi="http://schemas.microsoft.com/office/word/2010/wordprocessingInk" xmlns:wne="http://schemas.microsoft.com/office/word/2006/wordml" xmlns:wps="http://schemas.microsoft.com/office/word/2010/wordprocessingShape" mc:Ignorable="w14 wp14">
   <w:p>
     <w:pPr>
       <w:pStyle w:val="Header"/>
@@ -7392,7 +7457,7 @@
 </file>
 
 <file path=word/header5.xml><?xml version="1.0" encoding="utf-8"?>
-<w:hdr xmlns:wpc="http://schemas.microsoft.com/office/word/2010/wordprocessingCanvas" xmlns:mc="http://schemas.openxmlformats.org/markup-compatibility/2006" xmlns:o="urn:schemas-microsoft-com:office:office" xmlns:r="http://schemas.openxmlformats.org/officeDocument/2006/relationships" xmlns:m="http://schemas.openxmlformats.org/officeDocument/2006/math" xmlns:v="urn:schemas-microsoft-com:vml" xmlns:wp14="http://schemas.microsoft.com/office/word/2010/wordprocessingDrawing" xmlns:wp="http://schemas.openxmlformats.org/drawingml/2006/wordprocessingDrawing" xmlns:w10="urn:schemas-microsoft-com:office:word" xmlns:w="http://schemas.openxmlformats.org/wordprocessingml/2006/main" xmlns:w14="http://schemas.microsoft.com/office/word/2010/wordml" xmlns:w15="http://schemas.microsoft.com/office/word/2012/wordml" xmlns:wpg="http://schemas.microsoft.com/office/word/2010/wordprocessingGroup" xmlns:wpi="http://schemas.microsoft.com/office/word/2010/wordprocessingInk" xmlns:wne="http://schemas.microsoft.com/office/word/2006/wordml" xmlns:wps="http://schemas.microsoft.com/office/word/2010/wordprocessingShape" mc:Ignorable="w14 w15 wp14">
+<w:hdr xmlns:wpc="http://schemas.microsoft.com/office/word/2010/wordprocessingCanvas" xmlns:mc="http://schemas.openxmlformats.org/markup-compatibility/2006" xmlns:o="urn:schemas-microsoft-com:office:office" xmlns:r="http://schemas.openxmlformats.org/officeDocument/2006/relationships" xmlns:m="http://schemas.openxmlformats.org/officeDocument/2006/math" xmlns:v="urn:schemas-microsoft-com:vml" xmlns:wp14="http://schemas.microsoft.com/office/word/2010/wordprocessingDrawing" xmlns:wp="http://schemas.openxmlformats.org/drawingml/2006/wordprocessingDrawing" xmlns:w10="urn:schemas-microsoft-com:office:word" xmlns:w="http://schemas.openxmlformats.org/wordprocessingml/2006/main" xmlns:w14="http://schemas.microsoft.com/office/word/2010/wordml" xmlns:wpg="http://schemas.microsoft.com/office/word/2010/wordprocessingGroup" xmlns:wpi="http://schemas.microsoft.com/office/word/2010/wordprocessingInk" xmlns:wne="http://schemas.microsoft.com/office/word/2006/wordml" xmlns:wps="http://schemas.microsoft.com/office/word/2010/wordprocessingShape" mc:Ignorable="w14 wp14">
   <w:p>
     <w:pPr>
       <w:pStyle w:val="Header"/>
@@ -7448,7 +7513,7 @@
 </file>
 
 <file path=word/numbering.xml><?xml version="1.0" encoding="utf-8"?>
-<w:numbering xmlns:wpc="http://schemas.microsoft.com/office/word/2010/wordprocessingCanvas" xmlns:mc="http://schemas.openxmlformats.org/markup-compatibility/2006" xmlns:o="urn:schemas-microsoft-com:office:office" xmlns:r="http://schemas.openxmlformats.org/officeDocument/2006/relationships" xmlns:m="http://schemas.openxmlformats.org/officeDocument/2006/math" xmlns:v="urn:schemas-microsoft-com:vml" xmlns:wp14="http://schemas.microsoft.com/office/word/2010/wordprocessingDrawing" xmlns:wp="http://schemas.openxmlformats.org/drawingml/2006/wordprocessingDrawing" xmlns:w10="urn:schemas-microsoft-com:office:word" xmlns:w="http://schemas.openxmlformats.org/wordprocessingml/2006/main" xmlns:w14="http://schemas.microsoft.com/office/word/2010/wordml" xmlns:w15="http://schemas.microsoft.com/office/word/2012/wordml" xmlns:wpg="http://schemas.microsoft.com/office/word/2010/wordprocessingGroup" xmlns:wpi="http://schemas.microsoft.com/office/word/2010/wordprocessingInk" xmlns:wne="http://schemas.microsoft.com/office/word/2006/wordml" xmlns:wps="http://schemas.microsoft.com/office/word/2010/wordprocessingShape" mc:Ignorable="w14 w15 wp14">
+<w:numbering xmlns:wpc="http://schemas.microsoft.com/office/word/2010/wordprocessingCanvas" xmlns:mc="http://schemas.openxmlformats.org/markup-compatibility/2006" xmlns:o="urn:schemas-microsoft-com:office:office" xmlns:r="http://schemas.openxmlformats.org/officeDocument/2006/relationships" xmlns:m="http://schemas.openxmlformats.org/officeDocument/2006/math" xmlns:v="urn:schemas-microsoft-com:vml" xmlns:wp14="http://schemas.microsoft.com/office/word/2010/wordprocessingDrawing" xmlns:wp="http://schemas.openxmlformats.org/drawingml/2006/wordprocessingDrawing" xmlns:w10="urn:schemas-microsoft-com:office:word" xmlns:w="http://schemas.openxmlformats.org/wordprocessingml/2006/main" xmlns:w14="http://schemas.microsoft.com/office/word/2010/wordml" xmlns:wpg="http://schemas.microsoft.com/office/word/2010/wordprocessingGroup" xmlns:wpi="http://schemas.microsoft.com/office/word/2010/wordprocessingInk" xmlns:wne="http://schemas.microsoft.com/office/word/2006/wordml" xmlns:wps="http://schemas.microsoft.com/office/word/2010/wordprocessingShape" mc:Ignorable="w14 wp14">
   <w:abstractNum w:abstractNumId="0">
     <w:nsid w:val="FFFFFFFE"/>
     <w:multiLevelType w:val="singleLevel"/>
@@ -7998,7 +8063,7 @@
 </file>
 
 <file path=word/styles.xml><?xml version="1.0" encoding="utf-8"?>
-<w:styles xmlns:mc="http://schemas.openxmlformats.org/markup-compatibility/2006" xmlns:r="http://schemas.openxmlformats.org/officeDocument/2006/relationships" xmlns:w="http://schemas.openxmlformats.org/wordprocessingml/2006/main" xmlns:w14="http://schemas.microsoft.com/office/word/2010/wordml" xmlns:w15="http://schemas.microsoft.com/office/word/2012/wordml" mc:Ignorable="w14 w15">
+<w:styles xmlns:mc="http://schemas.openxmlformats.org/markup-compatibility/2006" xmlns:r="http://schemas.openxmlformats.org/officeDocument/2006/relationships" xmlns:w="http://schemas.openxmlformats.org/wordprocessingml/2006/main" xmlns:w14="http://schemas.microsoft.com/office/word/2010/wordml" mc:Ignorable="w14">
   <w:docDefaults>
     <w:rPrDefault>
       <w:rPr>
@@ -8008,371 +8073,144 @@
     </w:rPrDefault>
     <w:pPrDefault/>
   </w:docDefaults>
-  <w:latentStyles w:defLockedState="0" w:defUIPriority="0" w:defSemiHidden="0" w:defUnhideWhenUsed="0" w:defQFormat="0" w:count="371">
-    <w:lsdException w:name="Normal" w:qFormat="1"/>
-    <w:lsdException w:name="heading 1" w:qFormat="1"/>
-    <w:lsdException w:name="heading 2" w:qFormat="1"/>
-    <w:lsdException w:name="heading 3" w:qFormat="1"/>
-    <w:lsdException w:name="heading 4" w:qFormat="1"/>
-    <w:lsdException w:name="heading 5" w:qFormat="1"/>
-    <w:lsdException w:name="heading 6" w:qFormat="1"/>
-    <w:lsdException w:name="heading 7" w:semiHidden="1" w:unhideWhenUsed="1" w:qFormat="1"/>
-    <w:lsdException w:name="heading 8" w:semiHidden="1" w:unhideWhenUsed="1" w:qFormat="1"/>
-    <w:lsdException w:name="heading 9" w:semiHidden="1" w:unhideWhenUsed="1" w:qFormat="1"/>
-    <w:lsdException w:name="index 1" w:semiHidden="1" w:unhideWhenUsed="1"/>
-    <w:lsdException w:name="index 2" w:semiHidden="1" w:unhideWhenUsed="1"/>
-    <w:lsdException w:name="index 3" w:semiHidden="1" w:unhideWhenUsed="1"/>
-    <w:lsdException w:name="index 4" w:semiHidden="1" w:unhideWhenUsed="1"/>
-    <w:lsdException w:name="index 5" w:semiHidden="1" w:unhideWhenUsed="1"/>
-    <w:lsdException w:name="index 6" w:semiHidden="1" w:unhideWhenUsed="1"/>
-    <w:lsdException w:name="index 7" w:semiHidden="1" w:unhideWhenUsed="1"/>
-    <w:lsdException w:name="index 8" w:semiHidden="1" w:unhideWhenUsed="1"/>
-    <w:lsdException w:name="index 9" w:semiHidden="1" w:unhideWhenUsed="1"/>
-    <w:lsdException w:name="toc 1" w:semiHidden="1" w:uiPriority="39" w:unhideWhenUsed="1"/>
-    <w:lsdException w:name="toc 2" w:semiHidden="1" w:uiPriority="39" w:unhideWhenUsed="1"/>
-    <w:lsdException w:name="toc 3" w:semiHidden="1" w:uiPriority="39" w:unhideWhenUsed="1"/>
-    <w:lsdException w:name="toc 4" w:semiHidden="1" w:unhideWhenUsed="1"/>
-    <w:lsdException w:name="toc 5" w:semiHidden="1" w:unhideWhenUsed="1"/>
-    <w:lsdException w:name="toc 6" w:semiHidden="1" w:unhideWhenUsed="1"/>
-    <w:lsdException w:name="toc 7" w:semiHidden="1" w:unhideWhenUsed="1"/>
-    <w:lsdException w:name="toc 8" w:semiHidden="1" w:unhideWhenUsed="1"/>
-    <w:lsdException w:name="toc 9" w:semiHidden="1" w:unhideWhenUsed="1"/>
-    <w:lsdException w:name="Normal Indent" w:semiHidden="1" w:unhideWhenUsed="1"/>
-    <w:lsdException w:name="footnote text" w:semiHidden="1" w:unhideWhenUsed="1"/>
-    <w:lsdException w:name="annotation text" w:semiHidden="1" w:unhideWhenUsed="1"/>
-    <w:lsdException w:name="header" w:semiHidden="1" w:unhideWhenUsed="1"/>
-    <w:lsdException w:name="footer" w:semiHidden="1" w:unhideWhenUsed="1"/>
-    <w:lsdException w:name="index heading" w:semiHidden="1" w:unhideWhenUsed="1"/>
-    <w:lsdException w:name="caption" w:semiHidden="1" w:unhideWhenUsed="1" w:qFormat="1"/>
-    <w:lsdException w:name="table of figures" w:semiHidden="1" w:unhideWhenUsed="1"/>
-    <w:lsdException w:name="envelope address" w:semiHidden="1" w:unhideWhenUsed="1"/>
-    <w:lsdException w:name="envelope return" w:semiHidden="1" w:unhideWhenUsed="1"/>
-    <w:lsdException w:name="footnote reference" w:semiHidden="1" w:unhideWhenUsed="1"/>
-    <w:lsdException w:name="annotation reference" w:semiHidden="1" w:unhideWhenUsed="1"/>
-    <w:lsdException w:name="line number" w:semiHidden="1" w:unhideWhenUsed="1"/>
-    <w:lsdException w:name="page number" w:semiHidden="1" w:unhideWhenUsed="1"/>
-    <w:lsdException w:name="endnote reference" w:semiHidden="1" w:unhideWhenUsed="1"/>
-    <w:lsdException w:name="endnote text" w:semiHidden="1" w:unhideWhenUsed="1"/>
-    <w:lsdException w:name="table of authorities" w:semiHidden="1" w:unhideWhenUsed="1"/>
-    <w:lsdException w:name="macro" w:semiHidden="1" w:unhideWhenUsed="1"/>
-    <w:lsdException w:name="toa heading" w:semiHidden="1" w:unhideWhenUsed="1"/>
-    <w:lsdException w:name="List" w:semiHidden="1" w:unhideWhenUsed="1"/>
-    <w:lsdException w:name="List Bullet" w:semiHidden="1" w:unhideWhenUsed="1"/>
-    <w:lsdException w:name="List 2" w:semiHidden="1" w:unhideWhenUsed="1"/>
-    <w:lsdException w:name="List 3" w:semiHidden="1" w:unhideWhenUsed="1"/>
-    <w:lsdException w:name="List Bullet 2" w:semiHidden="1" w:unhideWhenUsed="1"/>
-    <w:lsdException w:name="List Bullet 3" w:semiHidden="1" w:unhideWhenUsed="1"/>
-    <w:lsdException w:name="List Bullet 4" w:semiHidden="1" w:unhideWhenUsed="1"/>
-    <w:lsdException w:name="List Bullet 5" w:semiHidden="1" w:unhideWhenUsed="1"/>
-    <w:lsdException w:name="List Number 2" w:semiHidden="1" w:unhideWhenUsed="1"/>
-    <w:lsdException w:name="List Number 3" w:semiHidden="1" w:unhideWhenUsed="1"/>
-    <w:lsdException w:name="List Number 4" w:semiHidden="1" w:unhideWhenUsed="1"/>
-    <w:lsdException w:name="List Number 5" w:semiHidden="1" w:unhideWhenUsed="1"/>
-    <w:lsdException w:name="Title" w:qFormat="1"/>
-    <w:lsdException w:name="Closing" w:semiHidden="1" w:unhideWhenUsed="1"/>
-    <w:lsdException w:name="Signature" w:semiHidden="1" w:unhideWhenUsed="1"/>
-    <w:lsdException w:name="Default Paragraph Font" w:semiHidden="1" w:unhideWhenUsed="1"/>
-    <w:lsdException w:name="Body Text" w:semiHidden="1" w:unhideWhenUsed="1"/>
-    <w:lsdException w:name="Body Text Indent" w:semiHidden="1" w:unhideWhenUsed="1"/>
-    <w:lsdException w:name="List Continue" w:semiHidden="1" w:unhideWhenUsed="1"/>
-    <w:lsdException w:name="List Continue 2" w:semiHidden="1" w:unhideWhenUsed="1"/>
-    <w:lsdException w:name="List Continue 3" w:semiHidden="1" w:unhideWhenUsed="1"/>
-    <w:lsdException w:name="List Continue 4" w:semiHidden="1" w:unhideWhenUsed="1"/>
-    <w:lsdException w:name="List Continue 5" w:semiHidden="1" w:unhideWhenUsed="1"/>
-    <w:lsdException w:name="Message Header" w:semiHidden="1" w:unhideWhenUsed="1"/>
-    <w:lsdException w:name="Subtitle" w:qFormat="1"/>
-    <w:lsdException w:name="Body Text First Indent 2" w:semiHidden="1" w:unhideWhenUsed="1"/>
-    <w:lsdException w:name="Note Heading" w:semiHidden="1" w:unhideWhenUsed="1"/>
-    <w:lsdException w:name="Body Text 2" w:semiHidden="1" w:unhideWhenUsed="1"/>
-    <w:lsdException w:name="Body Text 3" w:semiHidden="1" w:unhideWhenUsed="1"/>
-    <w:lsdException w:name="Body Text Indent 2" w:semiHidden="1" w:unhideWhenUsed="1"/>
-    <w:lsdException w:name="Body Text Indent 3" w:semiHidden="1" w:unhideWhenUsed="1"/>
-    <w:lsdException w:name="Block Text" w:semiHidden="1" w:unhideWhenUsed="1"/>
-    <w:lsdException w:name="Hyperlink" w:semiHidden="1" w:uiPriority="99" w:unhideWhenUsed="1"/>
-    <w:lsdException w:name="FollowedHyperlink" w:semiHidden="1" w:unhideWhenUsed="1"/>
-    <w:lsdException w:name="Strong" w:qFormat="1"/>
-    <w:lsdException w:name="Emphasis" w:qFormat="1"/>
-    <w:lsdException w:name="Document Map" w:semiHidden="1" w:unhideWhenUsed="1"/>
-    <w:lsdException w:name="Plain Text" w:semiHidden="1" w:unhideWhenUsed="1"/>
-    <w:lsdException w:name="E-mail Signature" w:semiHidden="1" w:unhideWhenUsed="1"/>
-    <w:lsdException w:name="HTML Top of Form" w:semiHidden="1" w:unhideWhenUsed="1"/>
-    <w:lsdException w:name="HTML Bottom of Form" w:semiHidden="1" w:unhideWhenUsed="1"/>
-    <w:lsdException w:name="Normal (Web)" w:semiHidden="1" w:unhideWhenUsed="1"/>
-    <w:lsdException w:name="HTML Acronym" w:semiHidden="1" w:unhideWhenUsed="1"/>
-    <w:lsdException w:name="HTML Address" w:semiHidden="1" w:unhideWhenUsed="1"/>
-    <w:lsdException w:name="HTML Cite" w:semiHidden="1" w:unhideWhenUsed="1"/>
-    <w:lsdException w:name="HTML Code" w:semiHidden="1" w:unhideWhenUsed="1"/>
-    <w:lsdException w:name="HTML Definition" w:semiHidden="1" w:unhideWhenUsed="1"/>
-    <w:lsdException w:name="HTML Keyboard" w:semiHidden="1" w:unhideWhenUsed="1"/>
-    <w:lsdException w:name="HTML Preformatted" w:semiHidden="1" w:unhideWhenUsed="1"/>
-    <w:lsdException w:name="HTML Sample" w:semiHidden="1" w:unhideWhenUsed="1"/>
-    <w:lsdException w:name="HTML Typewriter" w:semiHidden="1" w:unhideWhenUsed="1"/>
-    <w:lsdException w:name="HTML Variable" w:semiHidden="1" w:unhideWhenUsed="1"/>
-    <w:lsdException w:name="Normal Table" w:semiHidden="1" w:unhideWhenUsed="1"/>
-    <w:lsdException w:name="annotation subject" w:semiHidden="1" w:unhideWhenUsed="1"/>
-    <w:lsdException w:name="No List" w:semiHidden="1" w:unhideWhenUsed="1"/>
-    <w:lsdException w:name="Outline List 1" w:semiHidden="1" w:unhideWhenUsed="1"/>
-    <w:lsdException w:name="Outline List 2" w:semiHidden="1" w:unhideWhenUsed="1"/>
-    <w:lsdException w:name="Outline List 3" w:semiHidden="1" w:unhideWhenUsed="1"/>
-    <w:lsdException w:name="Table Simple 1" w:semiHidden="1" w:unhideWhenUsed="1"/>
-    <w:lsdException w:name="Table Simple 2" w:semiHidden="1" w:unhideWhenUsed="1"/>
-    <w:lsdException w:name="Table Simple 3" w:semiHidden="1" w:unhideWhenUsed="1"/>
-    <w:lsdException w:name="Table Classic 1" w:semiHidden="1" w:unhideWhenUsed="1"/>
-    <w:lsdException w:name="Table Classic 2" w:semiHidden="1" w:unhideWhenUsed="1"/>
-    <w:lsdException w:name="Table Classic 3" w:semiHidden="1" w:unhideWhenUsed="1"/>
-    <w:lsdException w:name="Table Classic 4" w:semiHidden="1" w:unhideWhenUsed="1"/>
-    <w:lsdException w:name="Table Colorful 1" w:semiHidden="1" w:unhideWhenUsed="1"/>
-    <w:lsdException w:name="Table Colorful 2" w:semiHidden="1" w:unhideWhenUsed="1"/>
-    <w:lsdException w:name="Table Colorful 3" w:semiHidden="1" w:unhideWhenUsed="1"/>
-    <w:lsdException w:name="Table Columns 1" w:semiHidden="1" w:unhideWhenUsed="1"/>
-    <w:lsdException w:name="Table Columns 2" w:semiHidden="1" w:unhideWhenUsed="1"/>
-    <w:lsdException w:name="Table Columns 3" w:semiHidden="1" w:unhideWhenUsed="1"/>
-    <w:lsdException w:name="Table Columns 4" w:semiHidden="1" w:unhideWhenUsed="1"/>
-    <w:lsdException w:name="Table Columns 5" w:semiHidden="1" w:unhideWhenUsed="1"/>
-    <w:lsdException w:name="Table Grid 1" w:semiHidden="1" w:unhideWhenUsed="1"/>
-    <w:lsdException w:name="Table Grid 2" w:semiHidden="1" w:unhideWhenUsed="1"/>
-    <w:lsdException w:name="Table Grid 3" w:semiHidden="1" w:unhideWhenUsed="1"/>
-    <w:lsdException w:name="Table Grid 4" w:semiHidden="1" w:unhideWhenUsed="1"/>
-    <w:lsdException w:name="Table Grid 5" w:semiHidden="1" w:unhideWhenUsed="1"/>
-    <w:lsdException w:name="Table Grid 6" w:semiHidden="1" w:unhideWhenUsed="1"/>
-    <w:lsdException w:name="Table Grid 7" w:semiHidden="1" w:unhideWhenUsed="1"/>
-    <w:lsdException w:name="Table Grid 8" w:semiHidden="1" w:unhideWhenUsed="1"/>
-    <w:lsdException w:name="Table List 1" w:semiHidden="1" w:unhideWhenUsed="1"/>
-    <w:lsdException w:name="Table List 2" w:semiHidden="1" w:unhideWhenUsed="1"/>
-    <w:lsdException w:name="Table List 3" w:semiHidden="1" w:unhideWhenUsed="1"/>
-    <w:lsdException w:name="Table List 4" w:semiHidden="1" w:unhideWhenUsed="1"/>
-    <w:lsdException w:name="Table List 5" w:semiHidden="1" w:unhideWhenUsed="1"/>
-    <w:lsdException w:name="Table List 6" w:semiHidden="1" w:unhideWhenUsed="1"/>
-    <w:lsdException w:name="Table List 7" w:semiHidden="1" w:unhideWhenUsed="1"/>
-    <w:lsdException w:name="Table List 8" w:semiHidden="1" w:unhideWhenUsed="1"/>
-    <w:lsdException w:name="Table 3D effects 1" w:semiHidden="1" w:unhideWhenUsed="1"/>
-    <w:lsdException w:name="Table 3D effects 2" w:semiHidden="1" w:unhideWhenUsed="1"/>
-    <w:lsdException w:name="Table 3D effects 3" w:semiHidden="1" w:unhideWhenUsed="1"/>
-    <w:lsdException w:name="Table Contemporary" w:semiHidden="1" w:unhideWhenUsed="1"/>
-    <w:lsdException w:name="Table Elegant" w:semiHidden="1" w:unhideWhenUsed="1"/>
-    <w:lsdException w:name="Table Professional" w:semiHidden="1" w:unhideWhenUsed="1"/>
-    <w:lsdException w:name="Table Subtle 1" w:semiHidden="1" w:unhideWhenUsed="1"/>
-    <w:lsdException w:name="Table Subtle 2" w:semiHidden="1" w:unhideWhenUsed="1"/>
-    <w:lsdException w:name="Table Web 1" w:semiHidden="1" w:unhideWhenUsed="1"/>
-    <w:lsdException w:name="Table Web 2" w:semiHidden="1" w:unhideWhenUsed="1"/>
-    <w:lsdException w:name="Table Web 3" w:semiHidden="1" w:unhideWhenUsed="1"/>
-    <w:lsdException w:name="Balloon Text" w:semiHidden="1" w:unhideWhenUsed="1"/>
-    <w:lsdException w:name="Table Theme" w:semiHidden="1" w:unhideWhenUsed="1"/>
-    <w:lsdException w:name="Placeholder Text" w:semiHidden="1" w:uiPriority="99"/>
-    <w:lsdException w:name="No Spacing" w:uiPriority="1" w:qFormat="1"/>
-    <w:lsdException w:name="Light Shading" w:uiPriority="60"/>
-    <w:lsdException w:name="Light List" w:uiPriority="61"/>
-    <w:lsdException w:name="Light Grid" w:uiPriority="62"/>
-    <w:lsdException w:name="Medium Shading 1" w:uiPriority="63"/>
-    <w:lsdException w:name="Medium Shading 2" w:uiPriority="64"/>
-    <w:lsdException w:name="Medium List 1" w:uiPriority="65"/>
-    <w:lsdException w:name="Medium List 2" w:uiPriority="66"/>
-    <w:lsdException w:name="Medium Grid 1" w:uiPriority="67"/>
-    <w:lsdException w:name="Medium Grid 2" w:uiPriority="68"/>
-    <w:lsdException w:name="Medium Grid 3" w:uiPriority="69"/>
-    <w:lsdException w:name="Dark List" w:uiPriority="70"/>
-    <w:lsdException w:name="Colorful Shading" w:uiPriority="71"/>
-    <w:lsdException w:name="Colorful List" w:uiPriority="72"/>
-    <w:lsdException w:name="Colorful Grid" w:uiPriority="73"/>
-    <w:lsdException w:name="Light Shading Accent 1" w:uiPriority="60"/>
-    <w:lsdException w:name="Light List Accent 1" w:uiPriority="61"/>
-    <w:lsdException w:name="Light Grid Accent 1" w:uiPriority="62"/>
-    <w:lsdException w:name="Medium Shading 1 Accent 1" w:uiPriority="63"/>
-    <w:lsdException w:name="Medium Shading 2 Accent 1" w:uiPriority="64"/>
-    <w:lsdException w:name="Medium List 1 Accent 1" w:uiPriority="65"/>
-    <w:lsdException w:name="Revision" w:semiHidden="1" w:uiPriority="99"/>
-    <w:lsdException w:name="List Paragraph" w:uiPriority="34" w:qFormat="1"/>
-    <w:lsdException w:name="Quote" w:uiPriority="29" w:qFormat="1"/>
-    <w:lsdException w:name="Intense Quote" w:uiPriority="30" w:qFormat="1"/>
-    <w:lsdException w:name="Medium List 2 Accent 1" w:uiPriority="66"/>
-    <w:lsdException w:name="Medium Grid 1 Accent 1" w:uiPriority="67"/>
-    <w:lsdException w:name="Medium Grid 2 Accent 1" w:uiPriority="68"/>
-    <w:lsdException w:name="Medium Grid 3 Accent 1" w:uiPriority="69"/>
-    <w:lsdException w:name="Dark List Accent 1" w:uiPriority="70"/>
-    <w:lsdException w:name="Colorful Shading Accent 1" w:uiPriority="71"/>
-    <w:lsdException w:name="Colorful List Accent 1" w:uiPriority="72"/>
-    <w:lsdException w:name="Colorful Grid Accent 1" w:uiPriority="73"/>
-    <w:lsdException w:name="Light Shading Accent 2" w:uiPriority="60"/>
-    <w:lsdException w:name="Light List Accent 2" w:uiPriority="61"/>
-    <w:lsdException w:name="Light Grid Accent 2" w:uiPriority="62"/>
-    <w:lsdException w:name="Medium Shading 1 Accent 2" w:uiPriority="63"/>
-    <w:lsdException w:name="Medium Shading 2 Accent 2" w:uiPriority="64"/>
-    <w:lsdException w:name="Medium List 1 Accent 2" w:uiPriority="65"/>
-    <w:lsdException w:name="Medium List 2 Accent 2" w:uiPriority="66"/>
-    <w:lsdException w:name="Medium Grid 1 Accent 2" w:uiPriority="67"/>
-    <w:lsdException w:name="Medium Grid 2 Accent 2" w:uiPriority="68"/>
-    <w:lsdException w:name="Medium Grid 3 Accent 2" w:uiPriority="69"/>
-    <w:lsdException w:name="Dark List Accent 2" w:uiPriority="70"/>
-    <w:lsdException w:name="Colorful Shading Accent 2" w:uiPriority="71"/>
-    <w:lsdException w:name="Colorful List Accent 2" w:uiPriority="72"/>
-    <w:lsdException w:name="Colorful Grid Accent 2" w:uiPriority="73"/>
-    <w:lsdException w:name="Light Shading Accent 3" w:uiPriority="60"/>
-    <w:lsdException w:name="Light List Accent 3" w:uiPriority="61"/>
-    <w:lsdException w:name="Light Grid Accent 3" w:uiPriority="62"/>
-    <w:lsdException w:name="Medium Shading 1 Accent 3" w:uiPriority="63"/>
-    <w:lsdException w:name="Medium Shading 2 Accent 3" w:uiPriority="64"/>
-    <w:lsdException w:name="Medium List 1 Accent 3" w:uiPriority="65"/>
-    <w:lsdException w:name="Medium List 2 Accent 3" w:uiPriority="66"/>
-    <w:lsdException w:name="Medium Grid 1 Accent 3" w:uiPriority="67"/>
-    <w:lsdException w:name="Medium Grid 2 Accent 3" w:uiPriority="68"/>
-    <w:lsdException w:name="Medium Grid 3 Accent 3" w:uiPriority="69"/>
-    <w:lsdException w:name="Dark List Accent 3" w:uiPriority="70"/>
-    <w:lsdException w:name="Colorful Shading Accent 3" w:uiPriority="71"/>
-    <w:lsdException w:name="Colorful List Accent 3" w:uiPriority="72"/>
-    <w:lsdException w:name="Colorful Grid Accent 3" w:uiPriority="73"/>
-    <w:lsdException w:name="Light Shading Accent 4" w:uiPriority="60"/>
-    <w:lsdException w:name="Light List Accent 4" w:uiPriority="61"/>
-    <w:lsdException w:name="Light Grid Accent 4" w:uiPriority="62"/>
-    <w:lsdException w:name="Medium Shading 1 Accent 4" w:uiPriority="63"/>
-    <w:lsdException w:name="Medium Shading 2 Accent 4" w:uiPriority="64"/>
-    <w:lsdException w:name="Medium List 1 Accent 4" w:uiPriority="65"/>
-    <w:lsdException w:name="Medium List 2 Accent 4" w:uiPriority="66"/>
-    <w:lsdException w:name="Medium Grid 1 Accent 4" w:uiPriority="67"/>
-    <w:lsdException w:name="Medium Grid 2 Accent 4" w:uiPriority="68"/>
-    <w:lsdException w:name="Medium Grid 3 Accent 4" w:uiPriority="69"/>
-    <w:lsdException w:name="Dark List Accent 4" w:uiPriority="70"/>
-    <w:lsdException w:name="Colorful Shading Accent 4" w:uiPriority="71"/>
-    <w:lsdException w:name="Colorful List Accent 4" w:uiPriority="72"/>
-    <w:lsdException w:name="Colorful Grid Accent 4" w:uiPriority="73"/>
-    <w:lsdException w:name="Light Shading Accent 5" w:uiPriority="60"/>
-    <w:lsdException w:name="Light List Accent 5" w:uiPriority="61"/>
-    <w:lsdException w:name="Light Grid Accent 5" w:uiPriority="62"/>
-    <w:lsdException w:name="Medium Shading 1 Accent 5" w:uiPriority="63"/>
-    <w:lsdException w:name="Medium Shading 2 Accent 5" w:uiPriority="64"/>
-    <w:lsdException w:name="Medium List 1 Accent 5" w:uiPriority="65"/>
-    <w:lsdException w:name="Medium List 2 Accent 5" w:uiPriority="66"/>
-    <w:lsdException w:name="Medium Grid 1 Accent 5" w:uiPriority="67"/>
-    <w:lsdException w:name="Medium Grid 2 Accent 5" w:uiPriority="68"/>
-    <w:lsdException w:name="Medium Grid 3 Accent 5" w:uiPriority="69"/>
-    <w:lsdException w:name="Dark List Accent 5" w:uiPriority="70"/>
-    <w:lsdException w:name="Colorful Shading Accent 5" w:uiPriority="71"/>
-    <w:lsdException w:name="Colorful List Accent 5" w:uiPriority="72"/>
-    <w:lsdException w:name="Colorful Grid Accent 5" w:uiPriority="73"/>
-    <w:lsdException w:name="Light Shading Accent 6" w:uiPriority="60"/>
-    <w:lsdException w:name="Light List Accent 6" w:uiPriority="61"/>
-    <w:lsdException w:name="Light Grid Accent 6" w:uiPriority="62"/>
-    <w:lsdException w:name="Medium Shading 1 Accent 6" w:uiPriority="63"/>
-    <w:lsdException w:name="Medium Shading 2 Accent 6" w:uiPriority="64"/>
-    <w:lsdException w:name="Medium List 1 Accent 6" w:uiPriority="65"/>
-    <w:lsdException w:name="Medium List 2 Accent 6" w:uiPriority="66"/>
-    <w:lsdException w:name="Medium Grid 1 Accent 6" w:uiPriority="67"/>
-    <w:lsdException w:name="Medium Grid 2 Accent 6" w:uiPriority="68"/>
-    <w:lsdException w:name="Medium Grid 3 Accent 6" w:uiPriority="69"/>
-    <w:lsdException w:name="Dark List Accent 6" w:uiPriority="70"/>
-    <w:lsdException w:name="Colorful Shading Accent 6" w:uiPriority="71"/>
-    <w:lsdException w:name="Colorful List Accent 6" w:uiPriority="72"/>
-    <w:lsdException w:name="Colorful Grid Accent 6" w:uiPriority="73"/>
-    <w:lsdException w:name="Subtle Emphasis" w:uiPriority="19" w:qFormat="1"/>
-    <w:lsdException w:name="Intense Emphasis" w:uiPriority="21" w:qFormat="1"/>
-    <w:lsdException w:name="Subtle Reference" w:uiPriority="31" w:qFormat="1"/>
-    <w:lsdException w:name="Intense Reference" w:uiPriority="32" w:qFormat="1"/>
-    <w:lsdException w:name="Book Title" w:uiPriority="33" w:qFormat="1"/>
-    <w:lsdException w:name="Bibliography" w:semiHidden="1" w:uiPriority="37" w:unhideWhenUsed="1"/>
-    <w:lsdException w:name="TOC Heading" w:semiHidden="1" w:uiPriority="39" w:unhideWhenUsed="1" w:qFormat="1"/>
-    <w:lsdException w:name="Plain Table 1" w:uiPriority="41"/>
-    <w:lsdException w:name="Plain Table 2" w:uiPriority="42"/>
-    <w:lsdException w:name="Plain Table 3" w:uiPriority="43"/>
-    <w:lsdException w:name="Plain Table 4" w:uiPriority="44"/>
-    <w:lsdException w:name="Plain Table 5" w:uiPriority="45"/>
-    <w:lsdException w:name="Grid Table Light" w:uiPriority="40"/>
-    <w:lsdException w:name="Grid Table 1 Light" w:uiPriority="46"/>
-    <w:lsdException w:name="Grid Table 2" w:uiPriority="47"/>
-    <w:lsdException w:name="Grid Table 3" w:uiPriority="48"/>
-    <w:lsdException w:name="Grid Table 4" w:uiPriority="49"/>
-    <w:lsdException w:name="Grid Table 5 Dark" w:uiPriority="50"/>
-    <w:lsdException w:name="Grid Table 6 Colorful" w:uiPriority="51"/>
-    <w:lsdException w:name="Grid Table 7 Colorful" w:uiPriority="52"/>
-    <w:lsdException w:name="Grid Table 1 Light Accent 1" w:uiPriority="46"/>
-    <w:lsdException w:name="Grid Table 2 Accent 1" w:uiPriority="47"/>
-    <w:lsdException w:name="Grid Table 3 Accent 1" w:uiPriority="48"/>
-    <w:lsdException w:name="Grid Table 4 Accent 1" w:uiPriority="49"/>
-    <w:lsdException w:name="Grid Table 5 Dark Accent 1" w:uiPriority="50"/>
-    <w:lsdException w:name="Grid Table 6 Colorful Accent 1" w:uiPriority="51"/>
-    <w:lsdException w:name="Grid Table 7 Colorful Accent 1" w:uiPriority="52"/>
-    <w:lsdException w:name="Grid Table 1 Light Accent 2" w:uiPriority="46"/>
-    <w:lsdException w:name="Grid Table 2 Accent 2" w:uiPriority="47"/>
-    <w:lsdException w:name="Grid Table 3 Accent 2" w:uiPriority="48"/>
-    <w:lsdException w:name="Grid Table 4 Accent 2" w:uiPriority="49"/>
-    <w:lsdException w:name="Grid Table 5 Dark Accent 2" w:uiPriority="50"/>
-    <w:lsdException w:name="Grid Table 6 Colorful Accent 2" w:uiPriority="51"/>
-    <w:lsdException w:name="Grid Table 7 Colorful Accent 2" w:uiPriority="52"/>
-    <w:lsdException w:name="Grid Table 1 Light Accent 3" w:uiPriority="46"/>
-    <w:lsdException w:name="Grid Table 2 Accent 3" w:uiPriority="47"/>
-    <w:lsdException w:name="Grid Table 3 Accent 3" w:uiPriority="48"/>
-    <w:lsdException w:name="Grid Table 4 Accent 3" w:uiPriority="49"/>
-    <w:lsdException w:name="Grid Table 5 Dark Accent 3" w:uiPriority="50"/>
-    <w:lsdException w:name="Grid Table 6 Colorful Accent 3" w:uiPriority="51"/>
-    <w:lsdException w:name="Grid Table 7 Colorful Accent 3" w:uiPriority="52"/>
-    <w:lsdException w:name="Grid Table 1 Light Accent 4" w:uiPriority="46"/>
-    <w:lsdException w:name="Grid Table 2 Accent 4" w:uiPriority="47"/>
-    <w:lsdException w:name="Grid Table 3 Accent 4" w:uiPriority="48"/>
-    <w:lsdException w:name="Grid Table 4 Accent 4" w:uiPriority="49"/>
-    <w:lsdException w:name="Grid Table 5 Dark Accent 4" w:uiPriority="50"/>
-    <w:lsdException w:name="Grid Table 6 Colorful Accent 4" w:uiPriority="51"/>
-    <w:lsdException w:name="Grid Table 7 Colorful Accent 4" w:uiPriority="52"/>
-    <w:lsdException w:name="Grid Table 1 Light Accent 5" w:uiPriority="46"/>
-    <w:lsdException w:name="Grid Table 2 Accent 5" w:uiPriority="47"/>
-    <w:lsdException w:name="Grid Table 3 Accent 5" w:uiPriority="48"/>
-    <w:lsdException w:name="Grid Table 4 Accent 5" w:uiPriority="49"/>
-    <w:lsdException w:name="Grid Table 5 Dark Accent 5" w:uiPriority="50"/>
-    <w:lsdException w:name="Grid Table 6 Colorful Accent 5" w:uiPriority="51"/>
-    <w:lsdException w:name="Grid Table 7 Colorful Accent 5" w:uiPriority="52"/>
-    <w:lsdException w:name="Grid Table 1 Light Accent 6" w:uiPriority="46"/>
-    <w:lsdException w:name="Grid Table 2 Accent 6" w:uiPriority="47"/>
-    <w:lsdException w:name="Grid Table 3 Accent 6" w:uiPriority="48"/>
-    <w:lsdException w:name="Grid Table 4 Accent 6" w:uiPriority="49"/>
-    <w:lsdException w:name="Grid Table 5 Dark Accent 6" w:uiPriority="50"/>
-    <w:lsdException w:name="Grid Table 6 Colorful Accent 6" w:uiPriority="51"/>
-    <w:lsdException w:name="Grid Table 7 Colorful Accent 6" w:uiPriority="52"/>
-    <w:lsdException w:name="List Table 1 Light" w:uiPriority="46"/>
-    <w:lsdException w:name="List Table 2" w:uiPriority="47"/>
-    <w:lsdException w:name="List Table 3" w:uiPriority="48"/>
-    <w:lsdException w:name="List Table 4" w:uiPriority="49"/>
-    <w:lsdException w:name="List Table 5 Dark" w:uiPriority="50"/>
-    <w:lsdException w:name="List Table 6 Colorful" w:uiPriority="51"/>
-    <w:lsdException w:name="List Table 7 Colorful" w:uiPriority="52"/>
-    <w:lsdException w:name="List Table 1 Light Accent 1" w:uiPriority="46"/>
-    <w:lsdException w:name="List Table 2 Accent 1" w:uiPriority="47"/>
-    <w:lsdException w:name="List Table 3 Accent 1" w:uiPriority="48"/>
-    <w:lsdException w:name="List Table 4 Accent 1" w:uiPriority="49"/>
-    <w:lsdException w:name="List Table 5 Dark Accent 1" w:uiPriority="50"/>
-    <w:lsdException w:name="List Table 6 Colorful Accent 1" w:uiPriority="51"/>
-    <w:lsdException w:name="List Table 7 Colorful Accent 1" w:uiPriority="52"/>
-    <w:lsdException w:name="List Table 1 Light Accent 2" w:uiPriority="46"/>
-    <w:lsdException w:name="List Table 2 Accent 2" w:uiPriority="47"/>
-    <w:lsdException w:name="List Table 3 Accent 2" w:uiPriority="48"/>
-    <w:lsdException w:name="List Table 4 Accent 2" w:uiPriority="49"/>
-    <w:lsdException w:name="List Table 5 Dark Accent 2" w:uiPriority="50"/>
-    <w:lsdException w:name="List Table 6 Colorful Accent 2" w:uiPriority="51"/>
-    <w:lsdException w:name="List Table 7 Colorful Accent 2" w:uiPriority="52"/>
-    <w:lsdException w:name="List Table 1 Light Accent 3" w:uiPriority="46"/>
-    <w:lsdException w:name="List Table 2 Accent 3" w:uiPriority="47"/>
-    <w:lsdException w:name="List Table 3 Accent 3" w:uiPriority="48"/>
-    <w:lsdException w:name="List Table 4 Accent 3" w:uiPriority="49"/>
-    <w:lsdException w:name="List Table 5 Dark Accent 3" w:uiPriority="50"/>
-    <w:lsdException w:name="List Table 6 Colorful Accent 3" w:uiPriority="51"/>
-    <w:lsdException w:name="List Table 7 Colorful Accent 3" w:uiPriority="52"/>
-    <w:lsdException w:name="List Table 1 Light Accent 4" w:uiPriority="46"/>
-    <w:lsdException w:name="List Table 2 Accent 4" w:uiPriority="47"/>
-    <w:lsdException w:name="List Table 3 Accent 4" w:uiPriority="48"/>
-    <w:lsdException w:name="List Table 4 Accent 4" w:uiPriority="49"/>
-    <w:lsdException w:name="List Table 5 Dark Accent 4" w:uiPriority="50"/>
-    <w:lsdException w:name="List Table 6 Colorful Accent 4" w:uiPriority="51"/>
-    <w:lsdException w:name="List Table 7 Colorful Accent 4" w:uiPriority="52"/>
-    <w:lsdException w:name="List Table 1 Light Accent 5" w:uiPriority="46"/>
-    <w:lsdException w:name="List Table 2 Accent 5" w:uiPriority="47"/>
-    <w:lsdException w:name="List Table 3 Accent 5" w:uiPriority="48"/>
-    <w:lsdException w:name="List Table 4 Accent 5" w:uiPriority="49"/>
-    <w:lsdException w:name="List Table 5 Dark Accent 5" w:uiPriority="50"/>
-    <w:lsdException w:name="List Table 6 Colorful Accent 5" w:uiPriority="51"/>
-    <w:lsdException w:name="List Table 7 Colorful Accent 5" w:uiPriority="52"/>
-    <w:lsdException w:name="List Table 1 Light Accent 6" w:uiPriority="46"/>
-    <w:lsdException w:name="List Table 2 Accent 6" w:uiPriority="47"/>
-    <w:lsdException w:name="List Table 3 Accent 6" w:uiPriority="48"/>
-    <w:lsdException w:name="List Table 4 Accent 6" w:uiPriority="49"/>
-    <w:lsdException w:name="List Table 5 Dark Accent 6" w:uiPriority="50"/>
-    <w:lsdException w:name="List Table 6 Colorful Accent 6" w:uiPriority="51"/>
-    <w:lsdException w:name="List Table 7 Colorful Accent 6" w:uiPriority="52"/>
+  <w:latentStyles w:defLockedState="0" w:defUIPriority="0" w:defSemiHidden="1" w:defUnhideWhenUsed="1" w:defQFormat="0" w:count="267">
+    <w:lsdException w:name="Normal" w:semiHidden="0" w:unhideWhenUsed="0" w:qFormat="1"/>
+    <w:lsdException w:name="heading 1" w:semiHidden="0" w:unhideWhenUsed="0" w:qFormat="1"/>
+    <w:lsdException w:name="heading 2" w:semiHidden="0" w:unhideWhenUsed="0" w:qFormat="1"/>
+    <w:lsdException w:name="heading 3" w:semiHidden="0" w:unhideWhenUsed="0" w:qFormat="1"/>
+    <w:lsdException w:name="heading 4" w:semiHidden="0" w:unhideWhenUsed="0" w:qFormat="1"/>
+    <w:lsdException w:name="heading 5" w:semiHidden="0" w:unhideWhenUsed="0" w:qFormat="1"/>
+    <w:lsdException w:name="heading 6" w:semiHidden="0" w:unhideWhenUsed="0" w:qFormat="1"/>
+    <w:lsdException w:name="heading 7" w:qFormat="1"/>
+    <w:lsdException w:name="heading 8" w:qFormat="1"/>
+    <w:lsdException w:name="heading 9" w:qFormat="1"/>
+    <w:lsdException w:name="toc 1" w:uiPriority="39"/>
+    <w:lsdException w:name="toc 2" w:uiPriority="39"/>
+    <w:lsdException w:name="toc 3" w:uiPriority="39"/>
+    <w:lsdException w:name="caption" w:qFormat="1"/>
+    <w:lsdException w:name="List Number" w:semiHidden="0" w:unhideWhenUsed="0"/>
+    <w:lsdException w:name="List 4" w:semiHidden="0" w:unhideWhenUsed="0"/>
+    <w:lsdException w:name="List 5" w:semiHidden="0" w:unhideWhenUsed="0"/>
+    <w:lsdException w:name="Title" w:semiHidden="0" w:unhideWhenUsed="0" w:qFormat="1"/>
+    <w:lsdException w:name="Subtitle" w:semiHidden="0" w:unhideWhenUsed="0" w:qFormat="1"/>
+    <w:lsdException w:name="Salutation" w:semiHidden="0" w:unhideWhenUsed="0"/>
+    <w:lsdException w:name="Date" w:semiHidden="0" w:unhideWhenUsed="0"/>
+    <w:lsdException w:name="Body Text First Indent" w:semiHidden="0" w:unhideWhenUsed="0"/>
+    <w:lsdException w:name="Hyperlink" w:uiPriority="99"/>
+    <w:lsdException w:name="Strong" w:semiHidden="0" w:unhideWhenUsed="0" w:qFormat="1"/>
+    <w:lsdException w:name="Emphasis" w:semiHidden="0" w:unhideWhenUsed="0" w:qFormat="1"/>
+    <w:lsdException w:name="Table Grid" w:semiHidden="0" w:unhideWhenUsed="0"/>
+    <w:lsdException w:name="Placeholder Text" w:uiPriority="99" w:unhideWhenUsed="0"/>
+    <w:lsdException w:name="No Spacing" w:semiHidden="0" w:uiPriority="1" w:unhideWhenUsed="0" w:qFormat="1"/>
+    <w:lsdException w:name="Light Shading" w:semiHidden="0" w:uiPriority="60" w:unhideWhenUsed="0"/>
+    <w:lsdException w:name="Light List" w:semiHidden="0" w:uiPriority="61" w:unhideWhenUsed="0"/>
+    <w:lsdException w:name="Light Grid" w:semiHidden="0" w:uiPriority="62" w:unhideWhenUsed="0"/>
+    <w:lsdException w:name="Medium Shading 1" w:semiHidden="0" w:uiPriority="63" w:unhideWhenUsed="0"/>
+    <w:lsdException w:name="Medium Shading 2" w:semiHidden="0" w:uiPriority="64" w:unhideWhenUsed="0"/>
+    <w:lsdException w:name="Medium List 1" w:semiHidden="0" w:uiPriority="65" w:unhideWhenUsed="0"/>
+    <w:lsdException w:name="Medium List 2" w:semiHidden="0" w:uiPriority="66" w:unhideWhenUsed="0"/>
+    <w:lsdException w:name="Medium Grid 1" w:semiHidden="0" w:uiPriority="67" w:unhideWhenUsed="0"/>
+    <w:lsdException w:name="Medium Grid 2" w:semiHidden="0" w:uiPriority="68" w:unhideWhenUsed="0"/>
+    <w:lsdException w:name="Medium Grid 3" w:semiHidden="0" w:uiPriority="69" w:unhideWhenUsed="0"/>
+    <w:lsdException w:name="Dark List" w:semiHidden="0" w:uiPriority="70" w:unhideWhenUsed="0"/>
+    <w:lsdException w:name="Colorful Shading" w:semiHidden="0" w:uiPriority="71" w:unhideWhenUsed="0"/>
+    <w:lsdException w:name="Colorful List" w:semiHidden="0" w:uiPriority="72" w:unhideWhenUsed="0"/>
+    <w:lsdException w:name="Colorful Grid" w:semiHidden="0" w:uiPriority="73" w:unhideWhenUsed="0"/>
+    <w:lsdException w:name="Light Shading Accent 1" w:semiHidden="0" w:uiPriority="60" w:unhideWhenUsed="0"/>
+    <w:lsdException w:name="Light List Accent 1" w:semiHidden="0" w:uiPriority="61" w:unhideWhenUsed="0"/>
+    <w:lsdException w:name="Light Grid Accent 1" w:semiHidden="0" w:uiPriority="62" w:unhideWhenUsed="0"/>
+    <w:lsdException w:name="Medium Shading 1 Accent 1" w:semiHidden="0" w:uiPriority="63" w:unhideWhenUsed="0"/>
+    <w:lsdException w:name="Medium Shading 2 Accent 1" w:semiHidden="0" w:uiPriority="64" w:unhideWhenUsed="0"/>
+    <w:lsdException w:name="Medium List 1 Accent 1" w:semiHidden="0" w:uiPriority="65" w:unhideWhenUsed="0"/>
+    <w:lsdException w:name="Revision" w:uiPriority="99" w:unhideWhenUsed="0"/>
+    <w:lsdException w:name="List Paragraph" w:semiHidden="0" w:uiPriority="34" w:unhideWhenUsed="0" w:qFormat="1"/>
+    <w:lsdException w:name="Quote" w:semiHidden="0" w:uiPriority="29" w:unhideWhenUsed="0" w:qFormat="1"/>
+    <w:lsdException w:name="Intense Quote" w:semiHidden="0" w:uiPriority="30" w:unhideWhenUsed="0" w:qFormat="1"/>
+    <w:lsdException w:name="Medium List 2 Accent 1" w:semiHidden="0" w:uiPriority="66" w:unhideWhenUsed="0"/>
+    <w:lsdException w:name="Medium Grid 1 Accent 1" w:semiHidden="0" w:uiPriority="67" w:unhideWhenUsed="0"/>
+    <w:lsdException w:name="Medium Grid 2 Accent 1" w:semiHidden="0" w:uiPriority="68" w:unhideWhenUsed="0"/>
+    <w:lsdException w:name="Medium Grid 3 Accent 1" w:semiHidden="0" w:uiPriority="69" w:unhideWhenUsed="0"/>
+    <w:lsdException w:name="Dark List Accent 1" w:semiHidden="0" w:uiPriority="70" w:unhideWhenUsed="0"/>
+    <w:lsdException w:name="Colorful Shading Accent 1" w:semiHidden="0" w:uiPriority="71" w:unhideWhenUsed="0"/>
+    <w:lsdException w:name="Colorful List Accent 1" w:semiHidden="0" w:uiPriority="72" w:unhideWhenUsed="0"/>
+    <w:lsdException w:name="Colorful Grid Accent 1" w:semiHidden="0" w:uiPriority="73" w:unhideWhenUsed="0"/>
+    <w:lsdException w:name="Light Shading Accent 2" w:semiHidden="0" w:uiPriority="60" w:unhideWhenUsed="0"/>
+    <w:lsdException w:name="Light List Accent 2" w:semiHidden="0" w:uiPriority="61" w:unhideWhenUsed="0"/>
+    <w:lsdException w:name="Light Grid Accent 2" w:semiHidden="0" w:uiPriority="62" w:unhideWhenUsed="0"/>
+    <w:lsdException w:name="Medium Shading 1 Accent 2" w:semiHidden="0" w:uiPriority="63" w:unhideWhenUsed="0"/>
+    <w:lsdException w:name="Medium Shading 2 Accent 2" w:semiHidden="0" w:uiPriority="64" w:unhideWhenUsed="0"/>
+    <w:lsdException w:name="Medium List 1 Accent 2" w:semiHidden="0" w:uiPriority="65" w:unhideWhenUsed="0"/>
+    <w:lsdException w:name="Medium List 2 Accent 2" w:semiHidden="0" w:uiPriority="66" w:unhideWhenUsed="0"/>
+    <w:lsdException w:name="Medium Grid 1 Accent 2" w:semiHidden="0" w:uiPriority="67" w:unhideWhenUsed="0"/>
+    <w:lsdException w:name="Medium Grid 2 Accent 2" w:semiHidden="0" w:uiPriority="68" w:unhideWhenUsed="0"/>
+    <w:lsdException w:name="Medium Grid 3 Accent 2" w:semiHidden="0" w:uiPriority="69" w:unhideWhenUsed="0"/>
+    <w:lsdException w:name="Dark List Accent 2" w:semiHidden="0" w:uiPriority="70" w:unhideWhenUsed="0"/>
+    <w:lsdException w:name="Colorful Shading Accent 2" w:semiHidden="0" w:uiPriority="71" w:unhideWhenUsed="0"/>
+    <w:lsdException w:name="Colorful List Accent 2" w:semiHidden="0" w:uiPriority="72" w:unhideWhenUsed="0"/>
+    <w:lsdException w:name="Colorful Grid Accent 2" w:semiHidden="0" w:uiPriority="73" w:unhideWhenUsed="0"/>
+    <w:lsdException w:name="Light Shading Accent 3" w:semiHidden="0" w:uiPriority="60" w:unhideWhenUsed="0"/>
+    <w:lsdException w:name="Light List Accent 3" w:semiHidden="0" w:uiPriority="61" w:unhideWhenUsed="0"/>
+    <w:lsdException w:name="Light Grid Accent 3" w:semiHidden="0" w:uiPriority="62" w:unhideWhenUsed="0"/>
+    <w:lsdException w:name="Medium Shading 1 Accent 3" w:semiHidden="0" w:uiPriority="63" w:unhideWhenUsed="0"/>
+    <w:lsdException w:name="Medium Shading 2 Accent 3" w:semiHidden="0" w:uiPriority="64" w:unhideWhenUsed="0"/>
+    <w:lsdException w:name="Medium List 1 Accent 3" w:semiHidden="0" w:uiPriority="65" w:unhideWhenUsed="0"/>
+    <w:lsdException w:name="Medium List 2 Accent 3" w:semiHidden="0" w:uiPriority="66" w:unhideWhenUsed="0"/>
+    <w:lsdException w:name="Medium Grid 1 Accent 3" w:semiHidden="0" w:uiPriority="67" w:unhideWhenUsed="0"/>
+    <w:lsdException w:name="Medium Grid 2 Accent 3" w:semiHidden="0" w:uiPriority="68" w:unhideWhenUsed="0"/>
+    <w:lsdException w:name="Medium Grid 3 Accent 3" w:semiHidden="0" w:uiPriority="69" w:unhideWhenUsed="0"/>
+    <w:lsdException w:name="Dark List Accent 3" w:semiHidden="0" w:uiPriority="70" w:unhideWhenUsed="0"/>
+    <w:lsdException w:name="Colorful Shading Accent 3" w:semiHidden="0" w:uiPriority="71" w:unhideWhenUsed="0"/>
+    <w:lsdException w:name="Colorful List Accent 3" w:semiHidden="0" w:uiPriority="72" w:unhideWhenUsed="0"/>
+    <w:lsdException w:name="Colorful Grid Accent 3" w:semiHidden="0" w:uiPriority="73" w:unhideWhenUsed="0"/>
+    <w:lsdException w:name="Light Shading Accent 4" w:semiHidden="0" w:uiPriority="60" w:unhideWhenUsed="0"/>
+    <w:lsdException w:name="Light List Accent 4" w:semiHidden="0" w:uiPriority="61" w:unhideWhenUsed="0"/>
+    <w:lsdException w:name="Light Grid Accent 4" w:semiHidden="0" w:uiPriority="62" w:unhideWhenUsed="0"/>
+    <w:lsdException w:name="Medium Shading 1 Accent 4" w:semiHidden="0" w:uiPriority="63" w:unhideWhenUsed="0"/>
+    <w:lsdException w:name="Medium Shading 2 Accent 4" w:semiHidden="0" w:uiPriority="64" w:unhideWhenUsed="0"/>
+    <w:lsdException w:name="Medium List 1 Accent 4" w:semiHidden="0" w:uiPriority="65" w:unhideWhenUsed="0"/>
+    <w:lsdException w:name="Medium List 2 Accent 4" w:semiHidden="0" w:uiPriority="66" w:unhideWhenUsed="0"/>
+    <w:lsdException w:name="Medium Grid 1 Accent 4" w:semiHidden="0" w:uiPriority="67" w:unhideWhenUsed="0"/>
+    <w:lsdException w:name="Medium Grid 2 Accent 4" w:semiHidden="0" w:uiPriority="68" w:unhideWhenUsed="0"/>
+    <w:lsdException w:name="Medium Grid 3 Accent 4" w:semiHidden="0" w:uiPriority="69" w:unhideWhenUsed="0"/>
+    <w:lsdException w:name="Dark List Accent 4" w:semiHidden="0" w:uiPriority="70" w:unhideWhenUsed="0"/>
+    <w:lsdException w:name="Colorful Shading Accent 4" w:semiHidden="0" w:uiPriority="71" w:unhideWhenUsed="0"/>
+    <w:lsdException w:name="Colorful List Accent 4" w:semiHidden="0" w:uiPriority="72" w:unhideWhenUsed="0"/>
+    <w:lsdException w:name="Colorful Grid Accent 4" w:semiHidden="0" w:uiPriority="73" w:unhideWhenUsed="0"/>
+    <w:lsdException w:name="Light Shading Accent 5" w:semiHidden="0" w:uiPriority="60" w:unhideWhenUsed="0"/>
+    <w:lsdException w:name="Light List Accent 5" w:semiHidden="0" w:uiPriority="61" w:unhideWhenUsed="0"/>
+    <w:lsdException w:name="Light Grid Accent 5" w:semiHidden="0" w:uiPriority="62" w:unhideWhenUsed="0"/>
+    <w:lsdException w:name="Medium Shading 1 Accent 5" w:semiHidden="0" w:uiPriority="63" w:unhideWhenUsed="0"/>
+    <w:lsdException w:name="Medium Shading 2 Accent 5" w:semiHidden="0" w:uiPriority="64" w:unhideWhenUsed="0"/>
+    <w:lsdException w:name="Medium List 1 Accent 5" w:semiHidden="0" w:uiPriority="65" w:unhideWhenUsed="0"/>
+    <w:lsdException w:name="Medium List 2 Accent 5" w:semiHidden="0" w:uiPriority="66" w:unhideWhenUsed="0"/>
+    <w:lsdException w:name="Medium Grid 1 Accent 5" w:semiHidden="0" w:uiPriority="67" w:unhideWhenUsed="0"/>
+    <w:lsdException w:name="Medium Grid 2 Accent 5" w:semiHidden="0" w:uiPriority="68" w:unhideWhenUsed="0"/>
+    <w:lsdException w:name="Medium Grid 3 Accent 5" w:semiHidden="0" w:uiPriority="69" w:unhideWhenUsed="0"/>
+    <w:lsdException w:name="Dark List Accent 5" w:semiHidden="0" w:uiPriority="70" w:unhideWhenUsed="0"/>
+    <w:lsdException w:name="Colorful Shading Accent 5" w:semiHidden="0" w:uiPriority="71" w:unhideWhenUsed="0"/>
+    <w:lsdException w:name="Colorful List Accent 5" w:semiHidden="0" w:uiPriority="72" w:unhideWhenUsed="0"/>
+    <w:lsdException w:name="Colorful Grid Accent 5" w:semiHidden="0" w:uiPriority="73" w:unhideWhenUsed="0"/>
+    <w:lsdException w:name="Light Shading Accent 6" w:semiHidden="0" w:uiPriority="60" w:unhideWhenUsed="0"/>
+    <w:lsdException w:name="Light List Accent 6" w:semiHidden="0" w:uiPriority="61" w:unhideWhenUsed="0"/>
+    <w:lsdException w:name="Light Grid Accent 6" w:semiHidden="0" w:uiPriority="62" w:unhideWhenUsed="0"/>
+    <w:lsdException w:name="Medium Shading 1 Accent 6" w:semiHidden="0" w:uiPriority="63" w:unhideWhenUsed="0"/>
+    <w:lsdException w:name="Medium Shading 2 Accent 6" w:semiHidden="0" w:uiPriority="64" w:unhideWhenUsed="0"/>
+    <w:lsdException w:name="Medium List 1 Accent 6" w:semiHidden="0" w:uiPriority="65" w:unhideWhenUsed="0"/>
+    <w:lsdException w:name="Medium List 2 Accent 6" w:semiHidden="0" w:uiPriority="66" w:unhideWhenUsed="0"/>
+    <w:lsdException w:name="Medium Grid 1 Accent 6" w:semiHidden="0" w:uiPriority="67" w:unhideWhenUsed="0"/>
+    <w:lsdException w:name="Medium Grid 2 Accent 6" w:semiHidden="0" w:uiPriority="68" w:unhideWhenUsed="0"/>
+    <w:lsdException w:name="Medium Grid 3 Accent 6" w:semiHidden="0" w:uiPriority="69" w:unhideWhenUsed="0"/>
+    <w:lsdException w:name="Dark List Accent 6" w:semiHidden="0" w:uiPriority="70" w:unhideWhenUsed="0"/>
+    <w:lsdException w:name="Colorful Shading Accent 6" w:semiHidden="0" w:uiPriority="71" w:unhideWhenUsed="0"/>
+    <w:lsdException w:name="Colorful List Accent 6" w:semiHidden="0" w:uiPriority="72" w:unhideWhenUsed="0"/>
+    <w:lsdException w:name="Colorful Grid Accent 6" w:semiHidden="0" w:uiPriority="73" w:unhideWhenUsed="0"/>
+    <w:lsdException w:name="Subtle Emphasis" w:semiHidden="0" w:uiPriority="19" w:unhideWhenUsed="0" w:qFormat="1"/>
+    <w:lsdException w:name="Intense Emphasis" w:semiHidden="0" w:uiPriority="21" w:unhideWhenUsed="0" w:qFormat="1"/>
+    <w:lsdException w:name="Subtle Reference" w:semiHidden="0" w:uiPriority="31" w:unhideWhenUsed="0" w:qFormat="1"/>
+    <w:lsdException w:name="Intense Reference" w:semiHidden="0" w:uiPriority="32" w:unhideWhenUsed="0" w:qFormat="1"/>
+    <w:lsdException w:name="Book Title" w:semiHidden="0" w:uiPriority="33" w:unhideWhenUsed="0" w:qFormat="1"/>
+    <w:lsdException w:name="Bibliography" w:uiPriority="37"/>
+    <w:lsdException w:name="TOC Heading" w:uiPriority="39" w:qFormat="1"/>
   </w:latentStyles>
   <w:style w:type="paragraph" w:default="1" w:styleId="Normal">
     <w:name w:val="Normal"/>
@@ -9005,6 +8843,451 @@
 </w:styles>
 </file>
 
+<file path=word/stylesWithEffects.xml><?xml version="1.0" encoding="utf-8"?>
+<w:styles xmlns:wpc="http://schemas.microsoft.com/office/word/2010/wordprocessingCanvas" xmlns:mc="http://schemas.openxmlformats.org/markup-compatibility/2006" xmlns:o="urn:schemas-microsoft-com:office:office" xmlns:r="http://schemas.openxmlformats.org/officeDocument/2006/relationships" xmlns:m="http://schemas.openxmlformats.org/officeDocument/2006/math" xmlns:v="urn:schemas-microsoft-com:vml" xmlns:wp14="http://schemas.microsoft.com/office/word/2010/wordprocessingDrawing" xmlns:wp="http://schemas.openxmlformats.org/drawingml/2006/wordprocessingDrawing" xmlns:w10="urn:schemas-microsoft-com:office:word" xmlns:w="http://schemas.openxmlformats.org/wordprocessingml/2006/main" xmlns:w14="http://schemas.microsoft.com/office/word/2010/wordml" xmlns:wpg="http://schemas.microsoft.com/office/word/2010/wordprocessingGroup" xmlns:wpi="http://schemas.microsoft.com/office/word/2010/wordprocessingInk" xmlns:wne="http://schemas.microsoft.com/office/word/2006/wordml" xmlns:wps="http://schemas.microsoft.com/office/word/2010/wordprocessingShape" mc:Ignorable="w14 wp14">
+  <w:docDefaults>
+    <w:rPrDefault>
+      <w:rPr>
+        <w:rFonts w:asciiTheme="minorHAnsi" w:eastAsiaTheme="minorEastAsia" w:hAnsiTheme="minorHAnsi" w:cstheme="minorBidi"/>
+        <w:sz w:val="22"/>
+        <w:szCs w:val="22"/>
+        <w:lang w:val="en-US" w:eastAsia="en-US" w:bidi="ar-SA"/>
+      </w:rPr>
+    </w:rPrDefault>
+    <w:pPrDefault>
+      <w:pPr>
+        <w:spacing w:after="200" w:line="276" w:lineRule="auto"/>
+      </w:pPr>
+    </w:pPrDefault>
+  </w:docDefaults>
+  <w:latentStyles w:defLockedState="0" w:defUIPriority="99" w:defSemiHidden="1" w:defUnhideWhenUsed="1" w:defQFormat="0" w:count="267">
+    <w:lsdException w:name="Normal" w:semiHidden="0" w:uiPriority="0" w:unhideWhenUsed="0" w:qFormat="1"/>
+    <w:lsdException w:name="heading 1" w:semiHidden="0" w:uiPriority="9" w:unhideWhenUsed="0" w:qFormat="1"/>
+    <w:lsdException w:name="heading 2" w:uiPriority="9" w:qFormat="1"/>
+    <w:lsdException w:name="heading 3" w:uiPriority="9" w:qFormat="1"/>
+    <w:lsdException w:name="heading 4" w:uiPriority="9" w:qFormat="1"/>
+    <w:lsdException w:name="heading 5" w:uiPriority="9" w:qFormat="1"/>
+    <w:lsdException w:name="heading 6" w:uiPriority="9" w:qFormat="1"/>
+    <w:lsdException w:name="heading 7" w:uiPriority="9" w:qFormat="1"/>
+    <w:lsdException w:name="heading 8" w:uiPriority="9" w:qFormat="1"/>
+    <w:lsdException w:name="heading 9" w:uiPriority="9" w:qFormat="1"/>
+    <w:lsdException w:name="toc 1" w:uiPriority="39"/>
+    <w:lsdException w:name="toc 2" w:uiPriority="39"/>
+    <w:lsdException w:name="toc 3" w:uiPriority="39"/>
+    <w:lsdException w:name="toc 4" w:uiPriority="39"/>
+    <w:lsdException w:name="toc 5" w:uiPriority="39"/>
+    <w:lsdException w:name="toc 6" w:uiPriority="39"/>
+    <w:lsdException w:name="toc 7" w:uiPriority="39"/>
+    <w:lsdException w:name="toc 8" w:uiPriority="39"/>
+    <w:lsdException w:name="toc 9" w:uiPriority="39"/>
+    <w:lsdException w:name="caption" w:uiPriority="35" w:qFormat="1"/>
+    <w:lsdException w:name="Title" w:semiHidden="0" w:uiPriority="10" w:unhideWhenUsed="0" w:qFormat="1"/>
+    <w:lsdException w:name="Default Paragraph Font" w:uiPriority="1"/>
+    <w:lsdException w:name="Subtitle" w:semiHidden="0" w:uiPriority="11" w:unhideWhenUsed="0" w:qFormat="1"/>
+    <w:lsdException w:name="Strong" w:semiHidden="0" w:uiPriority="22" w:unhideWhenUsed="0" w:qFormat="1"/>
+    <w:lsdException w:name="Emphasis" w:semiHidden="0" w:uiPriority="20" w:unhideWhenUsed="0" w:qFormat="1"/>
+    <w:lsdException w:name="Table Grid" w:semiHidden="0" w:uiPriority="59" w:unhideWhenUsed="0"/>
+    <w:lsdException w:name="Placeholder Text" w:unhideWhenUsed="0"/>
+    <w:lsdException w:name="No Spacing" w:semiHidden="0" w:uiPriority="1" w:unhideWhenUsed="0" w:qFormat="1"/>
+    <w:lsdException w:name="Light Shading" w:semiHidden="0" w:uiPriority="60" w:unhideWhenUsed="0"/>
+    <w:lsdException w:name="Light List" w:semiHidden="0" w:uiPriority="61" w:unhideWhenUsed="0"/>
+    <w:lsdException w:name="Light Grid" w:semiHidden="0" w:uiPriority="62" w:unhideWhenUsed="0"/>
+    <w:lsdException w:name="Medium Shading 1" w:semiHidden="0" w:uiPriority="63" w:unhideWhenUsed="0"/>
+    <w:lsdException w:name="Medium Shading 2" w:semiHidden="0" w:uiPriority="64" w:unhideWhenUsed="0"/>
+    <w:lsdException w:name="Medium List 1" w:semiHidden="0" w:uiPriority="65" w:unhideWhenUsed="0"/>
+    <w:lsdException w:name="Medium List 2" w:semiHidden="0" w:uiPriority="66" w:unhideWhenUsed="0"/>
+    <w:lsdException w:name="Medium Grid 1" w:semiHidden="0" w:uiPriority="67" w:unhideWhenUsed="0"/>
+    <w:lsdException w:name="Medium Grid 2" w:semiHidden="0" w:uiPriority="68" w:unhideWhenUsed="0"/>
+    <w:lsdException w:name="Medium Grid 3" w:semiHidden="0" w:uiPriority="69" w:unhideWhenUsed="0"/>
+    <w:lsdException w:name="Dark List" w:semiHidden="0" w:uiPriority="70" w:unhideWhenUsed="0"/>
+    <w:lsdException w:name="Colorful Shading" w:semiHidden="0" w:uiPriority="71" w:unhideWhenUsed="0"/>
+    <w:lsdException w:name="Colorful List" w:semiHidden="0" w:uiPriority="72" w:unhideWhenUsed="0"/>
+    <w:lsdException w:name="Colorful Grid" w:semiHidden="0" w:uiPriority="73" w:unhideWhenUsed="0"/>
+    <w:lsdException w:name="Light Shading Accent 1" w:semiHidden="0" w:uiPriority="60" w:unhideWhenUsed="0"/>
+    <w:lsdException w:name="Light List Accent 1" w:semiHidden="0" w:uiPriority="61" w:unhideWhenUsed="0"/>
+    <w:lsdException w:name="Light Grid Accent 1" w:semiHidden="0" w:uiPriority="62" w:unhideWhenUsed="0"/>
+    <w:lsdException w:name="Medium Shading 1 Accent 1" w:semiHidden="0" w:uiPriority="63" w:unhideWhenUsed="0"/>
+    <w:lsdException w:name="Medium Shading 2 Accent 1" w:semiHidden="0" w:uiPriority="64" w:unhideWhenUsed="0"/>
+    <w:lsdException w:name="Medium List 1 Accent 1" w:semiHidden="0" w:uiPriority="65" w:unhideWhenUsed="0"/>
+    <w:lsdException w:name="Revision" w:unhideWhenUsed="0"/>
+    <w:lsdException w:name="List Paragraph" w:semiHidden="0" w:uiPriority="34" w:unhideWhenUsed="0" w:qFormat="1"/>
+    <w:lsdException w:name="Quote" w:semiHidden="0" w:uiPriority="29" w:unhideWhenUsed="0" w:qFormat="1"/>
+    <w:lsdException w:name="Intense Quote" w:semiHidden="0" w:uiPriority="30" w:unhideWhenUsed="0" w:qFormat="1"/>
+    <w:lsdException w:name="Medium List 2 Accent 1" w:semiHidden="0" w:uiPriority="66" w:unhideWhenUsed="0"/>
+    <w:lsdException w:name="Medium Grid 1 Accent 1" w:semiHidden="0" w:uiPriority="67" w:unhideWhenUsed="0"/>
+    <w:lsdException w:name="Medium Grid 2 Accent 1" w:semiHidden="0" w:uiPriority="68" w:unhideWhenUsed="0"/>
+    <w:lsdException w:name="Medium Grid 3 Accent 1" w:semiHidden="0" w:uiPriority="69" w:unhideWhenUsed="0"/>
+    <w:lsdException w:name="Dark List Accent 1" w:semiHidden="0" w:uiPriority="70" w:unhideWhenUsed="0"/>
+    <w:lsdException w:name="Colorful Shading Accent 1" w:semiHidden="0" w:uiPriority="71" w:unhideWhenUsed="0"/>
+    <w:lsdException w:name="Colorful List Accent 1" w:semiHidden="0" w:uiPriority="72" w:unhideWhenUsed="0"/>
+    <w:lsdException w:name="Colorful Grid Accent 1" w:semiHidden="0" w:uiPriority="73" w:unhideWhenUsed="0"/>
+    <w:lsdException w:name="Light Shading Accent 2" w:semiHidden="0" w:uiPriority="60" w:unhideWhenUsed="0"/>
+    <w:lsdException w:name="Light List Accent 2" w:semiHidden="0" w:uiPriority="61" w:unhideWhenUsed="0"/>
+    <w:lsdException w:name="Light Grid Accent 2" w:semiHidden="0" w:uiPriority="62" w:unhideWhenUsed="0"/>
+    <w:lsdException w:name="Medium Shading 1 Accent 2" w:semiHidden="0" w:uiPriority="63" w:unhideWhenUsed="0"/>
+    <w:lsdException w:name="Medium Shading 2 Accent 2" w:semiHidden="0" w:uiPriority="64" w:unhideWhenUsed="0"/>
+    <w:lsdException w:name="Medium List 1 Accent 2" w:semiHidden="0" w:uiPriority="65" w:unhideWhenUsed="0"/>
+    <w:lsdException w:name="Medium List 2 Accent 2" w:semiHidden="0" w:uiPriority="66" w:unhideWhenUsed="0"/>
+    <w:lsdException w:name="Medium Grid 1 Accent 2" w:semiHidden="0" w:uiPriority="67" w:unhideWhenUsed="0"/>
+    <w:lsdException w:name="Medium Grid 2 Accent 2" w:semiHidden="0" w:uiPriority="68" w:unhideWhenUsed="0"/>
+    <w:lsdException w:name="Medium Grid 3 Accent 2" w:semiHidden="0" w:uiPriority="69" w:unhideWhenUsed="0"/>
+    <w:lsdException w:name="Dark List Accent 2" w:semiHidden="0" w:uiPriority="70" w:unhideWhenUsed="0"/>
+    <w:lsdException w:name="Colorful Shading Accent 2" w:semiHidden="0" w:uiPriority="71" w:unhideWhenUsed="0"/>
+    <w:lsdException w:name="Colorful List Accent 2" w:semiHidden="0" w:uiPriority="72" w:unhideWhenUsed="0"/>
+    <w:lsdException w:name="Colorful Grid Accent 2" w:semiHidden="0" w:uiPriority="73" w:unhideWhenUsed="0"/>
+    <w:lsdException w:name="Light Shading Accent 3" w:semiHidden="0" w:uiPriority="60" w:unhideWhenUsed="0"/>
+    <w:lsdException w:name="Light List Accent 3" w:semiHidden="0" w:uiPriority="61" w:unhideWhenUsed="0"/>
+    <w:lsdException w:name="Light Grid Accent 3" w:semiHidden="0" w:uiPriority="62" w:unhideWhenUsed="0"/>
+    <w:lsdException w:name="Medium Shading 1 Accent 3" w:semiHidden="0" w:uiPriority="63" w:unhideWhenUsed="0"/>
+    <w:lsdException w:name="Medium Shading 2 Accent 3" w:semiHidden="0" w:uiPriority="64" w:unhideWhenUsed="0"/>
+    <w:lsdException w:name="Medium List 1 Accent 3" w:semiHidden="0" w:uiPriority="65" w:unhideWhenUsed="0"/>
+    <w:lsdException w:name="Medium List 2 Accent 3" w:semiHidden="0" w:uiPriority="66" w:unhideWhenUsed="0"/>
+    <w:lsdException w:name="Medium Grid 1 Accent 3" w:semiHidden="0" w:uiPriority="67" w:unhideWhenUsed="0"/>
+    <w:lsdException w:name="Medium Grid 2 Accent 3" w:semiHidden="0" w:uiPriority="68" w:unhideWhenUsed="0"/>
+    <w:lsdException w:name="Medium Grid 3 Accent 3" w:semiHidden="0" w:uiPriority="69" w:unhideWhenUsed="0"/>
+    <w:lsdException w:name="Dark List Accent 3" w:semiHidden="0" w:uiPriority="70" w:unhideWhenUsed="0"/>
+    <w:lsdException w:name="Colorful Shading Accent 3" w:semiHidden="0" w:uiPriority="71" w:unhideWhenUsed="0"/>
+    <w:lsdException w:name="Colorful List Accent 3" w:semiHidden="0" w:uiPriority="72" w:unhideWhenUsed="0"/>
+    <w:lsdException w:name="Colorful Grid Accent 3" w:semiHidden="0" w:uiPriority="73" w:unhideWhenUsed="0"/>
+    <w:lsdException w:name="Light Shading Accent 4" w:semiHidden="0" w:uiPriority="60" w:unhideWhenUsed="0"/>
+    <w:lsdException w:name="Light List Accent 4" w:semiHidden="0" w:uiPriority="61" w:unhideWhenUsed="0"/>
+    <w:lsdException w:name="Light Grid Accent 4" w:semiHidden="0" w:uiPriority="62" w:unhideWhenUsed="0"/>
+    <w:lsdException w:name="Medium Shading 1 Accent 4" w:semiHidden="0" w:uiPriority="63" w:unhideWhenUsed="0"/>
+    <w:lsdException w:name="Medium Shading 2 Accent 4" w:semiHidden="0" w:uiPriority="64" w:unhideWhenUsed="0"/>
+    <w:lsdException w:name="Medium List 1 Accent 4" w:semiHidden="0" w:uiPriority="65" w:unhideWhenUsed="0"/>
+    <w:lsdException w:name="Medium List 2 Accent 4" w:semiHidden="0" w:uiPriority="66" w:unhideWhenUsed="0"/>
+    <w:lsdException w:name="Medium Grid 1 Accent 4" w:semiHidden="0" w:uiPriority="67" w:unhideWhenUsed="0"/>
+    <w:lsdException w:name="Medium Grid 2 Accent 4" w:semiHidden="0" w:uiPriority="68" w:unhideWhenUsed="0"/>
+    <w:lsdException w:name="Medium Grid 3 Accent 4" w:semiHidden="0" w:uiPriority="69" w:unhideWhenUsed="0"/>
+    <w:lsdException w:name="Dark List Accent 4" w:semiHidden="0" w:uiPriority="70" w:unhideWhenUsed="0"/>
+    <w:lsdException w:name="Colorful Shading Accent 4" w:semiHidden="0" w:uiPriority="71" w:unhideWhenUsed="0"/>
+    <w:lsdException w:name="Colorful List Accent 4" w:semiHidden="0" w:uiPriority="72" w:unhideWhenUsed="0"/>
+    <w:lsdException w:name="Colorful Grid Accent 4" w:semiHidden="0" w:uiPriority="73" w:unhideWhenUsed="0"/>
+    <w:lsdException w:name="Light Shading Accent 5" w:semiHidden="0" w:uiPriority="60" w:unhideWhenUsed="0"/>
+    <w:lsdException w:name="Light List Accent 5" w:semiHidden="0" w:uiPriority="61" w:unhideWhenUsed="0"/>
+    <w:lsdException w:name="Light Grid Accent 5" w:semiHidden="0" w:uiPriority="62" w:unhideWhenUsed="0"/>
+    <w:lsdException w:name="Medium Shading 1 Accent 5" w:semiHidden="0" w:uiPriority="63" w:unhideWhenUsed="0"/>
+    <w:lsdException w:name="Medium Shading 2 Accent 5" w:semiHidden="0" w:uiPriority="64" w:unhideWhenUsed="0"/>
+    <w:lsdException w:name="Medium List 1 Accent 5" w:semiHidden="0" w:uiPriority="65" w:unhideWhenUsed="0"/>
+    <w:lsdException w:name="Medium List 2 Accent 5" w:semiHidden="0" w:uiPriority="66" w:unhideWhenUsed="0"/>
+    <w:lsdException w:name="Medium Grid 1 Accent 5" w:semiHidden="0" w:uiPriority="67" w:unhideWhenUsed="0"/>
+    <w:lsdException w:name="Medium Grid 2 Accent 5" w:semiHidden="0" w:uiPriority="68" w:unhideWhenUsed="0"/>
+    <w:lsdException w:name="Medium Grid 3 Accent 5" w:semiHidden="0" w:uiPriority="69" w:unhideWhenUsed="0"/>
+    <w:lsdException w:name="Dark List Accent 5" w:semiHidden="0" w:uiPriority="70" w:unhideWhenUsed="0"/>
+    <w:lsdException w:name="Colorful Shading Accent 5" w:semiHidden="0" w:uiPriority="71" w:unhideWhenUsed="0"/>
+    <w:lsdException w:name="Colorful List Accent 5" w:semiHidden="0" w:uiPriority="72" w:unhideWhenUsed="0"/>
+    <w:lsdException w:name="Colorful Grid Accent 5" w:semiHidden="0" w:uiPriority="73" w:unhideWhenUsed="0"/>
+    <w:lsdException w:name="Light Shading Accent 6" w:semiHidden="0" w:uiPriority="60" w:unhideWhenUsed="0"/>
+    <w:lsdException w:name="Light List Accent 6" w:semiHidden="0" w:uiPriority="61" w:unhideWhenUsed="0"/>
+    <w:lsdException w:name="Light Grid Accent 6" w:semiHidden="0" w:uiPriority="62" w:unhideWhenUsed="0"/>
+    <w:lsdException w:name="Medium Shading 1 Accent 6" w:semiHidden="0" w:uiPriority="63" w:unhideWhenUsed="0"/>
+    <w:lsdException w:name="Medium Shading 2 Accent 6" w:semiHidden="0" w:uiPriority="64" w:unhideWhenUsed="0"/>
+    <w:lsdException w:name="Medium List 1 Accent 6" w:semiHidden="0" w:uiPriority="65" w:unhideWhenUsed="0"/>
+    <w:lsdException w:name="Medium List 2 Accent 6" w:semiHidden="0" w:uiPriority="66" w:unhideWhenUsed="0"/>
+    <w:lsdException w:name="Medium Grid 1 Accent 6" w:semiHidden="0" w:uiPriority="67" w:unhideWhenUsed="0"/>
+    <w:lsdException w:name="Medium Grid 2 Accent 6" w:semiHidden="0" w:uiPriority="68" w:unhideWhenUsed="0"/>
+    <w:lsdException w:name="Medium Grid 3 Accent 6" w:semiHidden="0" w:uiPriority="69" w:unhideWhenUsed="0"/>
+    <w:lsdException w:name="Dark List Accent 6" w:semiHidden="0" w:uiPriority="70" w:unhideWhenUsed="0"/>
+    <w:lsdException w:name="Colorful Shading Accent 6" w:semiHidden="0" w:uiPriority="71" w:unhideWhenUsed="0"/>
+    <w:lsdException w:name="Colorful List Accent 6" w:semiHidden="0" w:uiPriority="72" w:unhideWhenUsed="0"/>
+    <w:lsdException w:name="Colorful Grid Accent 6" w:semiHidden="0" w:uiPriority="73" w:unhideWhenUsed="0"/>
+    <w:lsdException w:name="Subtle Emphasis" w:semiHidden="0" w:uiPriority="19" w:unhideWhenUsed="0" w:qFormat="1"/>
+    <w:lsdException w:name="Intense Emphasis" w:semiHidden="0" w:uiPriority="21" w:unhideWhenUsed="0" w:qFormat="1"/>
+    <w:lsdException w:name="Subtle Reference" w:semiHidden="0" w:uiPriority="31" w:unhideWhenUsed="0" w:qFormat="1"/>
+    <w:lsdException w:name="Intense Reference" w:semiHidden="0" w:uiPriority="32" w:unhideWhenUsed="0" w:qFormat="1"/>
+    <w:lsdException w:name="Book Title" w:semiHidden="0" w:uiPriority="33" w:unhideWhenUsed="0" w:qFormat="1"/>
+    <w:lsdException w:name="Bibliography" w:uiPriority="37"/>
+    <w:lsdException w:name="TOC Heading" w:uiPriority="39" w:qFormat="1"/>
+  </w:latentStyles>
+  <w:style w:type="paragraph" w:default="1" w:styleId="Normal">
+    <w:name w:val="Normal"/>
+    <w:qFormat/>
+  </w:style>
+  <w:style w:type="character" w:default="1" w:styleId="DefaultParagraphFont">
+    <w:name w:val="Default Paragraph Font"/>
+    <w:uiPriority w:val="1"/>
+    <w:semiHidden/>
+    <w:unhideWhenUsed/>
+  </w:style>
+  <w:style w:type="table" w:default="1" w:styleId="TableNormal">
+    <w:name w:val="Normal Table"/>
+    <w:uiPriority w:val="99"/>
+    <w:semiHidden/>
+    <w:unhideWhenUsed/>
+    <w:tblPr>
+      <w:tblInd w:w="0" w:type="dxa"/>
+      <w:tblCellMar>
+        <w:top w:w="0" w:type="dxa"/>
+        <w:left w:w="108" w:type="dxa"/>
+        <w:bottom w:w="0" w:type="dxa"/>
+        <w:right w:w="108" w:type="dxa"/>
+      </w:tblCellMar>
+    </w:tblPr>
+  </w:style>
+  <w:style w:type="numbering" w:default="1" w:styleId="NoList">
+    <w:name w:val="No List"/>
+    <w:uiPriority w:val="99"/>
+    <w:semiHidden/>
+    <w:unhideWhenUsed/>
+  </w:style>
+</w:styles>
+</file>
+
+<file path=word/charts/chart1.xml><?xml version="1.0" encoding="utf-8"?>
+<c:chartSpace xmlns:c="http://schemas.openxmlformats.org/drawingml/2006/chart" xmlns:a="http://schemas.openxmlformats.org/drawingml/2006/main" xmlns:r="http://schemas.openxmlformats.org/officeDocument/2006/relationships">
+  <c:date1904 val="0"/>
+  <c:lang val="en-US"/>
+  <c:roundedCorners val="1"/>
+  <mc:AlternateContent xmlns:mc="http://schemas.openxmlformats.org/markup-compatibility/2006">
+    <mc:Choice xmlns:c14="http://schemas.microsoft.com/office/drawing/2007/8/2/chart" Requires="c14">
+      <c14:style val="102"/>
+    </mc:Choice>
+    <mc:Fallback>
+      <c:style val="2"/>
+    </mc:Fallback>
+  </mc:AlternateContent>
+  <c:chart>
+    <c:title>
+      <c:tx>
+        <c:rich>
+          <a:bodyPr/>
+          <a:lstStyle/>
+          <a:p>
+            <a:pPr>
+              <a:defRPr/>
+            </a:pPr>
+            <a:r>
+              <a:rPr lang="en-US"/>
+              <a:t>CMSC-495 - Spring</a:t>
+            </a:r>
+            <a:r>
+              <a:rPr lang="en-US" baseline="0"/>
+              <a:t> 2014</a:t>
+            </a:r>
+            <a:endParaRPr lang="en-US"/>
+          </a:p>
+        </c:rich>
+      </c:tx>
+      <c:overlay val="0"/>
+    </c:title>
+    <c:autoTitleDeleted val="0"/>
+    <c:plotArea>
+      <c:layout/>
+      <c:barChart>
+        <c:barDir val="bar"/>
+        <c:grouping val="stacked"/>
+        <c:varyColors val="0"/>
+        <c:ser>
+          <c:idx val="0"/>
+          <c:order val="0"/>
+          <c:tx>
+            <c:strRef>
+              <c:f>Sheet1!$B$1</c:f>
+              <c:strCache>
+                <c:ptCount val="1"/>
+                <c:pt idx="0">
+                  <c:v>Start Date</c:v>
+                </c:pt>
+              </c:strCache>
+            </c:strRef>
+          </c:tx>
+          <c:spPr>
+            <a:noFill/>
+          </c:spPr>
+          <c:invertIfNegative val="0"/>
+          <c:cat>
+            <c:strRef>
+              <c:f>Sheet1!$A$2:$A$7</c:f>
+              <c:strCache>
+                <c:ptCount val="6"/>
+                <c:pt idx="0">
+                  <c:v>Form Groups</c:v>
+                </c:pt>
+                <c:pt idx="1">
+                  <c:v>Project Plan</c:v>
+                </c:pt>
+                <c:pt idx="2">
+                  <c:v>Analysis Results</c:v>
+                </c:pt>
+                <c:pt idx="3">
+                  <c:v>Design Results</c:v>
+                </c:pt>
+                <c:pt idx="4">
+                  <c:v>Test Plan</c:v>
+                </c:pt>
+                <c:pt idx="5">
+                  <c:v>Develop Software</c:v>
+                </c:pt>
+              </c:strCache>
+            </c:strRef>
+          </c:cat>
+          <c:val>
+            <c:numRef>
+              <c:f>Sheet1!$B$2:$B$7</c:f>
+              <c:numCache>
+                <c:formatCode>m/d/yyyy</c:formatCode>
+                <c:ptCount val="6"/>
+                <c:pt idx="0">
+                  <c:v>41715</c:v>
+                </c:pt>
+                <c:pt idx="1">
+                  <c:v>41722</c:v>
+                </c:pt>
+                <c:pt idx="2">
+                  <c:v>41729</c:v>
+                </c:pt>
+                <c:pt idx="3">
+                  <c:v>41736</c:v>
+                </c:pt>
+                <c:pt idx="4">
+                  <c:v>41743</c:v>
+                </c:pt>
+                <c:pt idx="5">
+                  <c:v>41750</c:v>
+                </c:pt>
+              </c:numCache>
+            </c:numRef>
+          </c:val>
+        </c:ser>
+        <c:ser>
+          <c:idx val="1"/>
+          <c:order val="1"/>
+          <c:tx>
+            <c:strRef>
+              <c:f>Sheet1!$C$1</c:f>
+              <c:strCache>
+                <c:ptCount val="1"/>
+                <c:pt idx="0">
+                  <c:v>days</c:v>
+                </c:pt>
+              </c:strCache>
+            </c:strRef>
+          </c:tx>
+          <c:invertIfNegative val="0"/>
+          <c:cat>
+            <c:strRef>
+              <c:f>Sheet1!$A$2:$A$7</c:f>
+              <c:strCache>
+                <c:ptCount val="6"/>
+                <c:pt idx="0">
+                  <c:v>Form Groups</c:v>
+                </c:pt>
+                <c:pt idx="1">
+                  <c:v>Project Plan</c:v>
+                </c:pt>
+                <c:pt idx="2">
+                  <c:v>Analysis Results</c:v>
+                </c:pt>
+                <c:pt idx="3">
+                  <c:v>Design Results</c:v>
+                </c:pt>
+                <c:pt idx="4">
+                  <c:v>Test Plan</c:v>
+                </c:pt>
+                <c:pt idx="5">
+                  <c:v>Develop Software</c:v>
+                </c:pt>
+              </c:strCache>
+            </c:strRef>
+          </c:cat>
+          <c:val>
+            <c:numRef>
+              <c:f>Sheet1!$C$2:$C$7</c:f>
+              <c:numCache>
+                <c:formatCode>General</c:formatCode>
+                <c:ptCount val="6"/>
+                <c:pt idx="0">
+                  <c:v>7</c:v>
+                </c:pt>
+                <c:pt idx="1">
+                  <c:v>7</c:v>
+                </c:pt>
+                <c:pt idx="2">
+                  <c:v>7</c:v>
+                </c:pt>
+                <c:pt idx="3">
+                  <c:v>7</c:v>
+                </c:pt>
+                <c:pt idx="4">
+                  <c:v>7</c:v>
+                </c:pt>
+                <c:pt idx="5">
+                  <c:v>20</c:v>
+                </c:pt>
+              </c:numCache>
+            </c:numRef>
+          </c:val>
+        </c:ser>
+        <c:dLbls>
+          <c:showLegendKey val="0"/>
+          <c:showVal val="0"/>
+          <c:showCatName val="0"/>
+          <c:showSerName val="0"/>
+          <c:showPercent val="0"/>
+          <c:showBubbleSize val="0"/>
+        </c:dLbls>
+        <c:gapWidth val="0"/>
+        <c:overlap val="70"/>
+        <c:axId val="44745472"/>
+        <c:axId val="44747008"/>
+      </c:barChart>
+      <c:catAx>
+        <c:axId val="44745472"/>
+        <c:scaling>
+          <c:orientation val="maxMin"/>
+        </c:scaling>
+        <c:delete val="0"/>
+        <c:axPos val="l"/>
+        <c:majorTickMark val="out"/>
+        <c:minorTickMark val="none"/>
+        <c:tickLblPos val="nextTo"/>
+        <c:crossAx val="44747008"/>
+        <c:crosses val="autoZero"/>
+        <c:auto val="1"/>
+        <c:lblAlgn val="ctr"/>
+        <c:lblOffset val="100"/>
+        <c:noMultiLvlLbl val="0"/>
+      </c:catAx>
+      <c:valAx>
+        <c:axId val="44747008"/>
+        <c:scaling>
+          <c:orientation val="minMax"/>
+          <c:max val="41771"/>
+          <c:min val="41715"/>
+        </c:scaling>
+        <c:delete val="0"/>
+        <c:axPos val="b"/>
+        <c:majorGridlines/>
+        <c:numFmt formatCode="m/d;@" sourceLinked="0"/>
+        <c:majorTickMark val="out"/>
+        <c:minorTickMark val="none"/>
+        <c:tickLblPos val="nextTo"/>
+        <c:crossAx val="44745472"/>
+        <c:crosses val="max"/>
+        <c:crossBetween val="between"/>
+        <c:majorUnit val="7"/>
+      </c:valAx>
+    </c:plotArea>
+    <c:plotVisOnly val="1"/>
+    <c:dispBlanksAs val="zero"/>
+    <c:showDLblsOverMax val="0"/>
+  </c:chart>
+  <c:spPr>
+    <a:ln cmpd="thinThick"/>
+    <a:scene3d>
+      <a:camera prst="orthographicFront"/>
+      <a:lightRig rig="threePt" dir="t"/>
+    </a:scene3d>
+    <a:sp3d>
+      <a:bevelB prst="slope"/>
+    </a:sp3d>
+  </c:spPr>
+  <c:externalData r:id="rId1">
+    <c:autoUpdate val="0"/>
+  </c:externalData>
+</c:chartSpace>
+</file>
+
 <file path=word/theme/theme1.xml><?xml version="1.0" encoding="utf-8"?>
 <a:theme xmlns:a="http://schemas.openxmlformats.org/drawingml/2006/main" name="Office Theme">
   <a:themeElements>
@@ -9293,7 +9576,7 @@
 </file>
 
 <file path=customXml/itemProps1.xml><?xml version="1.0" encoding="utf-8"?>
-<ds:datastoreItem xmlns:ds="http://schemas.openxmlformats.org/officeDocument/2006/customXml" ds:itemID="{EC57B45D-06EA-4683-A5C3-F988A0D94097}">
+<ds:datastoreItem xmlns:ds="http://schemas.openxmlformats.org/officeDocument/2006/customXml" ds:itemID="{C1366695-2795-4EB4-90EA-0B42B988D954}">
   <ds:schemaRefs>
     <ds:schemaRef ds:uri="http://schemas.openxmlformats.org/officeDocument/2006/bibliography"/>
   </ds:schemaRefs>

</xml_diff>

<commit_message>
Software Test Plan (Version 1)
Here is the final version
</commit_message>
<xml_diff>
--- a/TeamCursor_ProjectPlan_3_26_2014.docx
+++ b/TeamCursor_ProjectPlan_3_26_2014.docx
@@ -11,6 +11,8 @@
           <w:szCs w:val="56"/>
         </w:rPr>
       </w:pPr>
+      <w:bookmarkStart w:id="0" w:name="_GoBack"/>
+      <w:bookmarkEnd w:id="0"/>
     </w:p>
     <w:p>
       <w:pPr>
@@ -3224,16 +3226,16 @@
         </w:tabs>
         <w:spacing w:after="120"/>
       </w:pPr>
-      <w:bookmarkStart w:id="0" w:name="_Toc346359883"/>
-      <w:bookmarkStart w:id="1" w:name="_Toc86477719"/>
-      <w:bookmarkStart w:id="2" w:name="_Toc296529766"/>
+      <w:bookmarkStart w:id="1" w:name="_Toc346359883"/>
+      <w:bookmarkStart w:id="2" w:name="_Toc86477719"/>
+      <w:bookmarkStart w:id="3" w:name="_Toc296529766"/>
       <w:r>
         <w:lastRenderedPageBreak/>
         <w:t>Introduction</w:t>
       </w:r>
-      <w:bookmarkEnd w:id="0"/>
       <w:bookmarkEnd w:id="1"/>
       <w:bookmarkEnd w:id="2"/>
+      <w:bookmarkEnd w:id="3"/>
     </w:p>
     <w:p>
       <w:pPr>
@@ -3270,7 +3272,19 @@
         <w:rPr>
           <w:color w:val="auto"/>
         </w:rPr>
-        <w:t>during the development of the Team Cursor Data Encryption Software</w:t>
+        <w:t>during the dev</w:t>
+      </w:r>
+      <w:r>
+        <w:rPr>
+          <w:color w:val="auto"/>
+        </w:rPr>
+        <w:t>elopment of the Team Cursor File</w:t>
+      </w:r>
+      <w:r>
+        <w:rPr>
+          <w:color w:val="auto"/>
+        </w:rPr>
+        <w:t xml:space="preserve"> Encryption Software</w:t>
       </w:r>
       <w:r>
         <w:rPr>
@@ -3499,16 +3513,16 @@
           <w:tab w:val="num" w:pos="576"/>
         </w:tabs>
       </w:pPr>
-      <w:bookmarkStart w:id="3" w:name="_Toc346359884"/>
-      <w:bookmarkStart w:id="4" w:name="_Toc86477720"/>
-      <w:bookmarkStart w:id="5" w:name="_Toc296529767"/>
-      <w:bookmarkStart w:id="6" w:name="_Toc346343913"/>
+      <w:bookmarkStart w:id="4" w:name="_Toc346359884"/>
+      <w:bookmarkStart w:id="5" w:name="_Toc86477720"/>
+      <w:bookmarkStart w:id="6" w:name="_Toc296529767"/>
+      <w:bookmarkStart w:id="7" w:name="_Toc346343913"/>
       <w:r>
         <w:t>Identification</w:t>
       </w:r>
-      <w:bookmarkEnd w:id="3"/>
       <w:bookmarkEnd w:id="4"/>
       <w:bookmarkEnd w:id="5"/>
+      <w:bookmarkEnd w:id="6"/>
     </w:p>
     <w:p>
       <w:pPr>
@@ -3523,19 +3537,17 @@
         </w:rPr>
         <w:t xml:space="preserve">This document applies to the software development effort in support of the development of </w:t>
       </w:r>
-      <w:proofErr w:type="spellStart"/>
-      <w:r>
-        <w:rPr>
-          <w:color w:val="auto"/>
-        </w:rPr>
-        <w:t>TeamCursor_DataEncryption</w:t>
-      </w:r>
-      <w:proofErr w:type="spellEnd"/>
-      <w:r>
-        <w:rPr>
-          <w:color w:val="auto"/>
-        </w:rPr>
-        <w:t xml:space="preserve"> Version 1.0</w:t>
+      <w:r>
+        <w:rPr>
+          <w:color w:val="auto"/>
+        </w:rPr>
+        <w:t xml:space="preserve">Team Cursor File </w:t>
+      </w:r>
+      <w:r>
+        <w:rPr>
+          <w:color w:val="auto"/>
+        </w:rPr>
+        <w:t>Encryption Version 1.0</w:t>
       </w:r>
       <w:r>
         <w:rPr>
@@ -3558,15 +3570,15 @@
           <w:tab w:val="num" w:pos="576"/>
         </w:tabs>
       </w:pPr>
-      <w:bookmarkStart w:id="7" w:name="_Toc346359885"/>
-      <w:bookmarkStart w:id="8" w:name="_Toc86477721"/>
-      <w:bookmarkStart w:id="9" w:name="_Toc296529768"/>
+      <w:bookmarkStart w:id="8" w:name="_Toc346359885"/>
+      <w:bookmarkStart w:id="9" w:name="_Toc86477721"/>
+      <w:bookmarkStart w:id="10" w:name="_Toc296529768"/>
       <w:r>
         <w:t>Scope</w:t>
       </w:r>
-      <w:bookmarkEnd w:id="7"/>
       <w:bookmarkEnd w:id="8"/>
       <w:bookmarkEnd w:id="9"/>
+      <w:bookmarkEnd w:id="10"/>
     </w:p>
     <w:p>
       <w:pPr>
@@ -3596,7 +3608,13 @@
         <w:rPr>
           <w:color w:val="auto"/>
         </w:rPr>
-        <w:t xml:space="preserve">by Team Cursor, TC, </w:t>
+        <w:t>by Team Cursor (TC)</w:t>
+      </w:r>
+      <w:r>
+        <w:rPr>
+          <w:color w:val="auto"/>
+        </w:rPr>
+        <w:t xml:space="preserve"> </w:t>
       </w:r>
       <w:r>
         <w:rPr>
@@ -3755,93 +3773,6 @@
           <w:color w:val="auto"/>
         </w:rPr>
         <w:t xml:space="preserve">. </w:t>
-      </w:r>
-    </w:p>
-    <w:p>
-      <w:pPr>
-        <w:rPr>
-          <w:color w:val="auto"/>
-        </w:rPr>
-      </w:pPr>
-    </w:p>
-    <w:p>
-      <w:pPr>
-        <w:rPr>
-          <w:color w:val="auto"/>
-          <w:highlight w:val="yellow"/>
-        </w:rPr>
-      </w:pPr>
-      <w:r>
-        <w:rPr>
-          <w:color w:val="auto"/>
-          <w:highlight w:val="yellow"/>
-        </w:rPr>
-        <w:t>This overview shall not be construed as an official statement of product requirements.  It will only provide a brief description of the system/software and will reference detailed product requirements outlined in the File Encryption Program SRS.</w:t>
-      </w:r>
-    </w:p>
-    <w:p>
-      <w:pPr>
-        <w:rPr>
-          <w:color w:val="auto"/>
-          <w:highlight w:val="yellow"/>
-        </w:rPr>
-      </w:pPr>
-      <w:r>
-        <w:rPr>
-          <w:color w:val="auto"/>
-          <w:highlight w:val="yellow"/>
-        </w:rPr>
-        <w:t>This overview shall not be construed as an official statement of product requirements.  It will only provide a brief description of the system/software and will reference detailed produc</w:t>
-      </w:r>
-      <w:r>
-        <w:rPr>
-          <w:color w:val="auto"/>
-          <w:highlight w:val="yellow"/>
-        </w:rPr>
-        <w:t>t requirements outlined in the Team Cursor SRS.</w:t>
-      </w:r>
-    </w:p>
-    <w:p>
-      <w:pPr>
-        <w:rPr>
-          <w:color w:val="auto"/>
-          <w:highlight w:val="yellow"/>
-        </w:rPr>
-      </w:pPr>
-    </w:p>
-    <w:p>
-      <w:pPr>
-        <w:rPr>
-          <w:color w:val="auto"/>
-        </w:rPr>
-      </w:pPr>
-      <w:r>
-        <w:rPr>
-          <w:color w:val="auto"/>
-          <w:highlight w:val="yellow"/>
-        </w:rPr>
-        <w:t>Additionally, t</w:t>
-      </w:r>
-      <w:r>
-        <w:rPr>
-          <w:color w:val="auto"/>
-          <w:highlight w:val="yellow"/>
-        </w:rPr>
-        <w:t>esting will be performed at several points in the life cycle as the product is constructed.  Testing is a very dependent activity</w:t>
-      </w:r>
-      <w:r>
-        <w:rPr>
-          <w:color w:val="auto"/>
-          <w:highlight w:val="yellow"/>
-        </w:rPr>
-        <w:t xml:space="preserve"> and will continue </w:t>
-      </w:r>
-      <w:r>
-        <w:rPr>
-          <w:color w:val="auto"/>
-          <w:highlight w:val="yellow"/>
-        </w:rPr>
-        <w:t>throughout the software development life cycle.</w:t>
       </w:r>
     </w:p>
     <w:p>
@@ -3852,42 +3783,54 @@
           <w:tab w:val="num" w:pos="576"/>
         </w:tabs>
       </w:pPr>
-      <w:bookmarkStart w:id="10" w:name="_Toc346359886"/>
-      <w:bookmarkStart w:id="11" w:name="_Toc86477722"/>
-      <w:bookmarkStart w:id="12" w:name="_Toc296529769"/>
+      <w:bookmarkStart w:id="11" w:name="_Toc346359886"/>
+      <w:bookmarkStart w:id="12" w:name="_Toc86477722"/>
+      <w:bookmarkStart w:id="13" w:name="_Toc296529769"/>
       <w:r>
         <w:t>Document Overview</w:t>
       </w:r>
-      <w:bookmarkEnd w:id="10"/>
       <w:bookmarkEnd w:id="11"/>
       <w:bookmarkEnd w:id="12"/>
-    </w:p>
-    <w:p>
-      <w:pPr>
-        <w:rPr>
-          <w:color w:val="auto"/>
-        </w:rPr>
-      </w:pPr>
-      <w:bookmarkStart w:id="13" w:name="_Toc346359887"/>
-      <w:bookmarkStart w:id="14" w:name="_Toc86477723"/>
-      <w:bookmarkStart w:id="15" w:name="_Toc296529770"/>
-      <w:r>
-        <w:rPr>
-          <w:color w:val="auto"/>
-        </w:rPr>
-        <w:t>The purpose of the File Encryption Program - Software Development Plan (SDP) is to guide Team Cursor project management during the development of File Encryption Program.  Software Quality Assurance (SQA) procedures are captured in Appendix A of the SDP.  Appendix B is used to document Software Configuration Management (SCM) activities where these activities deviate from Team Cursor SCM Plan.  Project manag</w:t>
-      </w:r>
-      <w:r>
-        <w:rPr>
-          <w:color w:val="auto"/>
-        </w:rPr>
-        <w:t xml:space="preserve">ement and oversight activities </w:t>
-      </w:r>
-      <w:r>
-        <w:rPr>
-          <w:color w:val="auto"/>
-        </w:rPr>
-        <w:t>are documented in Appendix C of the SDP where these activities deviate from the Team Cursor Risk Management Plan.  Requirements for the project will be captured in the Team Cursor Software Requirements Specification (SRS).  This plan will be placed under configuration manag</w:t>
+      <w:bookmarkEnd w:id="13"/>
+    </w:p>
+    <w:p>
+      <w:pPr>
+        <w:rPr>
+          <w:color w:val="auto"/>
+        </w:rPr>
+      </w:pPr>
+      <w:bookmarkStart w:id="14" w:name="_Toc346359887"/>
+      <w:bookmarkStart w:id="15" w:name="_Toc86477723"/>
+      <w:bookmarkStart w:id="16" w:name="_Toc296529770"/>
+      <w:r>
+        <w:rPr>
+          <w:color w:val="auto"/>
+        </w:rPr>
+        <w:t>The purpose of the File Encryption Program - Software Development Plan (SDP) is to guide Team Cursor project management during the development of File Encryption Program.  Software Quality Assurance (SQA) procedures are captured in Appendix A of the SDP.  Appendix B is used to document Software Configuration Management (SCM) activities where these activities deviate from Team Cursor SCM Plan</w:t>
+      </w:r>
+      <w:r>
+        <w:rPr>
+          <w:color w:val="auto"/>
+        </w:rPr>
+        <w:t>.</w:t>
+      </w:r>
+      <w:r>
+        <w:rPr>
+          <w:color w:val="auto"/>
+        </w:rPr>
+        <w:t xml:space="preserve"> </w:t>
+      </w:r>
+      <w:r>
+        <w:rPr>
+          <w:color w:val="auto"/>
+        </w:rPr>
+        <w:t xml:space="preserve"> </w:t>
+      </w:r>
+      <w:r>
+        <w:rPr>
+          <w:color w:val="auto"/>
+        </w:rPr>
+        <w:t>Requirements for the project will be captured in the Team Cursor Software Requirements Specification (SRS).  This plan will be placed under configuration manag</w:t>
       </w:r>
       <w:r>
         <w:rPr>
@@ -3913,34 +3856,44 @@
       <w:r>
         <w:t>Relationship to Other Plans</w:t>
       </w:r>
-      <w:bookmarkEnd w:id="13"/>
       <w:bookmarkEnd w:id="14"/>
       <w:bookmarkEnd w:id="15"/>
-    </w:p>
-    <w:p>
-      <w:pPr>
-        <w:rPr>
-          <w:i/>
-          <w:color w:val="0070C0"/>
-        </w:rPr>
-      </w:pPr>
-      <w:bookmarkStart w:id="16" w:name="_Toc346343915"/>
-      <w:bookmarkStart w:id="17" w:name="_Toc346359888"/>
-      <w:bookmarkStart w:id="18" w:name="_Toc86477724"/>
-      <w:bookmarkStart w:id="19" w:name="_Toc296529771"/>
-      <w:bookmarkEnd w:id="6"/>
-      <w:r>
-        <w:rPr>
-          <w:color w:val="auto"/>
-        </w:rPr>
-        <w:t xml:space="preserve">There are several other Team Cursor documents which support the information contained within this plan.  These documents include: Team Cursor Software Configuration </w:t>
-      </w:r>
-      <w:r>
-        <w:rPr>
-          <w:color w:val="auto"/>
-        </w:rPr>
-        <w:lastRenderedPageBreak/>
-        <w:t>Management Plan, Team Cursor Software Quality Assurance Plan, and Team Cursor Metrics and Measurement Plan. Team Cursor project specific documentation relating to this plan include:  Team Cursor Software Requirements Specifications and Team Cursor Master Schedule.  This plan has been developed in accordance with Team Cursor software development processes, policies, and procedures.</w:t>
+      <w:bookmarkEnd w:id="16"/>
+    </w:p>
+    <w:p>
+      <w:pPr>
+        <w:rPr>
+          <w:color w:val="auto"/>
+        </w:rPr>
+      </w:pPr>
+      <w:bookmarkStart w:id="17" w:name="_Toc346343915"/>
+      <w:bookmarkStart w:id="18" w:name="_Toc346359888"/>
+      <w:bookmarkStart w:id="19" w:name="_Toc86477724"/>
+      <w:bookmarkStart w:id="20" w:name="_Toc296529771"/>
+      <w:bookmarkEnd w:id="7"/>
+      <w:r>
+        <w:rPr>
+          <w:color w:val="auto"/>
+        </w:rPr>
+        <w:t>There are several other Team Cursor documents which support the information contained within this plan.  These documents include: Team Cursor Software Configuration Management Plan, Team Cursor Software Quality Assurance Plan, and Team Cursor Metrics and Measurement Plan. Team Cursor project specific documentation relating to this plan include:  Team Cursor Software Requirements Specifications and Team Cursor Master Schedule.  This plan has been developed in accordance with Team Cursor software development processes, policies, and procedures.</w:t>
+      </w:r>
+    </w:p>
+    <w:p>
+      <w:pPr>
+        <w:overflowPunct/>
+        <w:autoSpaceDE/>
+        <w:autoSpaceDN/>
+        <w:adjustRightInd/>
+        <w:textAlignment w:val="auto"/>
+        <w:rPr>
+          <w:color w:val="auto"/>
+        </w:rPr>
+      </w:pPr>
+      <w:r>
+        <w:rPr>
+          <w:color w:val="auto"/>
+        </w:rPr>
+        <w:br w:type="page"/>
       </w:r>
     </w:p>
     <w:p>
@@ -3953,39 +3906,43 @@
         <w:spacing w:after="120"/>
       </w:pPr>
       <w:r>
+        <w:lastRenderedPageBreak/>
         <w:t>Acronyms and Definitions</w:t>
       </w:r>
-      <w:bookmarkEnd w:id="16"/>
       <w:bookmarkEnd w:id="17"/>
       <w:bookmarkEnd w:id="18"/>
       <w:bookmarkEnd w:id="19"/>
+      <w:bookmarkEnd w:id="20"/>
     </w:p>
     <w:p>
       <w:pPr>
         <w:pStyle w:val="Heading2"/>
       </w:pPr>
-      <w:bookmarkStart w:id="20" w:name="_Toc296227340"/>
-      <w:bookmarkStart w:id="21" w:name="_Toc269371843"/>
-      <w:bookmarkStart w:id="22" w:name="_Toc296529772"/>
-      <w:bookmarkStart w:id="23" w:name="_Toc296227350"/>
-      <w:bookmarkStart w:id="24" w:name="_Toc301252457"/>
-      <w:bookmarkStart w:id="25" w:name="_Toc301745939"/>
-      <w:bookmarkStart w:id="26" w:name="_Toc301764553"/>
-      <w:bookmarkStart w:id="27" w:name="_Toc340380170"/>
-      <w:bookmarkStart w:id="28" w:name="_Toc342181384"/>
-      <w:bookmarkStart w:id="29" w:name="_Toc346343916"/>
-      <w:bookmarkStart w:id="30" w:name="_Toc346359889"/>
-      <w:bookmarkStart w:id="31" w:name="_Toc86477725"/>
+      <w:bookmarkStart w:id="21" w:name="_Toc296227340"/>
+      <w:bookmarkStart w:id="22" w:name="_Toc269371843"/>
+      <w:bookmarkStart w:id="23" w:name="_Toc296529772"/>
+      <w:bookmarkStart w:id="24" w:name="_Toc296227350"/>
+      <w:bookmarkStart w:id="25" w:name="_Toc301252457"/>
+      <w:bookmarkStart w:id="26" w:name="_Toc301745939"/>
+      <w:bookmarkStart w:id="27" w:name="_Toc301764553"/>
+      <w:bookmarkStart w:id="28" w:name="_Toc340380170"/>
+      <w:bookmarkStart w:id="29" w:name="_Toc342181384"/>
+      <w:bookmarkStart w:id="30" w:name="_Toc346343916"/>
+      <w:bookmarkStart w:id="31" w:name="_Toc346359889"/>
+      <w:bookmarkStart w:id="32" w:name="_Toc86477725"/>
       <w:r>
         <w:t>Definitions</w:t>
       </w:r>
-      <w:bookmarkEnd w:id="20"/>
       <w:bookmarkEnd w:id="21"/>
       <w:bookmarkEnd w:id="22"/>
+      <w:bookmarkEnd w:id="23"/>
     </w:p>
     <w:tbl>
       <w:tblPr>
-        <w:tblW w:w="0" w:type="auto"/>
+        <w:tblW w:w="8810" w:type="dxa"/>
+        <w:tblBorders>
+          <w:insideH w:val="single" w:sz="4" w:space="0" w:color="auto"/>
+        </w:tblBorders>
         <w:tblLayout w:type="fixed"/>
         <w:tblCellMar>
           <w:left w:w="80" w:type="dxa"/>
@@ -3994,8 +3951,8 @@
         <w:tblLook w:val="0000" w:firstRow="0" w:lastRow="0" w:firstColumn="0" w:lastColumn="0" w:noHBand="0" w:noVBand="0"/>
       </w:tblPr>
       <w:tblGrid>
-        <w:gridCol w:w="1790"/>
-        <w:gridCol w:w="6480"/>
+        <w:gridCol w:w="1970"/>
+        <w:gridCol w:w="6840"/>
       </w:tblGrid>
       <w:tr>
         <w:trPr>
@@ -4003,7 +3960,7 @@
         </w:trPr>
         <w:tc>
           <w:tcPr>
-            <w:tcW w:w="1790" w:type="dxa"/>
+            <w:tcW w:w="1970" w:type="dxa"/>
           </w:tcPr>
           <w:p>
             <w:pPr>
@@ -4011,16 +3968,16 @@
               <w:rPr>
                 <w:b w:val="0"/>
                 <w:color w:val="auto"/>
-                <w:sz w:val="22"/>
-                <w:szCs w:val="22"/>
+                <w:sz w:val="24"/>
+                <w:szCs w:val="24"/>
               </w:rPr>
             </w:pPr>
             <w:r>
               <w:rPr>
                 <w:b w:val="0"/>
                 <w:color w:val="auto"/>
-                <w:sz w:val="22"/>
-                <w:szCs w:val="22"/>
+                <w:sz w:val="24"/>
+                <w:szCs w:val="24"/>
               </w:rPr>
               <w:t>Algorithm</w:t>
             </w:r>
@@ -4031,16 +3988,16 @@
               <w:rPr>
                 <w:b w:val="0"/>
                 <w:color w:val="auto"/>
-                <w:sz w:val="22"/>
-                <w:szCs w:val="22"/>
+                <w:sz w:val="24"/>
+                <w:szCs w:val="24"/>
               </w:rPr>
             </w:pPr>
             <w:r>
               <w:rPr>
                 <w:b w:val="0"/>
                 <w:color w:val="auto"/>
-                <w:sz w:val="22"/>
-                <w:szCs w:val="22"/>
+                <w:sz w:val="24"/>
+                <w:szCs w:val="24"/>
               </w:rPr>
               <w:t>Cipher Text</w:t>
             </w:r>
@@ -4051,16 +4008,16 @@
               <w:rPr>
                 <w:b w:val="0"/>
                 <w:color w:val="auto"/>
-                <w:sz w:val="22"/>
-                <w:szCs w:val="22"/>
+                <w:sz w:val="24"/>
+                <w:szCs w:val="24"/>
               </w:rPr>
             </w:pPr>
             <w:r>
               <w:rPr>
                 <w:b w:val="0"/>
                 <w:color w:val="auto"/>
-                <w:sz w:val="22"/>
-                <w:szCs w:val="22"/>
+                <w:sz w:val="24"/>
+                <w:szCs w:val="24"/>
               </w:rPr>
               <w:t>Decrypt</w:t>
             </w:r>
@@ -4071,16 +4028,16 @@
               <w:rPr>
                 <w:b w:val="0"/>
                 <w:color w:val="auto"/>
-                <w:sz w:val="22"/>
-                <w:szCs w:val="22"/>
+                <w:sz w:val="24"/>
+                <w:szCs w:val="24"/>
               </w:rPr>
             </w:pPr>
             <w:r>
               <w:rPr>
                 <w:b w:val="0"/>
                 <w:color w:val="auto"/>
-                <w:sz w:val="22"/>
-                <w:szCs w:val="22"/>
+                <w:sz w:val="24"/>
+                <w:szCs w:val="24"/>
               </w:rPr>
               <w:t>Encrypt</w:t>
             </w:r>
@@ -4091,16 +4048,16 @@
               <w:rPr>
                 <w:b w:val="0"/>
                 <w:color w:val="auto"/>
-                <w:sz w:val="22"/>
-                <w:szCs w:val="22"/>
+                <w:sz w:val="24"/>
+                <w:szCs w:val="24"/>
               </w:rPr>
             </w:pPr>
             <w:r>
               <w:rPr>
                 <w:b w:val="0"/>
                 <w:color w:val="auto"/>
-                <w:sz w:val="22"/>
-                <w:szCs w:val="22"/>
+                <w:sz w:val="24"/>
+                <w:szCs w:val="24"/>
               </w:rPr>
               <w:t>Key Management</w:t>
             </w:r>
@@ -4111,16 +4068,16 @@
               <w:rPr>
                 <w:b w:val="0"/>
                 <w:color w:val="auto"/>
-                <w:sz w:val="22"/>
-                <w:szCs w:val="22"/>
+                <w:sz w:val="24"/>
+                <w:szCs w:val="24"/>
               </w:rPr>
             </w:pPr>
             <w:r>
               <w:rPr>
                 <w:b w:val="0"/>
                 <w:color w:val="auto"/>
-                <w:sz w:val="22"/>
-                <w:szCs w:val="22"/>
+                <w:sz w:val="24"/>
+                <w:szCs w:val="24"/>
               </w:rPr>
               <w:t>Stenography</w:t>
             </w:r>
@@ -4131,8 +4088,8 @@
               <w:rPr>
                 <w:b w:val="0"/>
                 <w:color w:val="auto"/>
-                <w:sz w:val="22"/>
-                <w:szCs w:val="22"/>
+                <w:sz w:val="24"/>
+                <w:szCs w:val="24"/>
               </w:rPr>
             </w:pPr>
             <w:proofErr w:type="spellStart"/>
@@ -4140,8 +4097,8 @@
               <w:rPr>
                 <w:b w:val="0"/>
                 <w:color w:val="auto"/>
-                <w:sz w:val="22"/>
-                <w:szCs w:val="22"/>
+                <w:sz w:val="24"/>
+                <w:szCs w:val="24"/>
               </w:rPr>
               <w:t>WebTycho</w:t>
             </w:r>
@@ -4150,8 +4107,8 @@
               <w:rPr>
                 <w:b w:val="0"/>
                 <w:color w:val="auto"/>
-                <w:sz w:val="22"/>
-                <w:szCs w:val="22"/>
+                <w:sz w:val="24"/>
+                <w:szCs w:val="24"/>
               </w:rPr>
               <w:t xml:space="preserve"> </w:t>
             </w:r>
@@ -4162,16 +4119,16 @@
               <w:rPr>
                 <w:b w:val="0"/>
                 <w:color w:val="auto"/>
-                <w:sz w:val="22"/>
-                <w:szCs w:val="22"/>
+                <w:sz w:val="24"/>
+                <w:szCs w:val="24"/>
               </w:rPr>
             </w:pPr>
             <w:r>
               <w:rPr>
                 <w:b w:val="0"/>
                 <w:color w:val="auto"/>
-                <w:sz w:val="22"/>
-                <w:szCs w:val="22"/>
+                <w:sz w:val="24"/>
+                <w:szCs w:val="24"/>
               </w:rPr>
               <w:t>Zip File</w:t>
             </w:r>
@@ -4179,22 +4136,22 @@
         </w:tc>
         <w:tc>
           <w:tcPr>
-            <w:tcW w:w="6480" w:type="dxa"/>
+            <w:tcW w:w="6840" w:type="dxa"/>
           </w:tcPr>
           <w:p>
             <w:pPr>
               <w:pStyle w:val="TableTextJustified"/>
               <w:rPr>
                 <w:color w:val="auto"/>
-                <w:sz w:val="22"/>
-                <w:szCs w:val="22"/>
+                <w:sz w:val="24"/>
+                <w:szCs w:val="24"/>
               </w:rPr>
             </w:pPr>
             <w:r>
               <w:rPr>
                 <w:color w:val="auto"/>
-                <w:sz w:val="22"/>
-                <w:szCs w:val="22"/>
+                <w:sz w:val="24"/>
+                <w:szCs w:val="24"/>
               </w:rPr>
               <w:t xml:space="preserve"> A process to be followed in problem-solving operations.</w:t>
             </w:r>
@@ -4204,15 +4161,15 @@
               <w:pStyle w:val="TableTextJustified"/>
               <w:rPr>
                 <w:color w:val="auto"/>
-                <w:sz w:val="22"/>
-                <w:szCs w:val="22"/>
+                <w:sz w:val="24"/>
+                <w:szCs w:val="24"/>
               </w:rPr>
             </w:pPr>
             <w:r>
               <w:rPr>
                 <w:color w:val="auto"/>
-                <w:sz w:val="22"/>
-                <w:szCs w:val="22"/>
+                <w:sz w:val="24"/>
+                <w:szCs w:val="24"/>
               </w:rPr>
               <w:t xml:space="preserve">The result of </w:t>
             </w:r>
@@ -4220,16 +4177,16 @@
               <w:rPr>
                 <w:bCs/>
                 <w:color w:val="auto"/>
-                <w:sz w:val="22"/>
-                <w:szCs w:val="22"/>
+                <w:sz w:val="24"/>
+                <w:szCs w:val="24"/>
               </w:rPr>
               <w:t>encryption</w:t>
             </w:r>
             <w:r>
               <w:rPr>
                 <w:color w:val="auto"/>
-                <w:sz w:val="22"/>
-                <w:szCs w:val="22"/>
+                <w:sz w:val="24"/>
+                <w:szCs w:val="24"/>
               </w:rPr>
               <w:t xml:space="preserve"> performed on plaintext.</w:t>
             </w:r>
@@ -4239,15 +4196,15 @@
               <w:pStyle w:val="TableTextJustified"/>
               <w:rPr>
                 <w:color w:val="auto"/>
-                <w:sz w:val="22"/>
-                <w:szCs w:val="22"/>
+                <w:sz w:val="24"/>
+                <w:szCs w:val="24"/>
               </w:rPr>
             </w:pPr>
             <w:r>
               <w:rPr>
                 <w:color w:val="auto"/>
-                <w:sz w:val="22"/>
-                <w:szCs w:val="22"/>
+                <w:sz w:val="24"/>
+                <w:szCs w:val="24"/>
               </w:rPr>
               <w:t xml:space="preserve">To make a coded message intelligible. </w:t>
             </w:r>
@@ -4257,15 +4214,15 @@
               <w:pStyle w:val="TableTextJustified"/>
               <w:rPr>
                 <w:color w:val="auto"/>
-                <w:sz w:val="22"/>
-                <w:szCs w:val="22"/>
+                <w:sz w:val="24"/>
+                <w:szCs w:val="24"/>
               </w:rPr>
             </w:pPr>
             <w:r>
               <w:rPr>
                 <w:color w:val="auto"/>
-                <w:sz w:val="22"/>
-                <w:szCs w:val="22"/>
+                <w:sz w:val="24"/>
+                <w:szCs w:val="24"/>
               </w:rPr>
               <w:t>To convert data into a cipher or code.</w:t>
             </w:r>
@@ -4275,15 +4232,15 @@
               <w:pStyle w:val="TableTextJustified"/>
               <w:rPr>
                 <w:color w:val="auto"/>
-                <w:sz w:val="22"/>
-                <w:szCs w:val="22"/>
+                <w:sz w:val="24"/>
+                <w:szCs w:val="24"/>
               </w:rPr>
             </w:pPr>
             <w:r>
               <w:rPr>
                 <w:color w:val="auto"/>
-                <w:sz w:val="22"/>
-                <w:szCs w:val="22"/>
+                <w:sz w:val="24"/>
+                <w:szCs w:val="24"/>
               </w:rPr>
               <w:t>The management of keys used in encryption and decryption.</w:t>
             </w:r>
@@ -4293,15 +4250,15 @@
               <w:pStyle w:val="TableTextJustified"/>
               <w:rPr>
                 <w:color w:val="auto"/>
-                <w:sz w:val="22"/>
-                <w:szCs w:val="22"/>
+                <w:sz w:val="24"/>
+                <w:szCs w:val="24"/>
               </w:rPr>
             </w:pPr>
             <w:r>
               <w:rPr>
                 <w:color w:val="auto"/>
-                <w:sz w:val="22"/>
-                <w:szCs w:val="22"/>
+                <w:sz w:val="24"/>
+                <w:szCs w:val="24"/>
               </w:rPr>
               <w:t>The action or process of writing in shorthand or taking dictation.</w:t>
             </w:r>
@@ -4311,15 +4268,15 @@
               <w:pStyle w:val="TableTextJustified"/>
               <w:rPr>
                 <w:color w:val="auto"/>
-                <w:sz w:val="22"/>
-                <w:szCs w:val="22"/>
+                <w:sz w:val="24"/>
+                <w:szCs w:val="24"/>
               </w:rPr>
             </w:pPr>
             <w:r>
               <w:rPr>
                 <w:color w:val="auto"/>
-                <w:sz w:val="22"/>
-                <w:szCs w:val="22"/>
+                <w:sz w:val="24"/>
+                <w:szCs w:val="24"/>
               </w:rPr>
               <w:t>A portal within the UMUC website.</w:t>
             </w:r>
@@ -4329,15 +4286,15 @@
               <w:pStyle w:val="TableTextJustified"/>
               <w:rPr>
                 <w:color w:val="auto"/>
-                <w:sz w:val="22"/>
-                <w:szCs w:val="22"/>
+                <w:sz w:val="24"/>
+                <w:szCs w:val="24"/>
               </w:rPr>
             </w:pPr>
             <w:r>
               <w:rPr>
                 <w:color w:val="auto"/>
-                <w:sz w:val="22"/>
-                <w:szCs w:val="22"/>
+                <w:sz w:val="24"/>
+                <w:szCs w:val="24"/>
               </w:rPr>
               <w:t>A computer file whose contents of one or more files are compressed for storage or transmission, often carrying the extension</w:t>
             </w:r>
@@ -4347,8 +4304,8 @@
               <w:pStyle w:val="TableTextJustified"/>
               <w:rPr>
                 <w:color w:val="auto"/>
-                <w:sz w:val="22"/>
-                <w:szCs w:val="22"/>
+                <w:sz w:val="24"/>
+                <w:szCs w:val="24"/>
               </w:rPr>
             </w:pPr>
           </w:p>
@@ -4359,24 +4316,24 @@
       <w:pPr>
         <w:pStyle w:val="Heading2"/>
       </w:pPr>
-      <w:bookmarkStart w:id="32" w:name="_Toc289744696"/>
-      <w:bookmarkStart w:id="33" w:name="_Toc290177099"/>
-      <w:bookmarkStart w:id="34" w:name="_Toc290177199"/>
-      <w:bookmarkStart w:id="35" w:name="_Toc296227341"/>
-      <w:bookmarkStart w:id="36" w:name="_Toc269371844"/>
-      <w:bookmarkStart w:id="37" w:name="_Toc296529773"/>
+      <w:bookmarkStart w:id="33" w:name="_Toc289744696"/>
+      <w:bookmarkStart w:id="34" w:name="_Toc290177099"/>
+      <w:bookmarkStart w:id="35" w:name="_Toc290177199"/>
+      <w:bookmarkStart w:id="36" w:name="_Toc296227341"/>
+      <w:bookmarkStart w:id="37" w:name="_Toc269371844"/>
+      <w:bookmarkStart w:id="38" w:name="_Toc296529773"/>
       <w:r>
         <w:t>Acronyms</w:t>
       </w:r>
-      <w:bookmarkEnd w:id="32"/>
       <w:bookmarkEnd w:id="33"/>
       <w:bookmarkEnd w:id="34"/>
+      <w:bookmarkEnd w:id="35"/>
       <w:r>
         <w:t xml:space="preserve"> and Abbreviations</w:t>
       </w:r>
-      <w:bookmarkEnd w:id="35"/>
       <w:bookmarkEnd w:id="36"/>
       <w:bookmarkEnd w:id="37"/>
+      <w:bookmarkEnd w:id="38"/>
     </w:p>
     <w:tbl>
       <w:tblPr>
@@ -4607,20 +4564,333 @@
         </w:tabs>
         <w:spacing w:after="120"/>
       </w:pPr>
-      <w:bookmarkStart w:id="38" w:name="_Toc296529774"/>
-      <w:bookmarkEnd w:id="23"/>
+      <w:bookmarkStart w:id="39" w:name="_Toc296529774"/>
       <w:bookmarkEnd w:id="24"/>
       <w:bookmarkEnd w:id="25"/>
       <w:bookmarkEnd w:id="26"/>
       <w:bookmarkEnd w:id="27"/>
       <w:bookmarkEnd w:id="28"/>
+      <w:bookmarkEnd w:id="29"/>
       <w:r>
         <w:t>References</w:t>
       </w:r>
-      <w:bookmarkEnd w:id="29"/>
       <w:bookmarkEnd w:id="30"/>
       <w:bookmarkEnd w:id="31"/>
-      <w:bookmarkEnd w:id="38"/>
+      <w:bookmarkEnd w:id="32"/>
+      <w:bookmarkEnd w:id="39"/>
+    </w:p>
+    <w:p>
+      <w:pPr>
+        <w:overflowPunct/>
+        <w:autoSpaceDE/>
+        <w:autoSpaceDN/>
+        <w:adjustRightInd/>
+        <w:spacing w:beforeLines="1" w:before="2" w:afterLines="1" w:after="2" w:line="360" w:lineRule="auto"/>
+        <w:ind w:left="720" w:hanging="720"/>
+        <w:textAlignment w:val="auto"/>
+        <w:rPr>
+          <w:rFonts w:ascii="Times" w:hAnsi="Times"/>
+          <w:color w:val="auto"/>
+          <w:sz w:val="20"/>
+        </w:rPr>
+      </w:pPr>
+      <w:r>
+        <w:rPr>
+          <w:color w:val="auto"/>
+        </w:rPr>
+        <w:t>Eclipse. (</w:t>
+      </w:r>
+      <w:proofErr w:type="spellStart"/>
+      <w:r>
+        <w:rPr>
+          <w:color w:val="auto"/>
+        </w:rPr>
+        <w:t>n.d.</w:t>
+      </w:r>
+      <w:proofErr w:type="spellEnd"/>
+      <w:r>
+        <w:rPr>
+          <w:color w:val="auto"/>
+        </w:rPr>
+        <w:t xml:space="preserve">). </w:t>
+      </w:r>
+      <w:r>
+        <w:rPr>
+          <w:i/>
+          <w:color w:val="auto"/>
+        </w:rPr>
+        <w:t>Eclipse</w:t>
+      </w:r>
+      <w:r>
+        <w:rPr>
+          <w:color w:val="auto"/>
+        </w:rPr>
+        <w:t xml:space="preserve">. Retrieved from https://www.eclipse.org/ </w:t>
+      </w:r>
+    </w:p>
+    <w:p>
+      <w:pPr>
+        <w:overflowPunct/>
+        <w:autoSpaceDE/>
+        <w:autoSpaceDN/>
+        <w:adjustRightInd/>
+        <w:spacing w:beforeLines="1" w:before="2" w:afterLines="1" w:after="2" w:line="360" w:lineRule="auto"/>
+        <w:ind w:left="720" w:hanging="720"/>
+        <w:textAlignment w:val="auto"/>
+        <w:rPr>
+          <w:rFonts w:ascii="Times" w:hAnsi="Times"/>
+          <w:color w:val="auto"/>
+          <w:sz w:val="20"/>
+        </w:rPr>
+      </w:pPr>
+      <w:r>
+        <w:rPr>
+          <w:color w:val="auto"/>
+        </w:rPr>
+        <w:t>IEEE. (</w:t>
+      </w:r>
+      <w:proofErr w:type="spellStart"/>
+      <w:r>
+        <w:rPr>
+          <w:color w:val="auto"/>
+        </w:rPr>
+        <w:t>n.d.</w:t>
+      </w:r>
+      <w:proofErr w:type="spellEnd"/>
+      <w:r>
+        <w:rPr>
+          <w:color w:val="auto"/>
+        </w:rPr>
+        <w:t xml:space="preserve">). </w:t>
+      </w:r>
+      <w:r>
+        <w:rPr>
+          <w:i/>
+          <w:color w:val="auto"/>
+        </w:rPr>
+        <w:t>IEEE</w:t>
+      </w:r>
+      <w:r>
+        <w:rPr>
+          <w:color w:val="auto"/>
+        </w:rPr>
+        <w:t xml:space="preserve">. Retrieved from http://www.ieee.org/index.html </w:t>
+      </w:r>
+    </w:p>
+    <w:p>
+      <w:pPr>
+        <w:overflowPunct/>
+        <w:autoSpaceDE/>
+        <w:autoSpaceDN/>
+        <w:adjustRightInd/>
+        <w:spacing w:before="2" w:after="2"/>
+        <w:ind w:hanging="720"/>
+        <w:textAlignment w:val="auto"/>
+        <w:rPr>
+          <w:color w:val="auto"/>
+        </w:rPr>
+      </w:pPr>
+      <w:r>
+        <w:rPr>
+          <w:color w:val="auto"/>
+        </w:rPr>
+        <w:tab/>
+      </w:r>
+      <w:proofErr w:type="spellStart"/>
+      <w:r>
+        <w:rPr>
+          <w:color w:val="auto"/>
+        </w:rPr>
+        <w:t>Github</w:t>
+      </w:r>
+      <w:proofErr w:type="spellEnd"/>
+      <w:r>
+        <w:rPr>
+          <w:color w:val="auto"/>
+        </w:rPr>
+        <w:t>. (</w:t>
+      </w:r>
+      <w:proofErr w:type="spellStart"/>
+      <w:r>
+        <w:rPr>
+          <w:color w:val="auto"/>
+        </w:rPr>
+        <w:t>n.d.</w:t>
+      </w:r>
+      <w:proofErr w:type="spellEnd"/>
+      <w:r>
+        <w:rPr>
+          <w:color w:val="auto"/>
+        </w:rPr>
+        <w:t xml:space="preserve">). </w:t>
+      </w:r>
+      <w:proofErr w:type="spellStart"/>
+      <w:r>
+        <w:rPr>
+          <w:i/>
+          <w:color w:val="auto"/>
+        </w:rPr>
+        <w:t>Github</w:t>
+      </w:r>
+      <w:proofErr w:type="spellEnd"/>
+      <w:r>
+        <w:rPr>
+          <w:color w:val="auto"/>
+        </w:rPr>
+        <w:t xml:space="preserve">. Retrieved from https://github.com/ </w:t>
+      </w:r>
+    </w:p>
+    <w:p>
+      <w:pPr>
+        <w:overflowPunct/>
+        <w:autoSpaceDE/>
+        <w:autoSpaceDN/>
+        <w:adjustRightInd/>
+        <w:textAlignment w:val="auto"/>
+        <w:rPr>
+          <w:color w:val="auto"/>
+        </w:rPr>
+      </w:pPr>
+    </w:p>
+    <w:p>
+      <w:pPr>
+        <w:overflowPunct/>
+        <w:autoSpaceDE/>
+        <w:autoSpaceDN/>
+        <w:adjustRightInd/>
+        <w:textAlignment w:val="auto"/>
+        <w:rPr>
+          <w:rFonts w:ascii="Times" w:hAnsi="Times"/>
+          <w:color w:val="auto"/>
+          <w:sz w:val="20"/>
+        </w:rPr>
+      </w:pPr>
+      <w:r>
+        <w:rPr>
+          <w:color w:val="auto"/>
+        </w:rPr>
+        <w:t>Oracle. (</w:t>
+      </w:r>
+      <w:proofErr w:type="spellStart"/>
+      <w:r>
+        <w:rPr>
+          <w:color w:val="auto"/>
+        </w:rPr>
+        <w:t>n.d.</w:t>
+      </w:r>
+      <w:proofErr w:type="spellEnd"/>
+      <w:r>
+        <w:rPr>
+          <w:color w:val="auto"/>
+        </w:rPr>
+        <w:t xml:space="preserve">). </w:t>
+      </w:r>
+      <w:r>
+        <w:rPr>
+          <w:i/>
+          <w:color w:val="auto"/>
+        </w:rPr>
+        <w:t>Java SE</w:t>
+      </w:r>
+      <w:r>
+        <w:rPr>
+          <w:i/>
+          <w:color w:val="auto"/>
+        </w:rPr>
+        <w:t xml:space="preserve"> 8</w:t>
+      </w:r>
+      <w:r>
+        <w:rPr>
+          <w:color w:val="auto"/>
+        </w:rPr>
+        <w:t xml:space="preserve">. Retrieved from </w:t>
+      </w:r>
+      <w:r>
+        <w:rPr>
+          <w:color w:val="auto"/>
+        </w:rPr>
+        <w:t xml:space="preserve">http://www.oracle.com/technetwork/java/javase/downloads/index-jsp-138363.html </w:t>
+      </w:r>
+    </w:p>
+    <w:p>
+      <w:pPr>
+        <w:overflowPunct/>
+        <w:autoSpaceDE/>
+        <w:autoSpaceDN/>
+        <w:adjustRightInd/>
+        <w:spacing w:before="2" w:after="2"/>
+        <w:ind w:hanging="720"/>
+        <w:textAlignment w:val="auto"/>
+        <w:rPr>
+          <w:rFonts w:ascii="Times" w:hAnsi="Times"/>
+          <w:color w:val="auto"/>
+          <w:sz w:val="20"/>
+        </w:rPr>
+      </w:pPr>
+    </w:p>
+    <w:p>
+      <w:pPr>
+        <w:overflowPunct/>
+        <w:autoSpaceDE/>
+        <w:autoSpaceDN/>
+        <w:adjustRightInd/>
+        <w:spacing w:before="2" w:after="2"/>
+        <w:ind w:hanging="720"/>
+        <w:textAlignment w:val="auto"/>
+        <w:rPr>
+          <w:rFonts w:ascii="Times" w:hAnsi="Times"/>
+          <w:color w:val="auto"/>
+          <w:sz w:val="20"/>
+        </w:rPr>
+      </w:pPr>
+      <w:r>
+        <w:rPr>
+          <w:color w:val="auto"/>
+        </w:rPr>
+        <w:tab/>
+      </w:r>
+      <w:r>
+        <w:rPr>
+          <w:color w:val="auto"/>
+        </w:rPr>
+        <w:t>Symantec. (</w:t>
+      </w:r>
+      <w:proofErr w:type="spellStart"/>
+      <w:r>
+        <w:rPr>
+          <w:color w:val="auto"/>
+        </w:rPr>
+        <w:t>n.d.</w:t>
+      </w:r>
+      <w:proofErr w:type="spellEnd"/>
+      <w:r>
+        <w:rPr>
+          <w:color w:val="auto"/>
+        </w:rPr>
+        <w:t xml:space="preserve">). </w:t>
+      </w:r>
+      <w:r>
+        <w:rPr>
+          <w:i/>
+          <w:color w:val="auto"/>
+        </w:rPr>
+        <w:t>Encryption software</w:t>
+      </w:r>
+      <w:r>
+        <w:rPr>
+          <w:color w:val="auto"/>
+        </w:rPr>
+        <w:t xml:space="preserve">. Retrieved from http://www.symantec.com/products-solutions/families/?fid=encryption </w:t>
+      </w:r>
+    </w:p>
+    <w:p>
+      <w:pPr>
+        <w:rPr>
+          <w:color w:val="auto"/>
+          <w:szCs w:val="32"/>
+          <w:lang w:eastAsia="zh-TW"/>
+        </w:rPr>
+      </w:pPr>
     </w:p>
     <w:p>
       <w:pPr>
@@ -4631,10 +4901,49 @@
       </w:pPr>
       <w:r>
         <w:rPr>
+          <w:color w:val="auto"/>
+          <w:szCs w:val="32"/>
+          <w:lang w:eastAsia="zh-TW"/>
+        </w:rPr>
+        <w:t>UMUC. (</w:t>
+      </w:r>
+      <w:proofErr w:type="spellStart"/>
+      <w:r>
+        <w:rPr>
+          <w:color w:val="auto"/>
+          <w:szCs w:val="32"/>
+          <w:lang w:eastAsia="zh-TW"/>
+        </w:rPr>
+        <w:t>n.d.</w:t>
+      </w:r>
+      <w:proofErr w:type="spellEnd"/>
+      <w:r>
+        <w:rPr>
+          <w:color w:val="auto"/>
+          <w:szCs w:val="32"/>
+          <w:lang w:eastAsia="zh-TW"/>
+        </w:rPr>
+        <w:t xml:space="preserve">). </w:t>
+      </w:r>
+      <w:proofErr w:type="spellStart"/>
+      <w:r>
+        <w:rPr>
           <w:i/>
-          <w:color w:val="0070C0"/>
-        </w:rPr>
-        <w:t>[This section should identify the specific references used within the SPP. Reference to all associated software project documentation, including the statement of work and any amendments should be included.]</w:t>
+          <w:iCs/>
+          <w:color w:val="auto"/>
+          <w:szCs w:val="32"/>
+          <w:lang w:eastAsia="zh-TW"/>
+        </w:rPr>
+        <w:t>Webtycho</w:t>
+      </w:r>
+      <w:proofErr w:type="spellEnd"/>
+      <w:r>
+        <w:rPr>
+          <w:color w:val="auto"/>
+          <w:szCs w:val="32"/>
+          <w:lang w:eastAsia="zh-TW"/>
+        </w:rPr>
+        <w:t>. Retrieved from https://www.umuc.edu/students.cfm</w:t>
       </w:r>
     </w:p>
     <w:p>
@@ -4647,89 +4956,236 @@
         <w:spacing w:after="120"/>
       </w:pPr>
       <w:r>
+        <w:lastRenderedPageBreak/>
         <w:t xml:space="preserve"> </w:t>
       </w:r>
-      <w:bookmarkStart w:id="39" w:name="_Toc346359890"/>
-      <w:bookmarkStart w:id="40" w:name="_Toc86477726"/>
-      <w:bookmarkStart w:id="41" w:name="_Toc296529775"/>
-      <w:bookmarkStart w:id="42" w:name="_Toc285614682"/>
-      <w:bookmarkStart w:id="43" w:name="_Toc285614729"/>
+      <w:bookmarkStart w:id="40" w:name="_Toc346359890"/>
+      <w:bookmarkStart w:id="41" w:name="_Toc86477726"/>
+      <w:bookmarkStart w:id="42" w:name="_Toc296529775"/>
+      <w:bookmarkStart w:id="43" w:name="_Toc285614682"/>
+      <w:bookmarkStart w:id="44" w:name="_Toc285614729"/>
       <w:r>
         <w:t>Overview</w:t>
       </w:r>
-      <w:bookmarkEnd w:id="39"/>
       <w:bookmarkEnd w:id="40"/>
       <w:bookmarkEnd w:id="41"/>
-    </w:p>
-    <w:p>
-      <w:pPr>
-        <w:rPr>
-          <w:i/>
+      <w:bookmarkEnd w:id="42"/>
+    </w:p>
+    <w:p>
+      <w:pPr>
+        <w:rPr>
+          <w:color w:val="auto"/>
+        </w:rPr>
+      </w:pPr>
+      <w:bookmarkStart w:id="45" w:name="_Toc346359897"/>
+      <w:bookmarkStart w:id="46" w:name="_Toc86477732"/>
+      <w:bookmarkStart w:id="47" w:name="_Toc296529781"/>
+      <w:r>
+        <w:rPr>
+          <w:color w:val="auto"/>
+        </w:rPr>
+        <w:t>The final deliverable program will provide the following capabilities: encryption key creation, storage, and management, file encryption/decryption, and text file storage.  The program shall be delivered in its one final version by midnight May 11</w:t>
+      </w:r>
+      <w:r>
+        <w:rPr>
+          <w:color w:val="auto"/>
+          <w:vertAlign w:val="superscript"/>
+        </w:rPr>
+        <w:t>th</w:t>
+      </w:r>
+      <w:r>
+        <w:rPr>
+          <w:color w:val="auto"/>
+        </w:rPr>
+        <w:t xml:space="preserve"> 2014 within the collaborative documents sections of </w:t>
+      </w:r>
+      <w:r>
+        <w:rPr>
+          <w:color w:val="auto"/>
+        </w:rPr>
+        <w:t xml:space="preserve">the Team Cursor </w:t>
+      </w:r>
+      <w:r>
+        <w:rPr>
+          <w:color w:val="auto"/>
+        </w:rPr>
+        <w:t xml:space="preserve">study group portal. </w:t>
+      </w:r>
+    </w:p>
+    <w:p>
+      <w:pPr>
+        <w:rPr>
+          <w:color w:val="auto"/>
+        </w:rPr>
+      </w:pPr>
+    </w:p>
+    <w:p>
+      <w:pPr>
+        <w:rPr>
+          <w:color w:val="auto"/>
+        </w:rPr>
+      </w:pPr>
+      <w:r>
+        <w:rPr>
+          <w:color w:val="auto"/>
+        </w:rPr>
+        <w:t>The Team Curs</w:t>
+      </w:r>
+      <w:r>
+        <w:rPr>
+          <w:color w:val="auto"/>
+        </w:rPr>
+        <w:t xml:space="preserve">or project start date is 30 March </w:t>
+      </w:r>
+      <w:r>
+        <w:rPr>
+          <w:color w:val="auto"/>
+        </w:rPr>
+        <w:t xml:space="preserve">2014 with </w:t>
+      </w:r>
+      <w:r>
+        <w:rPr>
+          <w:color w:val="auto"/>
+        </w:rPr>
+        <w:t>a target completion date of 11 May</w:t>
+      </w:r>
+      <w:r>
+        <w:rPr>
+          <w:color w:val="auto"/>
+        </w:rPr>
+        <w:t xml:space="preserve"> 2014. The final delivery date is </w:t>
+      </w:r>
+      <w:r>
+        <w:rPr>
+          <w:color w:val="auto"/>
+        </w:rPr>
+        <w:t>11 May</w:t>
+      </w:r>
+      <w:r>
+        <w:rPr>
+          <w:color w:val="auto"/>
+        </w:rPr>
+        <w:t xml:space="preserve"> 2014 based on the C</w:t>
+      </w:r>
+      <w:r>
+        <w:rPr>
+          <w:color w:val="auto"/>
+        </w:rPr>
+        <w:t xml:space="preserve">MSC </w:t>
+      </w:r>
+      <w:r>
+        <w:rPr>
+          <w:color w:val="auto"/>
+        </w:rPr>
+        <w:t>495 course syllabus schedule and is subject to modifications based on professor’s requests and announcements. There are no preliminary requests for</w:t>
+      </w:r>
+      <w:r>
+        <w:rPr>
+          <w:color w:val="auto"/>
+        </w:rPr>
+        <w:t xml:space="preserve"> draft versions of the Team Cursor</w:t>
+      </w:r>
+      <w:r>
+        <w:rPr>
+          <w:color w:val="auto"/>
+        </w:rPr>
+        <w:t xml:space="preserve"> project at this time. </w:t>
+      </w:r>
+    </w:p>
+    <w:p>
+      <w:pPr>
+        <w:rPr>
+          <w:color w:val="auto"/>
+        </w:rPr>
+      </w:pPr>
+    </w:p>
+    <w:p>
+      <w:pPr>
+        <w:rPr>
+          <w:color w:val="auto"/>
+        </w:rPr>
+      </w:pPr>
+      <w:r>
+        <w:rPr>
+          <w:color w:val="auto"/>
+        </w:rPr>
+        <w:t>The Team Cursor project wil</w:t>
+      </w:r>
+      <w:r>
+        <w:rPr>
+          <w:color w:val="auto"/>
+        </w:rPr>
+        <w:t xml:space="preserve">l be installed directly on </w:t>
+      </w:r>
+      <w:proofErr w:type="spellStart"/>
+      <w:r>
+        <w:rPr>
+          <w:color w:val="auto"/>
+        </w:rPr>
+        <w:t>WebTyc</w:t>
+      </w:r>
+      <w:r>
+        <w:rPr>
+          <w:color w:val="auto"/>
+        </w:rPr>
+        <w:t>h</w:t>
+      </w:r>
+      <w:r>
+        <w:rPr>
+          <w:color w:val="auto"/>
+        </w:rPr>
+        <w:t>o</w:t>
+      </w:r>
+      <w:proofErr w:type="spellEnd"/>
+      <w:r>
+        <w:rPr>
+          <w:color w:val="auto"/>
+        </w:rPr>
+        <w:t xml:space="preserve"> upon completion and will req</w:t>
+      </w:r>
+      <w:r>
+        <w:rPr>
+          <w:color w:val="auto"/>
+        </w:rPr>
+        <w:t>uire a download</w:t>
+      </w:r>
+      <w:r>
+        <w:rPr>
+          <w:color w:val="auto"/>
+        </w:rPr>
+        <w:t xml:space="preserve"> in order to run it properly. A “ReadMe” file </w:t>
+      </w:r>
+      <w:r>
+        <w:rPr>
+          <w:color w:val="auto"/>
+        </w:rPr>
+        <w:t>will be provided</w:t>
+      </w:r>
+      <w:r>
+        <w:rPr>
+          <w:color w:val="auto"/>
+        </w:rPr>
+        <w:t xml:space="preserve"> along with the encryption program, detailing the manner in which a user should operate the software. </w:t>
+      </w:r>
+    </w:p>
+    <w:p>
+      <w:pPr>
+        <w:rPr>
           <w:color w:val="0070C0"/>
         </w:rPr>
       </w:pPr>
-      <w:r>
-        <w:rPr>
-          <w:i/>
-          <w:color w:val="0070C0"/>
-        </w:rPr>
-        <w:lastRenderedPageBreak/>
-        <w:t xml:space="preserve">[This section of the SPP should list the items to be delivered to the customer, delivery dates, delivery locations, </w:t>
-      </w:r>
-      <w:proofErr w:type="gramStart"/>
-      <w:r>
-        <w:rPr>
-          <w:i/>
-          <w:color w:val="0070C0"/>
-        </w:rPr>
-        <w:t>and  quantities</w:t>
-      </w:r>
-      <w:proofErr w:type="gramEnd"/>
-      <w:r>
-        <w:rPr>
-          <w:i/>
-          <w:color w:val="0070C0"/>
-        </w:rPr>
-        <w:t xml:space="preserve"> required to satisfy the terms of the contract.  This list should not be construed as an official statement of product requirements.  It will only provide an outline of the system/software requirements and will reference detailed product requirements outlined in the SRS, Appendix D. An example follows:</w:t>
-      </w:r>
-    </w:p>
-    <w:p>
-      <w:pPr>
-        <w:rPr>
-          <w:i/>
-          <w:color w:val="0070C0"/>
-        </w:rPr>
-      </w:pPr>
-    </w:p>
-    <w:p>
-      <w:pPr>
-        <w:rPr>
-          <w:i/>
-          <w:color w:val="0070C0"/>
-        </w:rPr>
-      </w:pPr>
-      <w:r>
-        <w:rPr>
-          <w:i/>
-          <w:color w:val="0070C0"/>
-        </w:rPr>
-        <w:t xml:space="preserve">The project schedule in support of [Project Name] was initiated [Date] with a target completion date of [Date].   Incremental product deliveries may be requested, but none are identified at this time.  The delivery requirements are to install [Project Name] on the current [Project Name] external website.  [Project Name] will be delivered once deployment has occurred, and [Customer Name] acceptance of the product.  [Customer Name] may request the installation of [Product Name] at one additional location.  A [Project Name] </w:t>
-      </w:r>
-      <w:proofErr w:type="spellStart"/>
-      <w:r>
-        <w:rPr>
-          <w:i/>
-          <w:color w:val="0070C0"/>
-        </w:rPr>
-        <w:t>users manual</w:t>
-      </w:r>
-      <w:proofErr w:type="spellEnd"/>
-      <w:r>
-        <w:rPr>
-          <w:i/>
-          <w:color w:val="0070C0"/>
-        </w:rPr>
-        <w:t xml:space="preserve"> shall also be considered to be required as part of this delivery.   Detailed schedule guidance is provided by [document name], located [document location].  Detailed requirements information is provided by [document name], located [document location].]</w:t>
+    </w:p>
+    <w:p>
+      <w:pPr>
+        <w:rPr>
+          <w:color w:val="auto"/>
+        </w:rPr>
+      </w:pPr>
+      <w:r>
+        <w:rPr>
+          <w:color w:val="auto"/>
+        </w:rPr>
+        <w:t>Team Cursor members shall be available for any follow up inquiries the professor may have upon delivery of the final encryption program.</w:t>
       </w:r>
     </w:p>
     <w:p>
@@ -4740,29 +5196,73 @@
           <w:tab w:val="num" w:pos="576"/>
         </w:tabs>
       </w:pPr>
-      <w:bookmarkStart w:id="44" w:name="_Toc346359891"/>
-      <w:bookmarkStart w:id="45" w:name="_Toc86477727"/>
-      <w:bookmarkStart w:id="46" w:name="_Toc296529776"/>
+      <w:bookmarkStart w:id="48" w:name="_Toc346359891"/>
+      <w:bookmarkStart w:id="49" w:name="_Toc86477727"/>
+      <w:bookmarkStart w:id="50" w:name="_Toc296529776"/>
       <w:r>
         <w:t>Relationships</w:t>
       </w:r>
-      <w:bookmarkEnd w:id="44"/>
-      <w:bookmarkEnd w:id="45"/>
-      <w:bookmarkEnd w:id="46"/>
-    </w:p>
-    <w:p>
-      <w:pPr>
-        <w:rPr>
-          <w:i/>
-          <w:color w:val="0070C0"/>
-        </w:rPr>
-      </w:pPr>
-      <w:r>
-        <w:rPr>
-          <w:i/>
-          <w:color w:val="0070C0"/>
-        </w:rPr>
-        <w:t>[This subsection should identify interface requirements and concurrent or critical development efforts which may directly or indirectly affect product development efforts.]</w:t>
+      <w:bookmarkEnd w:id="48"/>
+      <w:bookmarkEnd w:id="49"/>
+      <w:bookmarkEnd w:id="50"/>
+    </w:p>
+    <w:p>
+      <w:pPr>
+        <w:rPr>
+          <w:color w:val="auto"/>
+        </w:rPr>
+      </w:pPr>
+      <w:r>
+        <w:rPr>
+          <w:color w:val="auto"/>
+        </w:rPr>
+        <w:t xml:space="preserve">A Java-based graphic user interface will be developed in order to serve as the main gateway for user input and program feedback. The GUI shall have buttons and fields for entering and storing a password key. The GUI shall provide the option to select a text file to encrypt and then subsequently decrypt. </w:t>
+      </w:r>
+    </w:p>
+    <w:p>
+      <w:pPr>
+        <w:rPr>
+          <w:color w:val="auto"/>
+        </w:rPr>
+      </w:pPr>
+    </w:p>
+    <w:p>
+      <w:pPr>
+        <w:rPr>
+          <w:color w:val="auto"/>
+        </w:rPr>
+      </w:pPr>
+      <w:r>
+        <w:rPr>
+          <w:color w:val="auto"/>
+        </w:rPr>
+        <w:t>Team Cursor’s program make use of eith</w:t>
+      </w:r>
+      <w:r>
+        <w:rPr>
+          <w:color w:val="auto"/>
+        </w:rPr>
+        <w:t xml:space="preserve">er the Eclipse or </w:t>
+      </w:r>
+      <w:proofErr w:type="spellStart"/>
+      <w:r>
+        <w:rPr>
+          <w:color w:val="auto"/>
+        </w:rPr>
+        <w:t>Netbeans</w:t>
+      </w:r>
+      <w:proofErr w:type="spellEnd"/>
+      <w:r>
+        <w:rPr>
+          <w:color w:val="auto"/>
+        </w:rPr>
+        <w:t xml:space="preserve"> IDE</w:t>
+      </w:r>
+      <w:r>
+        <w:rPr>
+          <w:color w:val="auto"/>
+        </w:rPr>
+        <w:t xml:space="preserve"> in order to compile and test the interface functionality. The development efforts will be primarily focused on interfaces that operate on either the latest versions of Window OS or IOS.</w:t>
       </w:r>
     </w:p>
     <w:p>
@@ -4773,52 +5273,27 @@
           <w:tab w:val="num" w:pos="576"/>
         </w:tabs>
       </w:pPr>
-      <w:bookmarkStart w:id="47" w:name="_Toc346359892"/>
-      <w:bookmarkStart w:id="48" w:name="_Toc86477728"/>
-      <w:bookmarkStart w:id="49" w:name="_Toc296529777"/>
+      <w:bookmarkStart w:id="51" w:name="_Toc346359892"/>
+      <w:bookmarkStart w:id="52" w:name="_Toc86477728"/>
+      <w:bookmarkStart w:id="53" w:name="_Toc296529777"/>
       <w:r>
         <w:t>Source Code</w:t>
       </w:r>
-      <w:bookmarkEnd w:id="47"/>
-      <w:bookmarkEnd w:id="48"/>
-      <w:bookmarkEnd w:id="49"/>
-    </w:p>
-    <w:p>
-      <w:pPr>
-        <w:rPr>
-          <w:i/>
-          <w:color w:val="0070C0"/>
-        </w:rPr>
-      </w:pPr>
-      <w:r>
-        <w:rPr>
-          <w:i/>
-          <w:color w:val="0070C0"/>
-        </w:rPr>
-        <w:t>[This subsection should identify source code deliverables. An example follows:</w:t>
-      </w:r>
-    </w:p>
-    <w:p>
-      <w:pPr>
-        <w:rPr>
-          <w:i/>
-          <w:color w:val="0070C0"/>
-        </w:rPr>
-      </w:pPr>
-    </w:p>
-    <w:p>
-      <w:pPr>
-        <w:rPr>
-          <w:i/>
-          <w:color w:val="0070C0"/>
-        </w:rPr>
-      </w:pPr>
-      <w:r>
-        <w:rPr>
-          <w:i/>
-          <w:color w:val="0070C0"/>
-        </w:rPr>
-        <w:t>There are no requirements for source code deliverables.  If [customer name] requests the source code, it will be delivered on CD-ROM.]</w:t>
+      <w:bookmarkEnd w:id="51"/>
+      <w:bookmarkEnd w:id="52"/>
+      <w:bookmarkEnd w:id="53"/>
+    </w:p>
+    <w:p>
+      <w:pPr>
+        <w:rPr>
+          <w:color w:val="auto"/>
+        </w:rPr>
+      </w:pPr>
+      <w:r>
+        <w:rPr>
+          <w:color w:val="auto"/>
+        </w:rPr>
+        <w:t xml:space="preserve">The source code will be developed using Java SE 8 and delivered to Professor Wireman as one single file. </w:t>
       </w:r>
     </w:p>
     <w:p>
@@ -4829,58 +5304,70 @@
           <w:tab w:val="num" w:pos="576"/>
         </w:tabs>
       </w:pPr>
-      <w:bookmarkStart w:id="50" w:name="_Toc346359893"/>
-      <w:bookmarkStart w:id="51" w:name="_Toc86477729"/>
-      <w:bookmarkStart w:id="52" w:name="_Toc296529778"/>
+      <w:bookmarkStart w:id="54" w:name="_Toc346359893"/>
+      <w:bookmarkStart w:id="55" w:name="_Toc86477729"/>
+      <w:bookmarkStart w:id="56" w:name="_Toc296529778"/>
       <w:r>
         <w:t>Documentation</w:t>
       </w:r>
-      <w:bookmarkEnd w:id="50"/>
-      <w:bookmarkEnd w:id="51"/>
-      <w:bookmarkEnd w:id="52"/>
-    </w:p>
-    <w:p>
-      <w:pPr>
-        <w:rPr>
-          <w:i/>
-          <w:color w:val="0070C0"/>
-        </w:rPr>
-      </w:pPr>
-      <w:r>
-        <w:t>[</w:t>
-      </w:r>
-      <w:r>
-        <w:rPr>
-          <w:i/>
-          <w:color w:val="0070C0"/>
-        </w:rPr>
-        <w:t>This subsection should itemize documentation deliverables and their required format.  It should also contain, either directly or by reference, the documentation plan for the software project.  This documentation plan may either be a separate document, stating how documentation is going to be developed and delivered, or may be included in this plan as references to existing standards with documentation deliverables and schedule detailed herein.  An example is provided:</w:t>
-      </w:r>
-    </w:p>
-    <w:p>
-      <w:pPr>
-        <w:rPr>
-          <w:i/>
-          <w:color w:val="0070C0"/>
-        </w:rPr>
-      </w:pPr>
-    </w:p>
-    <w:p>
-      <w:pPr>
-        <w:rPr>
-          <w:b/>
-          <w:i/>
-          <w:color w:val="0070C0"/>
-        </w:rPr>
-      </w:pPr>
-      <w:r>
-        <w:rPr>
-          <w:i/>
-          <w:color w:val="0070C0"/>
-        </w:rPr>
-        <w:t>[Project Name] will have on-line help, a user’s manual will be created from this online help system.  The user’s manual will be posted on the [Project Name] website and will be available for download by requesting customers.  Please refer to the [Project Name] master schedule for a development timeline of associated users on line help and manual.]</w:t>
-      </w:r>
-    </w:p>
+      <w:bookmarkEnd w:id="54"/>
+      <w:bookmarkEnd w:id="55"/>
+      <w:bookmarkEnd w:id="56"/>
+    </w:p>
+    <w:p/>
+    <w:p>
+      <w:r>
+        <w:t>Ongoing communications and team member contributions to the development processes of the Team Cursor program shall be documented and stored withi</w:t>
+      </w:r>
+      <w:r>
+        <w:t xml:space="preserve">n individual Google emails, </w:t>
+      </w:r>
+      <w:proofErr w:type="spellStart"/>
+      <w:r>
+        <w:t>GitH</w:t>
+      </w:r>
+      <w:r>
+        <w:t>ub</w:t>
+      </w:r>
+      <w:proofErr w:type="spellEnd"/>
+      <w:r>
+        <w:t xml:space="preserve"> repository, and each members own personal computer files. These however, are not considered formal documentations to be presented as part of the final Team Cursor project submission. </w:t>
+      </w:r>
+    </w:p>
+    <w:p/>
+    <w:p>
+      <w:r>
+        <w:lastRenderedPageBreak/>
+        <w:t>Formal documentation shall be provided within the so</w:t>
+      </w:r>
+      <w:r>
+        <w:t xml:space="preserve">urce code as </w:t>
+      </w:r>
+      <w:r>
+        <w:t>indicated in the project description of course 495. Additional documentation of all major developments and milestones shall be kept within the Team C</w:t>
+      </w:r>
+      <w:r>
+        <w:t xml:space="preserve">ursor study group portal on </w:t>
+      </w:r>
+      <w:proofErr w:type="spellStart"/>
+      <w:r>
+        <w:t>WebT</w:t>
+      </w:r>
+      <w:r>
+        <w:t>ycho</w:t>
+      </w:r>
+      <w:proofErr w:type="spellEnd"/>
+      <w:r>
+        <w:t xml:space="preserve">. </w:t>
+      </w:r>
+    </w:p>
+    <w:p/>
+    <w:p>
+      <w:r>
+        <w:t>Additionally, a formal documentation will be presented to the professor in the form of a ReadMe file, which will contain a summation of the proper workings of the Team Cursor encryption and key management program.</w:t>
+      </w:r>
+    </w:p>
+    <w:p/>
     <w:p>
       <w:pPr>
         <w:pStyle w:val="Heading2"/>
@@ -4889,163 +5376,235 @@
           <w:tab w:val="num" w:pos="576"/>
         </w:tabs>
       </w:pPr>
-      <w:bookmarkStart w:id="53" w:name="_Toc325535228"/>
-      <w:bookmarkStart w:id="54" w:name="_Toc340917768"/>
-      <w:bookmarkStart w:id="55" w:name="_Toc340918333"/>
-      <w:bookmarkStart w:id="56" w:name="_Toc341002883"/>
-      <w:bookmarkStart w:id="57" w:name="_Toc341057619"/>
-      <w:bookmarkStart w:id="58" w:name="_Toc346359895"/>
-      <w:bookmarkStart w:id="59" w:name="_Toc86477730"/>
-      <w:bookmarkStart w:id="60" w:name="_Toc296529779"/>
-      <w:bookmarkStart w:id="61" w:name="_Toc325535227"/>
-      <w:bookmarkStart w:id="62" w:name="_Toc340917767"/>
-      <w:bookmarkStart w:id="63" w:name="_Toc340918332"/>
-      <w:bookmarkStart w:id="64" w:name="_Toc341002882"/>
-      <w:bookmarkStart w:id="65" w:name="_Toc341057618"/>
+      <w:bookmarkStart w:id="57" w:name="_Toc325535228"/>
+      <w:bookmarkStart w:id="58" w:name="_Toc340917768"/>
+      <w:bookmarkStart w:id="59" w:name="_Toc340918333"/>
+      <w:bookmarkStart w:id="60" w:name="_Toc341002883"/>
+      <w:bookmarkStart w:id="61" w:name="_Toc341057619"/>
+      <w:bookmarkStart w:id="62" w:name="_Toc346359895"/>
+      <w:bookmarkStart w:id="63" w:name="_Toc86477730"/>
+      <w:bookmarkStart w:id="64" w:name="_Toc296529779"/>
+      <w:bookmarkStart w:id="65" w:name="_Toc325535227"/>
+      <w:bookmarkStart w:id="66" w:name="_Toc340917767"/>
+      <w:bookmarkStart w:id="67" w:name="_Toc340918332"/>
+      <w:bookmarkStart w:id="68" w:name="_Toc341002882"/>
+      <w:bookmarkStart w:id="69" w:name="_Toc341057618"/>
       <w:r>
         <w:t xml:space="preserve">Project </w:t>
       </w:r>
-      <w:bookmarkEnd w:id="53"/>
-      <w:bookmarkEnd w:id="54"/>
-      <w:bookmarkEnd w:id="55"/>
-      <w:bookmarkEnd w:id="56"/>
       <w:bookmarkEnd w:id="57"/>
-      <w:r>
-        <w:t>Resources</w:t>
-      </w:r>
       <w:bookmarkEnd w:id="58"/>
       <w:bookmarkEnd w:id="59"/>
       <w:bookmarkEnd w:id="60"/>
-    </w:p>
-    <w:p>
-      <w:pPr>
-        <w:rPr>
-          <w:i/>
-          <w:color w:val="0070C0"/>
-        </w:rPr>
-      </w:pPr>
-      <w:r>
-        <w:rPr>
-          <w:i/>
-          <w:color w:val="0070C0"/>
-        </w:rPr>
-        <w:t xml:space="preserve">[This section should describe the project’s approach by describing the tasks (e.g., req. -&gt; design -&gt; implementation -&gt; test) and efforts (update documentation, etc.) required to </w:t>
-      </w:r>
-      <w:r>
-        <w:rPr>
-          <w:i/>
-          <w:color w:val="0070C0"/>
-        </w:rPr>
-        <w:lastRenderedPageBreak/>
-        <w:t xml:space="preserve">successfully complete the project.  It should state the nature of each major project function or activity and identify the individuals who are responsible for those functions or activities. </w:t>
-      </w:r>
-    </w:p>
-    <w:p>
-      <w:pPr>
-        <w:rPr>
-          <w:i/>
-          <w:color w:val="0070C0"/>
-        </w:rPr>
-      </w:pPr>
-    </w:p>
-    <w:p>
-      <w:pPr>
-        <w:rPr>
-          <w:i/>
-          <w:color w:val="0070C0"/>
-        </w:rPr>
-      </w:pPr>
-      <w:r>
-        <w:rPr>
-          <w:i/>
-          <w:color w:val="0070C0"/>
-        </w:rPr>
-        <w:t>This section should also describe the make-up of the team, project roles, and internal management structure of the project.  Diagrams may be used to depict the lines of authority, responsibility, and communication within the project.  Figure 1 is an example of an organizational chart.</w:t>
-      </w:r>
-    </w:p>
-    <w:p>
-      <w:pPr>
-        <w:rPr>
-          <w:i/>
-          <w:color w:val="0070C0"/>
-        </w:rPr>
-      </w:pPr>
-    </w:p>
-    <w:p>
-      <w:pPr>
-        <w:jc w:val="center"/>
-        <w:rPr>
-          <w:i/>
-          <w:color w:val="0070C0"/>
-        </w:rPr>
-      </w:pPr>
-      <w:r>
-        <w:rPr>
-          <w:i/>
-          <w:color w:val="0070C0"/>
-        </w:rPr>
-        <w:object w:dxaOrig="7812" w:dyaOrig="2748">
-          <v:shapetype id="_x0000_t75" coordsize="21600,21600" o:spt="75" o:preferrelative="t" path="m@4@5l@4@11@9@11@9@5xe" filled="f" stroked="f">
-            <v:stroke joinstyle="miter"/>
-            <v:formulas>
-              <v:f eqn="if lineDrawn pixelLineWidth 0"/>
-              <v:f eqn="sum @0 1 0"/>
-              <v:f eqn="sum 0 0 @1"/>
-              <v:f eqn="prod @2 1 2"/>
-              <v:f eqn="prod @3 21600 pixelWidth"/>
-              <v:f eqn="prod @3 21600 pixelHeight"/>
-              <v:f eqn="sum @0 0 1"/>
-              <v:f eqn="prod @6 1 2"/>
-              <v:f eqn="prod @7 21600 pixelWidth"/>
-              <v:f eqn="sum @8 21600 0"/>
-              <v:f eqn="prod @7 21600 pixelHeight"/>
-              <v:f eqn="sum @10 21600 0"/>
-            </v:formulas>
-            <v:path o:extrusionok="f" gradientshapeok="t" o:connecttype="rect"/>
-            <o:lock v:ext="edit" aspectratio="t"/>
-          </v:shapetype>
-          <v:shape id="_x0000_i1025" type="#_x0000_t75" style="width:390.75pt;height:137.25pt" o:ole="">
-            <v:imagedata r:id="rId17" o:title=""/>
-          </v:shape>
-          <o:OLEObject Type="Embed" ProgID="Word.Picture.8" ShapeID="_x0000_i1025" DrawAspect="Content" ObjectID="_1457687144" r:id="rId18"/>
-        </w:object>
-      </w:r>
-    </w:p>
-    <w:p>
-      <w:pPr>
-        <w:jc w:val="center"/>
-        <w:rPr>
-          <w:i/>
-          <w:color w:val="0070C0"/>
-        </w:rPr>
-      </w:pPr>
-      <w:r>
-        <w:rPr>
-          <w:i/>
-          <w:color w:val="0070C0"/>
-        </w:rPr>
-        <w:t>Figure 1.  Example Project Organization</w:t>
-      </w:r>
-    </w:p>
-    <w:p>
-      <w:pPr>
-        <w:rPr>
-          <w:i/>
-          <w:color w:val="0070C0"/>
-        </w:rPr>
-      </w:pPr>
-    </w:p>
-    <w:p>
-      <w:r>
-        <w:rPr>
-          <w:i/>
-          <w:color w:val="0070C0"/>
-        </w:rPr>
-        <w:t>The relationship and interfaces between the project team and all non-project organizations should also be defined by the SPP.  Minimum interfaces include those with the customer, elements (management, SQA, SCM, etc.), and other support teams.  Relationships with other contracting agencies or organizations outside the scope of the project that will impact the project require special attention within this section.]</w:t>
-      </w:r>
-      <w:r>
-        <w:br w:type="page"/>
-      </w:r>
+      <w:bookmarkEnd w:id="61"/>
+      <w:r>
+        <w:t>Resources</w:t>
+      </w:r>
+      <w:bookmarkEnd w:id="62"/>
+      <w:bookmarkEnd w:id="63"/>
+      <w:bookmarkEnd w:id="64"/>
+    </w:p>
+    <w:p>
+      <w:pPr>
+        <w:rPr>
+          <w:color w:val="auto"/>
+        </w:rPr>
+      </w:pPr>
+    </w:p>
+    <w:p>
+      <w:pPr>
+        <w:rPr>
+          <w:color w:val="auto"/>
+        </w:rPr>
+      </w:pPr>
+      <w:r>
+        <w:rPr>
+          <w:color w:val="auto"/>
+        </w:rPr>
+        <w:t xml:space="preserve">Team Cursor’s approach to developing and implementing an encryption and key management program is to partition the project into three major components. The first is to develop a GUI that allows the user to input a key, select a text file to encrypt/decrypt, and then subsequently use the same key to open the original text file unencrypted. </w:t>
+      </w:r>
+    </w:p>
+    <w:p>
+      <w:pPr>
+        <w:rPr>
+          <w:color w:val="auto"/>
+        </w:rPr>
+      </w:pPr>
+    </w:p>
+    <w:p>
+      <w:pPr>
+        <w:rPr>
+          <w:color w:val="auto"/>
+        </w:rPr>
+      </w:pPr>
+      <w:r>
+        <w:rPr>
+          <w:color w:val="auto"/>
+        </w:rPr>
+        <w:t xml:space="preserve">The second aspect of the development process is to develop encryption and decryption capabilities using Java SE 8 code, and testing it’s functioning separately before incorporating it with the GUI. </w:t>
+      </w:r>
+    </w:p>
+    <w:p>
+      <w:pPr>
+        <w:rPr>
+          <w:color w:val="auto"/>
+        </w:rPr>
+      </w:pPr>
+    </w:p>
+    <w:p>
+      <w:pPr>
+        <w:rPr>
+          <w:color w:val="auto"/>
+        </w:rPr>
+      </w:pPr>
+      <w:r>
+        <w:rPr>
+          <w:color w:val="auto"/>
+        </w:rPr>
+        <w:t xml:space="preserve">The third aspect of the development process is to develop a key management strategy using Java SE 8, that shall allow a user to select his/her own key for both encrypting and decrypting a selected file. </w:t>
+      </w:r>
+    </w:p>
+    <w:p>
+      <w:pPr>
+        <w:rPr>
+          <w:color w:val="auto"/>
+        </w:rPr>
+      </w:pPr>
+    </w:p>
+    <w:p>
+      <w:pPr>
+        <w:rPr>
+          <w:color w:val="auto"/>
+        </w:rPr>
+      </w:pPr>
+      <w:r>
+        <w:rPr>
+          <w:color w:val="auto"/>
+        </w:rPr>
+        <w:t xml:space="preserve">All </w:t>
+      </w:r>
+      <w:r>
+        <w:rPr>
+          <w:color w:val="auto"/>
+        </w:rPr>
+        <w:t>TC</w:t>
+      </w:r>
+      <w:r>
+        <w:rPr>
+          <w:color w:val="auto"/>
+        </w:rPr>
+        <w:t xml:space="preserve"> members shall work the previously described tasks separately but simultaneous timetable. Team C</w:t>
+      </w:r>
+      <w:r>
+        <w:rPr>
+          <w:color w:val="auto"/>
+        </w:rPr>
+        <w:t xml:space="preserve">ursor members will </w:t>
+      </w:r>
+      <w:r>
+        <w:rPr>
+          <w:color w:val="auto"/>
+        </w:rPr>
+        <w:t>begin the</w:t>
+      </w:r>
+      <w:r>
+        <w:rPr>
+          <w:color w:val="auto"/>
+        </w:rPr>
+        <w:t xml:space="preserve"> coding separate module</w:t>
+      </w:r>
+      <w:r>
+        <w:rPr>
+          <w:color w:val="auto"/>
+        </w:rPr>
+        <w:t xml:space="preserve"> in order </w:t>
+      </w:r>
+      <w:r>
+        <w:rPr>
+          <w:color w:val="auto"/>
+        </w:rPr>
+        <w:t>merge</w:t>
+      </w:r>
+      <w:r>
+        <w:rPr>
+          <w:color w:val="auto"/>
+        </w:rPr>
+        <w:t xml:space="preserve"> all the coded sections two weeks prior to the </w:t>
+      </w:r>
+      <w:r>
+        <w:rPr>
+          <w:color w:val="auto"/>
+        </w:rPr>
+        <w:t>11 May 2013</w:t>
+      </w:r>
+      <w:r>
+        <w:rPr>
+          <w:color w:val="auto"/>
+        </w:rPr>
+        <w:t xml:space="preserve"> official deliverable due date. </w:t>
+      </w:r>
+    </w:p>
+    <w:p>
+      <w:pPr>
+        <w:rPr>
+          <w:color w:val="auto"/>
+        </w:rPr>
+      </w:pPr>
+    </w:p>
+    <w:p>
+      <w:pPr>
+        <w:rPr>
+          <w:color w:val="auto"/>
+        </w:rPr>
+      </w:pPr>
+      <w:r>
+        <w:rPr>
+          <w:noProof/>
+          <w:color w:val="auto"/>
+        </w:rPr>
+        <w:drawing>
+          <wp:inline distT="0" distB="0" distL="0" distR="0" wp14:anchorId="0AC6C838" wp14:editId="06FBB8A1">
+            <wp:extent cx="5478232" cy="2658533"/>
+            <wp:effectExtent l="25400" t="0" r="8168" b="0"/>
+            <wp:docPr id="2" name="Picture 1" descr="Section 4 Diagram.jpg"/>
+            <wp:cNvGraphicFramePr>
+              <a:graphicFrameLocks xmlns:a="http://schemas.openxmlformats.org/drawingml/2006/main" noChangeAspect="1"/>
+            </wp:cNvGraphicFramePr>
+            <a:graphic xmlns:a="http://schemas.openxmlformats.org/drawingml/2006/main">
+              <a:graphicData uri="http://schemas.openxmlformats.org/drawingml/2006/picture">
+                <pic:pic xmlns:pic="http://schemas.openxmlformats.org/drawingml/2006/picture">
+                  <pic:nvPicPr>
+                    <pic:cNvPr id="0" name="Section 4 Diagram.jpg"/>
+                    <pic:cNvPicPr/>
+                  </pic:nvPicPr>
+                  <pic:blipFill>
+                    <a:blip r:embed="rId17"/>
+                    <a:stretch>
+                      <a:fillRect/>
+                    </a:stretch>
+                  </pic:blipFill>
+                  <pic:spPr>
+                    <a:xfrm>
+                      <a:off x="0" y="0"/>
+                      <a:ext cx="5486400" cy="2662497"/>
+                    </a:xfrm>
+                    <a:prstGeom prst="rect">
+                      <a:avLst/>
+                    </a:prstGeom>
+                  </pic:spPr>
+                </pic:pic>
+              </a:graphicData>
+            </a:graphic>
+          </wp:inline>
+        </w:drawing>
+      </w:r>
+    </w:p>
+    <w:p>
+      <w:pPr>
+        <w:rPr>
+          <w:color w:val="auto"/>
+        </w:rPr>
+      </w:pPr>
     </w:p>
     <w:p>
       <w:pPr>
@@ -5055,58 +5614,266 @@
           <w:tab w:val="num" w:pos="576"/>
         </w:tabs>
       </w:pPr>
-      <w:bookmarkStart w:id="66" w:name="_Toc346359896"/>
-      <w:bookmarkStart w:id="67" w:name="_Toc86477731"/>
-      <w:bookmarkStart w:id="68" w:name="_Toc296529780"/>
-      <w:bookmarkEnd w:id="61"/>
-      <w:bookmarkEnd w:id="62"/>
-      <w:bookmarkEnd w:id="63"/>
-      <w:bookmarkEnd w:id="64"/>
+      <w:bookmarkStart w:id="70" w:name="_Toc346359896"/>
+      <w:bookmarkStart w:id="71" w:name="_Toc86477731"/>
+      <w:bookmarkStart w:id="72" w:name="_Toc296529780"/>
       <w:bookmarkEnd w:id="65"/>
-      <w:r>
-        <w:lastRenderedPageBreak/>
-        <w:t>Project Constraints</w:t>
-      </w:r>
       <w:bookmarkEnd w:id="66"/>
       <w:bookmarkEnd w:id="67"/>
       <w:bookmarkEnd w:id="68"/>
-    </w:p>
-    <w:p>
-      <w:pPr>
-        <w:rPr>
-          <w:i/>
-          <w:color w:val="0070C0"/>
-        </w:rPr>
-      </w:pPr>
-      <w:r>
-        <w:rPr>
-          <w:i/>
-          <w:color w:val="0070C0"/>
-        </w:rPr>
-        <w:t xml:space="preserve">[This section should describe the limits of the project including interfaces with other projects, the application of the program’s SCM and SQA (including any divergence from those plans), and the relationship with the project’s customer.  This section should also describe the administrative and managerial boundaries between the project and each of the following entities:  parent organization, customer organization, subcontracted organizations, or any organizational entities that interact with the project.  </w:t>
-      </w:r>
-    </w:p>
-    <w:p>
-      <w:pPr>
-        <w:rPr>
-          <w:i/>
-          <w:color w:val="0070C0"/>
-        </w:rPr>
-      </w:pPr>
-    </w:p>
-    <w:p>
-      <w:pPr>
-        <w:rPr>
-          <w:i/>
-          <w:color w:val="0070C0"/>
-        </w:rPr>
-      </w:pPr>
-      <w:r>
-        <w:rPr>
-          <w:i/>
-          <w:color w:val="0070C0"/>
-        </w:rPr>
-        <w:t>This section should capture the anticipated volume of the project through quantifiable measurements such as lines of code, function points, number of units modified, number of pages of documentation generated or changed, etc.  It may be useful, if the project is well defined in advance, to breakdown project activities and perform size estimates on each individual activity.  This information can then be tied to the project schedule as defined in Section 5.]</w:t>
+      <w:bookmarkEnd w:id="69"/>
+      <w:r>
+        <w:lastRenderedPageBreak/>
+        <w:t>Project Constraints</w:t>
+      </w:r>
+      <w:bookmarkEnd w:id="70"/>
+      <w:bookmarkEnd w:id="71"/>
+      <w:bookmarkEnd w:id="72"/>
+    </w:p>
+    <w:p>
+      <w:pPr>
+        <w:rPr>
+          <w:color w:val="auto"/>
+        </w:rPr>
+      </w:pPr>
+      <w:r>
+        <w:rPr>
+          <w:color w:val="auto"/>
+        </w:rPr>
+        <w:t xml:space="preserve">The Team Cursor encryption and key management program shall be based on approval and feedback provided by UMUC Professor Mark Wireman. The time constraints are limited to six-week total, as the project must be completed by </w:t>
+      </w:r>
+      <w:r>
+        <w:rPr>
+          <w:color w:val="auto"/>
+        </w:rPr>
+        <w:t>11 May 2014</w:t>
+      </w:r>
+      <w:r>
+        <w:rPr>
+          <w:color w:val="auto"/>
+        </w:rPr>
+        <w:t xml:space="preserve">. </w:t>
+      </w:r>
+    </w:p>
+    <w:p>
+      <w:pPr>
+        <w:rPr>
+          <w:color w:val="auto"/>
+        </w:rPr>
+      </w:pPr>
+    </w:p>
+    <w:p>
+      <w:pPr>
+        <w:rPr>
+          <w:color w:val="auto"/>
+        </w:rPr>
+      </w:pPr>
+      <w:r>
+        <w:rPr>
+          <w:color w:val="auto"/>
+        </w:rPr>
+        <w:t>The TC team leader</w:t>
+      </w:r>
+      <w:r>
+        <w:rPr>
+          <w:color w:val="auto"/>
+        </w:rPr>
+        <w:t xml:space="preserve"> shall be responsible for keeping the project on time and on task. All member contributions shall not diverge from the primary scope and objectives stated in section 1. </w:t>
+      </w:r>
+    </w:p>
+    <w:p>
+      <w:pPr>
+        <w:rPr>
+          <w:color w:val="auto"/>
+        </w:rPr>
+      </w:pPr>
+    </w:p>
+    <w:p>
+      <w:pPr>
+        <w:rPr>
+          <w:color w:val="auto"/>
+        </w:rPr>
+      </w:pPr>
+      <w:r>
+        <w:rPr>
+          <w:color w:val="auto"/>
+        </w:rPr>
+        <w:t xml:space="preserve">There are no parent organizations but the development quality and standards that Team Cursor will impose on our project are based on UMUC student policy, Professor Wireman requirements, and IEEE standards. </w:t>
+      </w:r>
+    </w:p>
+    <w:p>
+      <w:pPr>
+        <w:rPr>
+          <w:color w:val="auto"/>
+        </w:rPr>
+      </w:pPr>
+    </w:p>
+    <w:p>
+      <w:pPr>
+        <w:rPr>
+          <w:color w:val="auto"/>
+        </w:rPr>
+      </w:pPr>
+      <w:r>
+        <w:rPr>
+          <w:color w:val="auto"/>
+        </w:rPr>
+        <w:t xml:space="preserve">Each team member is assigned a specific coding, documentation, and development workload. However, there will be a need to maintain constant communication with other team members in order to coordinate the final product assembly efficiently. </w:t>
+      </w:r>
+    </w:p>
+    <w:p>
+      <w:pPr>
+        <w:rPr>
+          <w:color w:val="auto"/>
+        </w:rPr>
+      </w:pPr>
+    </w:p>
+    <w:p>
+      <w:pPr>
+        <w:rPr>
+          <w:color w:val="auto"/>
+        </w:rPr>
+      </w:pPr>
+      <w:r>
+        <w:rPr>
+          <w:color w:val="auto"/>
+        </w:rPr>
+        <w:t xml:space="preserve">Timelines and other deadlines shall be decided by all team members, however if there disagreement, the team leader shall determine all necessary and mandatory time constraints. </w:t>
+      </w:r>
+    </w:p>
+    <w:p>
+      <w:pPr>
+        <w:rPr>
+          <w:color w:val="auto"/>
+        </w:rPr>
+      </w:pPr>
+    </w:p>
+    <w:p>
+      <w:pPr>
+        <w:rPr>
+          <w:color w:val="auto"/>
+        </w:rPr>
+      </w:pPr>
+      <w:r>
+        <w:rPr>
+          <w:color w:val="auto"/>
+        </w:rPr>
+        <w:t>The distribution and estimation of coding and testing hours is as follows:</w:t>
+      </w:r>
+    </w:p>
+    <w:p>
+      <w:pPr>
+        <w:rPr>
+          <w:color w:val="auto"/>
+        </w:rPr>
+      </w:pPr>
+    </w:p>
+    <w:p>
+      <w:pPr>
+        <w:rPr>
+          <w:color w:val="auto"/>
+        </w:rPr>
+      </w:pPr>
+      <w:r>
+        <w:rPr>
+          <w:color w:val="auto"/>
+        </w:rPr>
+        <w:t>Ricky</w:t>
+      </w:r>
+      <w:r>
+        <w:rPr>
+          <w:color w:val="auto"/>
+        </w:rPr>
+        <w:t xml:space="preserve"> Bifford</w:t>
+      </w:r>
+      <w:r>
+        <w:rPr>
+          <w:color w:val="auto"/>
+        </w:rPr>
+        <w:t xml:space="preserve">: 35-40 hours </w:t>
+      </w:r>
+    </w:p>
+    <w:p>
+      <w:pPr>
+        <w:rPr>
+          <w:color w:val="auto"/>
+        </w:rPr>
+      </w:pPr>
+      <w:r>
+        <w:rPr>
+          <w:color w:val="auto"/>
+        </w:rPr>
+        <w:t>Kurt</w:t>
+      </w:r>
+      <w:r>
+        <w:rPr>
+          <w:color w:val="auto"/>
+        </w:rPr>
+        <w:t xml:space="preserve"> </w:t>
+      </w:r>
+      <w:proofErr w:type="spellStart"/>
+      <w:r>
+        <w:rPr>
+          <w:color w:val="auto"/>
+        </w:rPr>
+        <w:t>Carico</w:t>
+      </w:r>
+      <w:proofErr w:type="spellEnd"/>
+      <w:r>
+        <w:rPr>
+          <w:color w:val="auto"/>
+        </w:rPr>
+        <w:t xml:space="preserve">: 35-40 hours </w:t>
+      </w:r>
+    </w:p>
+    <w:p>
+      <w:pPr>
+        <w:rPr>
+          <w:color w:val="auto"/>
+        </w:rPr>
+      </w:pPr>
+      <w:r>
+        <w:rPr>
+          <w:color w:val="auto"/>
+        </w:rPr>
+        <w:t>Andy</w:t>
+      </w:r>
+      <w:r>
+        <w:rPr>
+          <w:color w:val="auto"/>
+        </w:rPr>
+        <w:t xml:space="preserve"> Castillo</w:t>
+      </w:r>
+      <w:r>
+        <w:rPr>
+          <w:color w:val="auto"/>
+        </w:rPr>
+        <w:t xml:space="preserve">: 35-40 hours </w:t>
+      </w:r>
+    </w:p>
+    <w:p>
+      <w:pPr>
+        <w:rPr>
+          <w:color w:val="auto"/>
+        </w:rPr>
+      </w:pPr>
+      <w:r>
+        <w:rPr>
+          <w:color w:val="auto"/>
+        </w:rPr>
+        <w:t>Jordan</w:t>
+      </w:r>
+      <w:r>
+        <w:rPr>
+          <w:color w:val="auto"/>
+        </w:rPr>
+        <w:t xml:space="preserve"> Kovacs</w:t>
+      </w:r>
+      <w:r>
+        <w:rPr>
+          <w:color w:val="auto"/>
+        </w:rPr>
+        <w:t xml:space="preserve">: 35-40 hours </w:t>
       </w:r>
     </w:p>
     <w:p>
@@ -5118,15 +5885,12 @@
         </w:tabs>
         <w:spacing w:after="120"/>
       </w:pPr>
-      <w:bookmarkStart w:id="69" w:name="_Toc346359897"/>
-      <w:bookmarkStart w:id="70" w:name="_Toc86477732"/>
-      <w:bookmarkStart w:id="71" w:name="_Toc296529781"/>
       <w:r>
         <w:t>Software Process</w:t>
       </w:r>
-      <w:bookmarkEnd w:id="69"/>
-      <w:bookmarkEnd w:id="70"/>
-      <w:bookmarkEnd w:id="71"/>
+      <w:bookmarkEnd w:id="45"/>
+      <w:bookmarkEnd w:id="46"/>
+      <w:bookmarkEnd w:id="47"/>
     </w:p>
     <w:p>
       <w:pPr>
@@ -5136,15 +5900,15 @@
           <w:tab w:val="num" w:pos="576"/>
         </w:tabs>
       </w:pPr>
-      <w:bookmarkStart w:id="72" w:name="_Toc346359898"/>
-      <w:bookmarkStart w:id="73" w:name="_Toc86477733"/>
-      <w:bookmarkStart w:id="74" w:name="_Toc296529782"/>
+      <w:bookmarkStart w:id="73" w:name="_Toc346359898"/>
+      <w:bookmarkStart w:id="74" w:name="_Toc86477733"/>
+      <w:bookmarkStart w:id="75" w:name="_Toc296529782"/>
       <w:r>
         <w:t>Software Development Process</w:t>
       </w:r>
-      <w:bookmarkEnd w:id="72"/>
       <w:bookmarkEnd w:id="73"/>
       <w:bookmarkEnd w:id="74"/>
+      <w:bookmarkEnd w:id="75"/>
     </w:p>
     <w:p>
       <w:pPr>
@@ -5177,7 +5941,7 @@
                     </pic:cNvPicPr>
                   </pic:nvPicPr>
                   <pic:blipFill>
-                    <a:blip r:embed="rId19">
+                    <a:blip r:embed="rId18">
                       <a:extLst>
                         <a:ext uri="{28A0092B-C50C-407E-A947-70E740481C1C}">
                           <a14:useLocalDpi xmlns:a14="http://schemas.microsoft.com/office/drawing/2010/main" val="0"/>
@@ -5217,24 +5981,25 @@
           <w:tab w:val="num" w:pos="720"/>
         </w:tabs>
       </w:pPr>
-      <w:bookmarkStart w:id="75" w:name="_Toc340917765"/>
-      <w:bookmarkStart w:id="76" w:name="_Toc340918330"/>
-      <w:bookmarkStart w:id="77" w:name="_Toc341002880"/>
-      <w:bookmarkStart w:id="78" w:name="_Toc341057616"/>
-      <w:bookmarkStart w:id="79" w:name="_Toc346359894"/>
-      <w:bookmarkStart w:id="80" w:name="_Toc86477734"/>
-      <w:bookmarkStart w:id="81" w:name="_Toc296529783"/>
-      <w:bookmarkStart w:id="82" w:name="_Toc325535226"/>
-      <w:r>
+      <w:bookmarkStart w:id="76" w:name="_Toc340917765"/>
+      <w:bookmarkStart w:id="77" w:name="_Toc340918330"/>
+      <w:bookmarkStart w:id="78" w:name="_Toc341002880"/>
+      <w:bookmarkStart w:id="79" w:name="_Toc341057616"/>
+      <w:bookmarkStart w:id="80" w:name="_Toc346359894"/>
+      <w:bookmarkStart w:id="81" w:name="_Toc86477734"/>
+      <w:bookmarkStart w:id="82" w:name="_Toc296529783"/>
+      <w:bookmarkStart w:id="83" w:name="_Toc325535226"/>
+      <w:r>
+        <w:lastRenderedPageBreak/>
         <w:t>Life Cycle Model</w:t>
       </w:r>
-      <w:bookmarkEnd w:id="75"/>
       <w:bookmarkEnd w:id="76"/>
       <w:bookmarkEnd w:id="77"/>
       <w:bookmarkEnd w:id="78"/>
       <w:bookmarkEnd w:id="79"/>
       <w:bookmarkEnd w:id="80"/>
       <w:bookmarkEnd w:id="81"/>
+      <w:bookmarkEnd w:id="82"/>
     </w:p>
     <w:p>
       <w:pPr>
@@ -5328,7 +6093,6 @@
         <w:rPr>
           <w:color w:val="auto"/>
         </w:rPr>
-        <w:lastRenderedPageBreak/>
         <w:t>The Submission phase will require all group members to ensure they have all of the required documentation and that it is properly submitted by the project due date of 5/11/2014.</w:t>
       </w:r>
     </w:p>
@@ -5340,21 +6104,21 @@
           <w:tab w:val="num" w:pos="576"/>
         </w:tabs>
       </w:pPr>
-      <w:bookmarkStart w:id="83" w:name="_Toc346359899"/>
-      <w:bookmarkStart w:id="84" w:name="_Toc86477735"/>
-      <w:bookmarkStart w:id="85" w:name="_Toc296529784"/>
-      <w:bookmarkStart w:id="86" w:name="_Toc325535231"/>
-      <w:bookmarkStart w:id="87" w:name="_Toc340917778"/>
-      <w:bookmarkStart w:id="88" w:name="_Toc340918344"/>
-      <w:bookmarkStart w:id="89" w:name="_Toc341002894"/>
-      <w:bookmarkStart w:id="90" w:name="_Toc341057630"/>
-      <w:bookmarkEnd w:id="82"/>
+      <w:bookmarkStart w:id="84" w:name="_Toc346359899"/>
+      <w:bookmarkStart w:id="85" w:name="_Toc86477735"/>
+      <w:bookmarkStart w:id="86" w:name="_Toc296529784"/>
+      <w:bookmarkStart w:id="87" w:name="_Toc325535231"/>
+      <w:bookmarkStart w:id="88" w:name="_Toc340917778"/>
+      <w:bookmarkStart w:id="89" w:name="_Toc340918344"/>
+      <w:bookmarkStart w:id="90" w:name="_Toc341002894"/>
+      <w:bookmarkStart w:id="91" w:name="_Toc341057630"/>
+      <w:bookmarkEnd w:id="83"/>
       <w:r>
         <w:t>Software Engineering Activities</w:t>
       </w:r>
-      <w:bookmarkEnd w:id="83"/>
       <w:bookmarkEnd w:id="84"/>
       <w:bookmarkEnd w:id="85"/>
+      <w:bookmarkEnd w:id="86"/>
     </w:p>
     <w:p>
       <w:pPr>
@@ -5364,13 +6128,13 @@
           <w:tab w:val="num" w:pos="720"/>
         </w:tabs>
       </w:pPr>
-      <w:bookmarkStart w:id="91" w:name="_Toc86477736"/>
-      <w:bookmarkStart w:id="92" w:name="_Toc296529785"/>
+      <w:bookmarkStart w:id="92" w:name="_Toc86477736"/>
+      <w:bookmarkStart w:id="93" w:name="_Toc296529785"/>
       <w:r>
         <w:t>Handling of Critical Requirements</w:t>
       </w:r>
-      <w:bookmarkEnd w:id="91"/>
       <w:bookmarkEnd w:id="92"/>
+      <w:bookmarkEnd w:id="93"/>
     </w:p>
     <w:p>
       <w:pPr>
@@ -5415,13 +6179,13 @@
           <w:tab w:val="num" w:pos="720"/>
         </w:tabs>
       </w:pPr>
-      <w:bookmarkStart w:id="93" w:name="_Toc86477737"/>
-      <w:bookmarkStart w:id="94" w:name="_Toc296529786"/>
+      <w:bookmarkStart w:id="94" w:name="_Toc86477737"/>
+      <w:bookmarkStart w:id="95" w:name="_Toc296529786"/>
       <w:r>
         <w:t>Recording Rationale</w:t>
       </w:r>
-      <w:bookmarkEnd w:id="93"/>
       <w:bookmarkEnd w:id="94"/>
+      <w:bookmarkEnd w:id="95"/>
     </w:p>
     <w:p>
       <w:pPr>
@@ -5473,13 +6237,13 @@
           <w:tab w:val="num" w:pos="720"/>
         </w:tabs>
       </w:pPr>
-      <w:bookmarkStart w:id="95" w:name="_Toc86477738"/>
-      <w:bookmarkStart w:id="96" w:name="_Toc296529787"/>
+      <w:bookmarkStart w:id="96" w:name="_Toc86477738"/>
+      <w:bookmarkStart w:id="97" w:name="_Toc296529787"/>
       <w:r>
         <w:t>Computer Hardware Resource Utilization</w:t>
       </w:r>
-      <w:bookmarkEnd w:id="95"/>
       <w:bookmarkEnd w:id="96"/>
+      <w:bookmarkEnd w:id="97"/>
     </w:p>
     <w:p>
       <w:pPr>
@@ -5508,13 +6272,13 @@
           <w:tab w:val="num" w:pos="720"/>
         </w:tabs>
       </w:pPr>
-      <w:bookmarkStart w:id="97" w:name="_Toc86477739"/>
-      <w:bookmarkStart w:id="98" w:name="_Toc296529788"/>
+      <w:bookmarkStart w:id="98" w:name="_Toc86477739"/>
+      <w:bookmarkStart w:id="99" w:name="_Toc296529788"/>
       <w:r>
         <w:t>Reusable Software</w:t>
       </w:r>
-      <w:bookmarkEnd w:id="97"/>
       <w:bookmarkEnd w:id="98"/>
+      <w:bookmarkEnd w:id="99"/>
     </w:p>
     <w:p>
       <w:pPr>
@@ -5581,20 +6345,20 @@
           <w:tab w:val="num" w:pos="720"/>
         </w:tabs>
       </w:pPr>
-      <w:bookmarkStart w:id="99" w:name="_Toc346359900"/>
-      <w:bookmarkStart w:id="100" w:name="_Toc86477740"/>
-      <w:bookmarkStart w:id="101" w:name="_Toc296529789"/>
-      <w:bookmarkEnd w:id="86"/>
+      <w:bookmarkStart w:id="100" w:name="_Toc346359900"/>
+      <w:bookmarkStart w:id="101" w:name="_Toc86477740"/>
+      <w:bookmarkStart w:id="102" w:name="_Toc296529789"/>
       <w:bookmarkEnd w:id="87"/>
       <w:bookmarkEnd w:id="88"/>
       <w:bookmarkEnd w:id="89"/>
       <w:bookmarkEnd w:id="90"/>
+      <w:bookmarkEnd w:id="91"/>
       <w:r>
         <w:t>Software Testing</w:t>
       </w:r>
-      <w:bookmarkEnd w:id="99"/>
       <w:bookmarkEnd w:id="100"/>
       <w:bookmarkEnd w:id="101"/>
+      <w:bookmarkEnd w:id="102"/>
     </w:p>
     <w:p>
       <w:pPr>
@@ -5647,19 +6411,19 @@
         </w:tabs>
         <w:spacing w:after="120"/>
       </w:pPr>
-      <w:bookmarkStart w:id="102" w:name="_Toc346359901"/>
+      <w:bookmarkStart w:id="103" w:name="_Toc346359901"/>
       <w:r>
         <w:br w:type="page"/>
       </w:r>
-      <w:bookmarkStart w:id="103" w:name="_Toc86477741"/>
-      <w:bookmarkStart w:id="104" w:name="_Toc296529790"/>
+      <w:bookmarkStart w:id="104" w:name="_Toc86477741"/>
+      <w:bookmarkStart w:id="105" w:name="_Toc296529790"/>
       <w:r>
         <w:lastRenderedPageBreak/>
         <w:t>Schedule</w:t>
       </w:r>
-      <w:bookmarkEnd w:id="102"/>
       <w:bookmarkEnd w:id="103"/>
       <w:bookmarkEnd w:id="104"/>
+      <w:bookmarkEnd w:id="105"/>
     </w:p>
     <w:p>
       <w:pPr>
@@ -5690,7 +6454,7 @@
             <wp:cNvGraphicFramePr/>
             <a:graphic xmlns:a="http://schemas.openxmlformats.org/drawingml/2006/main">
               <a:graphicData uri="http://schemas.openxmlformats.org/drawingml/2006/chart">
-                <c:chart xmlns:c="http://schemas.openxmlformats.org/drawingml/2006/chart" xmlns:r="http://schemas.openxmlformats.org/officeDocument/2006/relationships" r:id="rId20"/>
+                <c:chart xmlns:c="http://schemas.openxmlformats.org/drawingml/2006/chart" xmlns:r="http://schemas.openxmlformats.org/officeDocument/2006/relationships" r:id="rId19"/>
               </a:graphicData>
             </a:graphic>
           </wp:inline>
@@ -5700,8 +6464,8 @@
     <w:p/>
     <w:p/>
     <w:p/>
-    <w:bookmarkEnd w:id="42"/>
     <w:bookmarkEnd w:id="43"/>
+    <w:bookmarkEnd w:id="44"/>
     <w:p>
       <w:pPr>
         <w:jc w:val="both"/>
@@ -5715,8 +6479,8 @@
     <w:p>
       <w:pPr>
         <w:sectPr>
-          <w:headerReference w:type="default" r:id="rId21"/>
-          <w:footerReference w:type="default" r:id="rId22"/>
+          <w:headerReference w:type="default" r:id="rId20"/>
+          <w:footerReference w:type="default" r:id="rId21"/>
           <w:pgSz w:w="12240" w:h="15840"/>
           <w:pgMar w:top="1440" w:right="1800" w:bottom="1440" w:left="1800" w:header="720" w:footer="720" w:gutter="0"/>
           <w:pgNumType w:start="1"/>
@@ -5728,10 +6492,10 @@
       <w:pPr>
         <w:pStyle w:val="Style1"/>
       </w:pPr>
-      <w:bookmarkStart w:id="105" w:name="_Toc346343908"/>
-      <w:bookmarkStart w:id="106" w:name="_Toc346359902"/>
-      <w:bookmarkStart w:id="107" w:name="_Toc86477742"/>
-      <w:bookmarkStart w:id="108" w:name="_Toc296529791"/>
+      <w:bookmarkStart w:id="106" w:name="_Toc346343908"/>
+      <w:bookmarkStart w:id="107" w:name="_Toc346359902"/>
+      <w:bookmarkStart w:id="108" w:name="_Toc86477742"/>
+      <w:bookmarkStart w:id="109" w:name="_Toc296529791"/>
       <w:r>
         <w:lastRenderedPageBreak/>
         <w:t xml:space="preserve">Appendix </w:t>
@@ -5744,30 +6508,30 @@
       <w:r>
         <w:t xml:space="preserve"> </w:t>
       </w:r>
-      <w:bookmarkEnd w:id="105"/>
+      <w:bookmarkEnd w:id="106"/>
       <w:r>
         <w:t>Quality Assurance</w:t>
       </w:r>
-      <w:bookmarkEnd w:id="106"/>
       <w:bookmarkEnd w:id="107"/>
       <w:bookmarkEnd w:id="108"/>
-    </w:p>
-    <w:p>
-      <w:pPr>
-        <w:rPr>
-          <w:color w:val="auto"/>
-        </w:rPr>
-      </w:pPr>
-      <w:bookmarkStart w:id="109" w:name="_Toc287425340"/>
-      <w:bookmarkStart w:id="110" w:name="_Toc287845773"/>
-      <w:bookmarkStart w:id="111" w:name="_Toc287945481"/>
-      <w:bookmarkStart w:id="112" w:name="_Toc288029034"/>
-      <w:bookmarkStart w:id="113" w:name="_Toc288547728"/>
       <w:bookmarkEnd w:id="109"/>
+    </w:p>
+    <w:p>
+      <w:pPr>
+        <w:rPr>
+          <w:color w:val="auto"/>
+        </w:rPr>
+      </w:pPr>
+      <w:bookmarkStart w:id="110" w:name="_Toc287425340"/>
+      <w:bookmarkStart w:id="111" w:name="_Toc287845773"/>
+      <w:bookmarkStart w:id="112" w:name="_Toc287945481"/>
+      <w:bookmarkStart w:id="113" w:name="_Toc288029034"/>
+      <w:bookmarkStart w:id="114" w:name="_Toc288547728"/>
       <w:bookmarkEnd w:id="110"/>
       <w:bookmarkEnd w:id="111"/>
       <w:bookmarkEnd w:id="112"/>
       <w:bookmarkEnd w:id="113"/>
+      <w:bookmarkEnd w:id="114"/>
     </w:p>
     <w:p>
       <w:pPr>
@@ -6256,13 +7020,13 @@
       <w:pPr>
         <w:pStyle w:val="Style1"/>
       </w:pPr>
-      <w:bookmarkStart w:id="114" w:name="_Toc346343909"/>
+      <w:bookmarkStart w:id="115" w:name="_Toc346343909"/>
       <w:r>
         <w:br w:type="page"/>
       </w:r>
-      <w:bookmarkStart w:id="115" w:name="_Toc346359903"/>
-      <w:bookmarkStart w:id="116" w:name="_Toc86477743"/>
-      <w:bookmarkStart w:id="117" w:name="_Toc296529792"/>
+      <w:bookmarkStart w:id="116" w:name="_Toc346359903"/>
+      <w:bookmarkStart w:id="117" w:name="_Toc86477743"/>
+      <w:bookmarkStart w:id="118" w:name="_Toc296529792"/>
       <w:r>
         <w:lastRenderedPageBreak/>
         <w:t xml:space="preserve">Appendix </w:t>
@@ -6271,14 +7035,14 @@
       <w:r>
         <w:t>B  Software</w:t>
       </w:r>
-      <w:bookmarkEnd w:id="114"/>
+      <w:bookmarkEnd w:id="115"/>
       <w:proofErr w:type="gramEnd"/>
       <w:r>
         <w:t xml:space="preserve"> Configuration Management</w:t>
       </w:r>
-      <w:bookmarkEnd w:id="115"/>
       <w:bookmarkEnd w:id="116"/>
       <w:bookmarkEnd w:id="117"/>
+      <w:bookmarkEnd w:id="118"/>
     </w:p>
     <w:p>
       <w:pPr>
@@ -6310,8 +7074,6 @@
           <w:color w:val="0070C0"/>
         </w:rPr>
       </w:pPr>
-      <w:bookmarkStart w:id="118" w:name="_GoBack"/>
-      <w:bookmarkEnd w:id="118"/>
     </w:p>
     <w:tbl>
       <w:tblPr>
@@ -6749,8 +7511,8 @@
       </w:pPr>
     </w:p>
     <w:sectPr>
-      <w:footerReference w:type="even" r:id="rId23"/>
-      <w:footerReference w:type="default" r:id="rId24"/>
+      <w:footerReference w:type="even" r:id="rId22"/>
+      <w:footerReference w:type="default" r:id="rId23"/>
       <w:pgSz w:w="12240" w:h="15840"/>
       <w:pgMar w:top="1440" w:right="1800" w:bottom="1440" w:left="1800" w:header="720" w:footer="720" w:gutter="0"/>
       <w:cols w:space="720"/>
@@ -9920,6 +10682,7 @@
   <w:style w:type="character" w:default="1" w:styleId="DefaultParagraphFont">
     <w:name w:val="Default Paragraph Font"/>
     <w:uiPriority w:val="1"/>
+    <w:semiHidden/>
     <w:unhideWhenUsed/>
   </w:style>
   <w:style w:type="table" w:default="1" w:styleId="TableNormal">
@@ -10781,11 +11544,11 @@
         </c:dLbls>
         <c:gapWidth val="0"/>
         <c:overlap val="70"/>
-        <c:axId val="715794456"/>
-        <c:axId val="715795240"/>
+        <c:axId val="715795632"/>
+        <c:axId val="715788576"/>
       </c:barChart>
       <c:catAx>
-        <c:axId val="715794456"/>
+        <c:axId val="715795632"/>
         <c:scaling>
           <c:orientation val="maxMin"/>
         </c:scaling>
@@ -10795,7 +11558,7 @@
         <c:majorTickMark val="out"/>
         <c:minorTickMark val="none"/>
         <c:tickLblPos val="nextTo"/>
-        <c:crossAx val="715795240"/>
+        <c:crossAx val="715788576"/>
         <c:crosses val="autoZero"/>
         <c:auto val="1"/>
         <c:lblAlgn val="ctr"/>
@@ -10803,7 +11566,7 @@
         <c:noMultiLvlLbl val="0"/>
       </c:catAx>
       <c:valAx>
-        <c:axId val="715795240"/>
+        <c:axId val="715788576"/>
         <c:scaling>
           <c:orientation val="minMax"/>
           <c:max val="41771"/>
@@ -10816,7 +11579,7 @@
         <c:majorTickMark val="out"/>
         <c:minorTickMark val="none"/>
         <c:tickLblPos val="nextTo"/>
-        <c:crossAx val="715794456"/>
+        <c:crossAx val="715795632"/>
         <c:crosses val="max"/>
         <c:crossBetween val="between"/>
         <c:majorUnit val="7"/>
@@ -11130,7 +11893,7 @@
 </file>
 
 <file path=customXml/itemProps1.xml><?xml version="1.0" encoding="utf-8"?>
-<ds:datastoreItem xmlns:ds="http://schemas.openxmlformats.org/officeDocument/2006/customXml" ds:itemID="{AE1F59B5-0147-4E5F-BA33-B03365B0BD45}">
+<ds:datastoreItem xmlns:ds="http://schemas.openxmlformats.org/officeDocument/2006/customXml" ds:itemID="{75C5659C-E7AB-4CE1-AC40-20315B19AF1E}">
   <ds:schemaRefs>
     <ds:schemaRef ds:uri="http://schemas.openxmlformats.org/officeDocument/2006/bibliography"/>
   </ds:schemaRefs>

</xml_diff>